<commit_message>
Update new Vers (20 May)
</commit_message>
<xml_diff>
--- a/ContextObjects/TT3L_G2_ContextObject.docx
+++ b/ContextObjects/TT3L_G2_ContextObject.docx
@@ -9,12 +9,14 @@
         <w:spacing w:line="360" w:lineRule="auto"/>
         <w:jc w:val="center"/>
         <w:rPr>
-          <w:sz w:val="24"/>
-          <w:szCs w:val="24"/>
-        </w:rPr>
-      </w:pPr>
-      <w:r>
-        <w:rPr>
+          <w:rFonts w:ascii="Times New Roman" w:cs="Times New Roman" w:eastAsia="Times New Roman" w:hAnsi="Times New Roman"/>
+          <w:sz w:val="24"/>
+          <w:szCs w:val="24"/>
+        </w:rPr>
+      </w:pPr>
+      <w:r>
+        <w:rPr>
+          <w:rFonts w:ascii="Times New Roman" w:cs="Times New Roman" w:eastAsia="Times New Roman" w:hAnsi="Times New Roman"/>
           <w:sz w:val="24"/>
           <w:szCs w:val="24"/>
         </w:rPr>
@@ -64,6 +66,7 @@
         <w:spacing w:line="360" w:lineRule="auto"/>
         <w:jc w:val="center"/>
         <w:rPr>
+          <w:rFonts w:ascii="Times New Roman" w:cs="Times New Roman" w:eastAsia="Times New Roman" w:hAnsi="Times New Roman"/>
           <w:sz w:val="24"/>
           <w:szCs w:val="24"/>
         </w:rPr>
@@ -81,6 +84,7 @@
         <w:spacing w:line="360" w:lineRule="auto"/>
         <w:jc w:val="center"/>
         <w:rPr>
+          <w:rFonts w:ascii="Times New Roman" w:cs="Times New Roman" w:eastAsia="Times New Roman" w:hAnsi="Times New Roman"/>
           <w:sz w:val="24"/>
           <w:szCs w:val="24"/>
         </w:rPr>
@@ -98,6 +102,7 @@
         <w:spacing w:line="360" w:lineRule="auto"/>
         <w:jc w:val="center"/>
         <w:rPr>
+          <w:rFonts w:ascii="Times New Roman" w:cs="Times New Roman" w:eastAsia="Times New Roman" w:hAnsi="Times New Roman"/>
           <w:b w:val="1"/>
           <w:sz w:val="24"/>
           <w:szCs w:val="24"/>
@@ -105,6 +110,7 @@
       </w:pPr>
       <w:r>
         <w:rPr>
+          <w:rFonts w:ascii="Times New Roman" w:cs="Times New Roman" w:eastAsia="Times New Roman" w:hAnsi="Times New Roman"/>
           <w:b w:val="1"/>
           <w:sz w:val="24"/>
           <w:szCs w:val="24"/>
@@ -116,6 +122,7 @@
       <w:commentRangeStart w:id="1"/>
       <w:r>
         <w:rPr>
+          <w:rFonts w:ascii="Times New Roman" w:cs="Times New Roman" w:eastAsia="Times New Roman" w:hAnsi="Times New Roman"/>
           <w:b w:val="1"/>
           <w:sz w:val="24"/>
           <w:szCs w:val="24"/>
@@ -142,6 +149,7 @@
         <w:spacing w:line="360" w:lineRule="auto"/>
         <w:jc w:val="center"/>
         <w:rPr>
+          <w:rFonts w:ascii="Times New Roman" w:cs="Times New Roman" w:eastAsia="Times New Roman" w:hAnsi="Times New Roman"/>
           <w:b w:val="1"/>
           <w:sz w:val="24"/>
           <w:szCs w:val="24"/>
@@ -150,6 +158,7 @@
       </w:pPr>
       <w:r>
         <w:rPr>
+          <w:rFonts w:ascii="Times New Roman" w:cs="Times New Roman" w:eastAsia="Times New Roman" w:hAnsi="Times New Roman"/>
           <w:b w:val="1"/>
           <w:sz w:val="24"/>
           <w:szCs w:val="24"/>
@@ -166,6 +175,7 @@
         <w:spacing w:line="360" w:lineRule="auto"/>
         <w:jc w:val="center"/>
         <w:rPr>
+          <w:rFonts w:ascii="Times New Roman" w:cs="Times New Roman" w:eastAsia="Times New Roman" w:hAnsi="Times New Roman"/>
           <w:b w:val="1"/>
           <w:sz w:val="24"/>
           <w:szCs w:val="24"/>
@@ -174,6 +184,7 @@
       </w:pPr>
       <w:r>
         <w:rPr>
+          <w:rFonts w:ascii="Times New Roman" w:cs="Times New Roman" w:eastAsia="Times New Roman" w:hAnsi="Times New Roman"/>
           <w:b w:val="1"/>
           <w:sz w:val="24"/>
           <w:szCs w:val="24"/>
@@ -188,6 +199,7 @@
         <w:spacing w:line="360" w:lineRule="auto"/>
         <w:jc w:val="center"/>
         <w:rPr>
+          <w:rFonts w:ascii="Times New Roman" w:cs="Times New Roman" w:eastAsia="Times New Roman" w:hAnsi="Times New Roman"/>
           <w:b w:val="1"/>
           <w:sz w:val="24"/>
           <w:szCs w:val="24"/>
@@ -196,6 +208,7 @@
       </w:pPr>
       <w:r>
         <w:rPr>
+          <w:rFonts w:ascii="Times New Roman" w:cs="Times New Roman" w:eastAsia="Times New Roman" w:hAnsi="Times New Roman"/>
           <w:b w:val="1"/>
           <w:sz w:val="24"/>
           <w:szCs w:val="24"/>
@@ -212,6 +225,7 @@
         <w:spacing w:line="360" w:lineRule="auto"/>
         <w:jc w:val="both"/>
         <w:rPr>
+          <w:rFonts w:ascii="Times New Roman" w:cs="Times New Roman" w:eastAsia="Times New Roman" w:hAnsi="Times New Roman"/>
           <w:b w:val="1"/>
           <w:sz w:val="24"/>
           <w:szCs w:val="24"/>
@@ -231,6 +245,7 @@
         <w:spacing w:line="360" w:lineRule="auto"/>
         <w:jc w:val="both"/>
         <w:rPr>
+          <w:rFonts w:ascii="Times New Roman" w:cs="Times New Roman" w:eastAsia="Times New Roman" w:hAnsi="Times New Roman"/>
           <w:b w:val="1"/>
           <w:sz w:val="24"/>
           <w:szCs w:val="24"/>
@@ -295,6 +310,7 @@
               <w:spacing w:line="360" w:lineRule="auto"/>
               <w:jc w:val="both"/>
               <w:rPr>
+                <w:rFonts w:ascii="Times New Roman" w:cs="Times New Roman" w:eastAsia="Times New Roman" w:hAnsi="Times New Roman"/>
                 <w:sz w:val="24"/>
                 <w:szCs w:val="24"/>
                 <w:highlight w:val="white"/>
@@ -302,6 +318,7 @@
             </w:pPr>
             <w:r>
               <w:rPr>
+                <w:rFonts w:ascii="Times New Roman" w:cs="Times New Roman" w:eastAsia="Times New Roman" w:hAnsi="Times New Roman"/>
                 <w:sz w:val="24"/>
                 <w:szCs w:val="24"/>
                 <w:highlight w:val="white"/>
@@ -329,6 +346,7 @@
               <w:spacing w:line="360" w:lineRule="auto"/>
               <w:jc w:val="both"/>
               <w:rPr>
+                <w:rFonts w:ascii="Times New Roman" w:cs="Times New Roman" w:eastAsia="Times New Roman" w:hAnsi="Times New Roman"/>
                 <w:sz w:val="24"/>
                 <w:szCs w:val="24"/>
                 <w:highlight w:val="white"/>
@@ -336,6 +354,7 @@
             </w:pPr>
             <w:r>
               <w:rPr>
+                <w:rFonts w:ascii="Times New Roman" w:cs="Times New Roman" w:eastAsia="Times New Roman" w:hAnsi="Times New Roman"/>
                 <w:sz w:val="24"/>
                 <w:szCs w:val="24"/>
                 <w:highlight w:val="white"/>
@@ -363,6 +382,7 @@
               <w:spacing w:line="360" w:lineRule="auto"/>
               <w:jc w:val="both"/>
               <w:rPr>
+                <w:rFonts w:ascii="Times New Roman" w:cs="Times New Roman" w:eastAsia="Times New Roman" w:hAnsi="Times New Roman"/>
                 <w:sz w:val="24"/>
                 <w:szCs w:val="24"/>
                 <w:highlight w:val="white"/>
@@ -370,6 +390,7 @@
             </w:pPr>
             <w:r>
               <w:rPr>
+                <w:rFonts w:ascii="Times New Roman" w:cs="Times New Roman" w:eastAsia="Times New Roman" w:hAnsi="Times New Roman"/>
                 <w:sz w:val="24"/>
                 <w:szCs w:val="24"/>
                 <w:highlight w:val="white"/>
@@ -398,11 +419,10 @@
           </w:tcPr>
           <w:p>
             <w:pPr>
-              <w:keepLines w:val="0"/>
-              <w:widowControl w:val="1"/>
               <w:spacing w:line="360" w:lineRule="auto"/>
               <w:jc w:val="both"/>
               <w:rPr>
+                <w:rFonts w:ascii="Times New Roman" w:cs="Times New Roman" w:eastAsia="Times New Roman" w:hAnsi="Times New Roman"/>
                 <w:sz w:val="24"/>
                 <w:szCs w:val="24"/>
                 <w:highlight w:val="white"/>
@@ -410,8 +430,13 @@
             </w:pPr>
             <w:r>
               <w:rPr>
+                <w:rFonts w:ascii="Times New Roman" w:cs="Times New Roman" w:eastAsia="Times New Roman" w:hAnsi="Times New Roman"/>
+                <w:sz w:val="24"/>
+                <w:szCs w:val="24"/>
+                <w:highlight w:val="white"/>
                 <w:rtl w:val="0"/>
               </w:rPr>
+              <w:t xml:space="preserve">Chia Kok Ang</w:t>
             </w:r>
           </w:p>
         </w:tc>
@@ -428,11 +453,10 @@
           </w:tcPr>
           <w:p>
             <w:pPr>
-              <w:keepLines w:val="0"/>
-              <w:widowControl w:val="1"/>
               <w:spacing w:line="360" w:lineRule="auto"/>
               <w:jc w:val="both"/>
               <w:rPr>
+                <w:rFonts w:ascii="Times New Roman" w:cs="Times New Roman" w:eastAsia="Times New Roman" w:hAnsi="Times New Roman"/>
                 <w:sz w:val="24"/>
                 <w:szCs w:val="24"/>
                 <w:highlight w:val="white"/>
@@ -440,8 +464,13 @@
             </w:pPr>
             <w:r>
               <w:rPr>
+                <w:rFonts w:ascii="Times New Roman" w:cs="Times New Roman" w:eastAsia="Times New Roman" w:hAnsi="Times New Roman"/>
+                <w:sz w:val="24"/>
+                <w:szCs w:val="24"/>
+                <w:highlight w:val="white"/>
                 <w:rtl w:val="0"/>
               </w:rPr>
+              <w:t xml:space="preserve">242UC24423</w:t>
             </w:r>
           </w:p>
         </w:tc>
@@ -458,11 +487,10 @@
           </w:tcPr>
           <w:p>
             <w:pPr>
-              <w:keepLines w:val="0"/>
-              <w:widowControl w:val="1"/>
               <w:spacing w:line="360" w:lineRule="auto"/>
               <w:jc w:val="both"/>
               <w:rPr>
+                <w:rFonts w:ascii="Times New Roman" w:cs="Times New Roman" w:eastAsia="Times New Roman" w:hAnsi="Times New Roman"/>
                 <w:sz w:val="24"/>
                 <w:szCs w:val="24"/>
                 <w:highlight w:val="white"/>
@@ -470,8 +498,13 @@
             </w:pPr>
             <w:r>
               <w:rPr>
+                <w:rFonts w:ascii="Times New Roman" w:cs="Times New Roman" w:eastAsia="Times New Roman" w:hAnsi="Times New Roman"/>
+                <w:sz w:val="24"/>
+                <w:szCs w:val="24"/>
+                <w:highlight w:val="white"/>
                 <w:rtl w:val="0"/>
               </w:rPr>
+              <w:t xml:space="preserve">Bachelor of Computer Science</w:t>
             </w:r>
           </w:p>
         </w:tc>
@@ -497,6 +530,7 @@
               <w:spacing w:line="360" w:lineRule="auto"/>
               <w:jc w:val="both"/>
               <w:rPr>
+                <w:rFonts w:ascii="Times New Roman" w:cs="Times New Roman" w:eastAsia="Times New Roman" w:hAnsi="Times New Roman"/>
                 <w:sz w:val="24"/>
                 <w:szCs w:val="24"/>
                 <w:highlight w:val="white"/>
@@ -504,6 +538,7 @@
             </w:pPr>
             <w:r>
               <w:rPr>
+                <w:rFonts w:ascii="Times New Roman" w:cs="Times New Roman" w:eastAsia="Times New Roman" w:hAnsi="Times New Roman"/>
                 <w:sz w:val="24"/>
                 <w:szCs w:val="24"/>
                 <w:highlight w:val="white"/>
@@ -529,6 +564,7 @@
               <w:spacing w:line="360" w:lineRule="auto"/>
               <w:jc w:val="both"/>
               <w:rPr>
+                <w:rFonts w:ascii="Times New Roman" w:cs="Times New Roman" w:eastAsia="Times New Roman" w:hAnsi="Times New Roman"/>
                 <w:sz w:val="24"/>
                 <w:szCs w:val="24"/>
                 <w:highlight w:val="white"/>
@@ -536,6 +572,7 @@
             </w:pPr>
             <w:r>
               <w:rPr>
+                <w:rFonts w:ascii="Times New Roman" w:cs="Times New Roman" w:eastAsia="Times New Roman" w:hAnsi="Times New Roman"/>
                 <w:sz w:val="24"/>
                 <w:szCs w:val="24"/>
                 <w:highlight w:val="white"/>
@@ -561,6 +598,7 @@
               <w:spacing w:line="360" w:lineRule="auto"/>
               <w:jc w:val="both"/>
               <w:rPr>
+                <w:rFonts w:ascii="Times New Roman" w:cs="Times New Roman" w:eastAsia="Times New Roman" w:hAnsi="Times New Roman"/>
                 <w:sz w:val="24"/>
                 <w:szCs w:val="24"/>
                 <w:highlight w:val="white"/>
@@ -568,6 +606,7 @@
             </w:pPr>
             <w:r>
               <w:rPr>
+                <w:rFonts w:ascii="Times New Roman" w:cs="Times New Roman" w:eastAsia="Times New Roman" w:hAnsi="Times New Roman"/>
                 <w:sz w:val="24"/>
                 <w:szCs w:val="24"/>
                 <w:highlight w:val="white"/>
@@ -601,6 +640,7 @@
               <w:spacing w:line="360" w:lineRule="auto"/>
               <w:jc w:val="both"/>
               <w:rPr>
+                <w:rFonts w:ascii="Times New Roman" w:cs="Times New Roman" w:eastAsia="Times New Roman" w:hAnsi="Times New Roman"/>
                 <w:sz w:val="24"/>
                 <w:szCs w:val="24"/>
                 <w:highlight w:val="white"/>
@@ -608,6 +648,7 @@
             </w:pPr>
             <w:r>
               <w:rPr>
+                <w:rFonts w:ascii="Times New Roman" w:cs="Times New Roman" w:eastAsia="Times New Roman" w:hAnsi="Times New Roman"/>
                 <w:sz w:val="24"/>
                 <w:szCs w:val="24"/>
                 <w:highlight w:val="white"/>
@@ -635,6 +676,7 @@
               <w:spacing w:line="360" w:lineRule="auto"/>
               <w:jc w:val="both"/>
               <w:rPr>
+                <w:rFonts w:ascii="Times New Roman" w:cs="Times New Roman" w:eastAsia="Times New Roman" w:hAnsi="Times New Roman"/>
                 <w:sz w:val="24"/>
                 <w:szCs w:val="24"/>
                 <w:highlight w:val="white"/>
@@ -642,6 +684,7 @@
             </w:pPr>
             <w:r>
               <w:rPr>
+                <w:rFonts w:ascii="Times New Roman" w:cs="Times New Roman" w:eastAsia="Times New Roman" w:hAnsi="Times New Roman"/>
                 <w:sz w:val="24"/>
                 <w:szCs w:val="24"/>
                 <w:highlight w:val="white"/>
@@ -669,6 +712,7 @@
               <w:spacing w:line="360" w:lineRule="auto"/>
               <w:jc w:val="both"/>
               <w:rPr>
+                <w:rFonts w:ascii="Times New Roman" w:cs="Times New Roman" w:eastAsia="Times New Roman" w:hAnsi="Times New Roman"/>
                 <w:sz w:val="24"/>
                 <w:szCs w:val="24"/>
                 <w:highlight w:val="white"/>
@@ -676,6 +720,7 @@
             </w:pPr>
             <w:r>
               <w:rPr>
+                <w:rFonts w:ascii="Times New Roman" w:cs="Times New Roman" w:eastAsia="Times New Roman" w:hAnsi="Times New Roman"/>
                 <w:sz w:val="24"/>
                 <w:szCs w:val="24"/>
                 <w:highlight w:val="white"/>
@@ -709,6 +754,7 @@
               <w:spacing w:line="360" w:lineRule="auto"/>
               <w:jc w:val="both"/>
               <w:rPr>
+                <w:rFonts w:ascii="Times New Roman" w:cs="Times New Roman" w:eastAsia="Times New Roman" w:hAnsi="Times New Roman"/>
                 <w:sz w:val="24"/>
                 <w:szCs w:val="24"/>
                 <w:highlight w:val="white"/>
@@ -716,6 +762,7 @@
             </w:pPr>
             <w:r>
               <w:rPr>
+                <w:rFonts w:ascii="Times New Roman" w:cs="Times New Roman" w:eastAsia="Times New Roman" w:hAnsi="Times New Roman"/>
                 <w:sz w:val="24"/>
                 <w:szCs w:val="24"/>
                 <w:highlight w:val="white"/>
@@ -743,6 +790,7 @@
               <w:spacing w:line="360" w:lineRule="auto"/>
               <w:jc w:val="both"/>
               <w:rPr>
+                <w:rFonts w:ascii="Times New Roman" w:cs="Times New Roman" w:eastAsia="Times New Roman" w:hAnsi="Times New Roman"/>
                 <w:sz w:val="24"/>
                 <w:szCs w:val="24"/>
                 <w:highlight w:val="white"/>
@@ -750,6 +798,7 @@
             </w:pPr>
             <w:r>
               <w:rPr>
+                <w:rFonts w:ascii="Times New Roman" w:cs="Times New Roman" w:eastAsia="Times New Roman" w:hAnsi="Times New Roman"/>
                 <w:sz w:val="24"/>
                 <w:szCs w:val="24"/>
                 <w:highlight w:val="white"/>
@@ -775,6 +824,7 @@
               <w:spacing w:line="360" w:lineRule="auto"/>
               <w:jc w:val="both"/>
               <w:rPr>
+                <w:rFonts w:ascii="Times New Roman" w:cs="Times New Roman" w:eastAsia="Times New Roman" w:hAnsi="Times New Roman"/>
                 <w:sz w:val="24"/>
                 <w:szCs w:val="24"/>
                 <w:highlight w:val="white"/>
@@ -782,6 +832,7 @@
             </w:pPr>
             <w:r>
               <w:rPr>
+                <w:rFonts w:ascii="Times New Roman" w:cs="Times New Roman" w:eastAsia="Times New Roman" w:hAnsi="Times New Roman"/>
                 <w:sz w:val="24"/>
                 <w:szCs w:val="24"/>
                 <w:highlight w:val="white"/>
@@ -800,6 +851,7 @@
         <w:spacing w:line="360" w:lineRule="auto"/>
         <w:jc w:val="both"/>
         <w:rPr>
+          <w:rFonts w:ascii="Times New Roman" w:cs="Times New Roman" w:eastAsia="Times New Roman" w:hAnsi="Times New Roman"/>
           <w:b w:val="1"/>
           <w:sz w:val="24"/>
           <w:szCs w:val="24"/>
@@ -819,6 +871,7 @@
         <w:spacing w:line="360" w:lineRule="auto"/>
         <w:jc w:val="both"/>
         <w:rPr>
+          <w:rFonts w:ascii="Times New Roman" w:cs="Times New Roman" w:eastAsia="Times New Roman" w:hAnsi="Times New Roman"/>
           <w:sz w:val="24"/>
           <w:szCs w:val="24"/>
         </w:rPr>
@@ -839,12 +892,14 @@
         <w:spacing w:line="360" w:lineRule="auto"/>
         <w:jc w:val="both"/>
         <w:rPr>
-          <w:sz w:val="24"/>
-          <w:szCs w:val="24"/>
-        </w:rPr>
-      </w:pPr>
-      <w:r>
-        <w:rPr>
+          <w:rFonts w:ascii="Times New Roman" w:cs="Times New Roman" w:eastAsia="Times New Roman" w:hAnsi="Times New Roman"/>
+          <w:sz w:val="24"/>
+          <w:szCs w:val="24"/>
+        </w:rPr>
+      </w:pPr>
+      <w:r>
+        <w:rPr>
+          <w:rFonts w:ascii="Times New Roman" w:cs="Times New Roman" w:eastAsia="Times New Roman" w:hAnsi="Times New Roman"/>
           <w:b w:val="1"/>
           <w:sz w:val="24"/>
           <w:szCs w:val="24"/>
@@ -875,7 +930,7 @@
             </w:tabs>
             <w:spacing w:before="60" w:line="240" w:lineRule="auto"/>
             <w:rPr>
-              <w:rFonts w:ascii="Arial" w:cs="Arial" w:eastAsia="Arial" w:hAnsi="Arial"/>
+              <w:rFonts w:ascii="Times New Roman" w:cs="Times New Roman" w:eastAsia="Times New Roman" w:hAnsi="Times New Roman"/>
               <w:b w:val="1"/>
               <w:i w:val="0"/>
               <w:smallCaps w:val="0"/>
@@ -896,7 +951,7 @@
           <w:hyperlink w:anchor="_pqn9n2iqbv2o">
             <w:r>
               <w:rPr>
-                <w:rFonts w:ascii="Arial" w:cs="Arial" w:eastAsia="Arial" w:hAnsi="Arial"/>
+                <w:rFonts w:ascii="Times New Roman" w:cs="Times New Roman" w:eastAsia="Times New Roman" w:hAnsi="Times New Roman"/>
                 <w:b w:val="1"/>
                 <w:i w:val="0"/>
                 <w:smallCaps w:val="0"/>
@@ -929,8 +984,7 @@
             <w:spacing w:before="60" w:line="240" w:lineRule="auto"/>
             <w:ind w:left="360" w:firstLine="0"/>
             <w:rPr>
-              <w:rFonts w:ascii="Arial" w:cs="Arial" w:eastAsia="Arial" w:hAnsi="Arial"/>
-              <w:b w:val="0"/>
+              <w:rFonts w:ascii="Times New Roman" w:cs="Times New Roman" w:eastAsia="Times New Roman" w:hAnsi="Times New Roman"/>
               <w:i w:val="0"/>
               <w:smallCaps w:val="0"/>
               <w:strike w:val="0"/>
@@ -945,8 +999,7 @@
           <w:hyperlink w:anchor="_7z65nefko4co">
             <w:r>
               <w:rPr>
-                <w:rFonts w:ascii="Arial" w:cs="Arial" w:eastAsia="Arial" w:hAnsi="Arial"/>
-                <w:b w:val="0"/>
+                <w:rFonts w:ascii="Times New Roman" w:cs="Times New Roman" w:eastAsia="Times New Roman" w:hAnsi="Times New Roman"/>
                 <w:i w:val="0"/>
                 <w:smallCaps w:val="0"/>
                 <w:strike w:val="0"/>
@@ -978,8 +1031,7 @@
             <w:spacing w:before="60" w:line="240" w:lineRule="auto"/>
             <w:ind w:left="720" w:firstLine="0"/>
             <w:rPr>
-              <w:rFonts w:ascii="Arial" w:cs="Arial" w:eastAsia="Arial" w:hAnsi="Arial"/>
-              <w:b w:val="0"/>
+              <w:rFonts w:ascii="Times New Roman" w:cs="Times New Roman" w:eastAsia="Times New Roman" w:hAnsi="Times New Roman"/>
               <w:i w:val="0"/>
               <w:smallCaps w:val="0"/>
               <w:strike w:val="0"/>
@@ -994,8 +1046,7 @@
           <w:hyperlink w:anchor="_sv4cxzws7pa4">
             <w:r>
               <w:rPr>
-                <w:rFonts w:ascii="Arial" w:cs="Arial" w:eastAsia="Arial" w:hAnsi="Arial"/>
-                <w:b w:val="0"/>
+                <w:rFonts w:ascii="Times New Roman" w:cs="Times New Roman" w:eastAsia="Times New Roman" w:hAnsi="Times New Roman"/>
                 <w:i w:val="0"/>
                 <w:smallCaps w:val="0"/>
                 <w:strike w:val="0"/>
@@ -1027,8 +1078,7 @@
             <w:spacing w:before="60" w:line="240" w:lineRule="auto"/>
             <w:ind w:left="720" w:firstLine="0"/>
             <w:rPr>
-              <w:rFonts w:ascii="Arial" w:cs="Arial" w:eastAsia="Arial" w:hAnsi="Arial"/>
-              <w:b w:val="0"/>
+              <w:rFonts w:ascii="Times New Roman" w:cs="Times New Roman" w:eastAsia="Times New Roman" w:hAnsi="Times New Roman"/>
               <w:i w:val="0"/>
               <w:smallCaps w:val="0"/>
               <w:strike w:val="0"/>
@@ -1043,8 +1093,7 @@
           <w:hyperlink w:anchor="_7yc21t95m1ep">
             <w:r>
               <w:rPr>
-                <w:rFonts w:ascii="Arial" w:cs="Arial" w:eastAsia="Arial" w:hAnsi="Arial"/>
-                <w:b w:val="0"/>
+                <w:rFonts w:ascii="Times New Roman" w:cs="Times New Roman" w:eastAsia="Times New Roman" w:hAnsi="Times New Roman"/>
                 <w:i w:val="0"/>
                 <w:smallCaps w:val="0"/>
                 <w:strike w:val="0"/>
@@ -1076,8 +1125,7 @@
             <w:spacing w:before="60" w:line="240" w:lineRule="auto"/>
             <w:ind w:left="360" w:firstLine="0"/>
             <w:rPr>
-              <w:rFonts w:ascii="Arial" w:cs="Arial" w:eastAsia="Arial" w:hAnsi="Arial"/>
-              <w:b w:val="0"/>
+              <w:rFonts w:ascii="Times New Roman" w:cs="Times New Roman" w:eastAsia="Times New Roman" w:hAnsi="Times New Roman"/>
               <w:i w:val="0"/>
               <w:smallCaps w:val="0"/>
               <w:strike w:val="0"/>
@@ -1092,8 +1140,7 @@
           <w:hyperlink w:anchor="_qeqftaewai2s">
             <w:r>
               <w:rPr>
-                <w:rFonts w:ascii="Arial" w:cs="Arial" w:eastAsia="Arial" w:hAnsi="Arial"/>
-                <w:b w:val="0"/>
+                <w:rFonts w:ascii="Times New Roman" w:cs="Times New Roman" w:eastAsia="Times New Roman" w:hAnsi="Times New Roman"/>
                 <w:i w:val="0"/>
                 <w:smallCaps w:val="0"/>
                 <w:strike w:val="0"/>
@@ -1125,8 +1172,7 @@
             <w:spacing w:before="60" w:line="240" w:lineRule="auto"/>
             <w:ind w:left="720" w:firstLine="0"/>
             <w:rPr>
-              <w:rFonts w:ascii="Arial" w:cs="Arial" w:eastAsia="Arial" w:hAnsi="Arial"/>
-              <w:b w:val="0"/>
+              <w:rFonts w:ascii="Times New Roman" w:cs="Times New Roman" w:eastAsia="Times New Roman" w:hAnsi="Times New Roman"/>
               <w:i w:val="0"/>
               <w:smallCaps w:val="0"/>
               <w:strike w:val="0"/>
@@ -1141,8 +1187,7 @@
           <w:hyperlink w:anchor="_rlau16hehcv">
             <w:r>
               <w:rPr>
-                <w:rFonts w:ascii="Arial" w:cs="Arial" w:eastAsia="Arial" w:hAnsi="Arial"/>
-                <w:b w:val="0"/>
+                <w:rFonts w:ascii="Times New Roman" w:cs="Times New Roman" w:eastAsia="Times New Roman" w:hAnsi="Times New Roman"/>
                 <w:i w:val="0"/>
                 <w:smallCaps w:val="0"/>
                 <w:strike w:val="0"/>
@@ -1174,8 +1219,7 @@
             <w:spacing w:before="60" w:line="240" w:lineRule="auto"/>
             <w:ind w:left="720" w:firstLine="0"/>
             <w:rPr>
-              <w:rFonts w:ascii="Arial" w:cs="Arial" w:eastAsia="Arial" w:hAnsi="Arial"/>
-              <w:b w:val="0"/>
+              <w:rFonts w:ascii="Times New Roman" w:cs="Times New Roman" w:eastAsia="Times New Roman" w:hAnsi="Times New Roman"/>
               <w:i w:val="0"/>
               <w:smallCaps w:val="0"/>
               <w:strike w:val="0"/>
@@ -1190,8 +1234,7 @@
           <w:hyperlink w:anchor="_xore0t7jj2lb">
             <w:r>
               <w:rPr>
-                <w:rFonts w:ascii="Arial" w:cs="Arial" w:eastAsia="Arial" w:hAnsi="Arial"/>
-                <w:b w:val="0"/>
+                <w:rFonts w:ascii="Times New Roman" w:cs="Times New Roman" w:eastAsia="Times New Roman" w:hAnsi="Times New Roman"/>
                 <w:i w:val="0"/>
                 <w:smallCaps w:val="0"/>
                 <w:strike w:val="0"/>
@@ -1223,8 +1266,7 @@
             <w:spacing w:before="60" w:line="240" w:lineRule="auto"/>
             <w:ind w:left="360" w:firstLine="0"/>
             <w:rPr>
-              <w:rFonts w:ascii="Arial" w:cs="Arial" w:eastAsia="Arial" w:hAnsi="Arial"/>
-              <w:b w:val="0"/>
+              <w:rFonts w:ascii="Times New Roman" w:cs="Times New Roman" w:eastAsia="Times New Roman" w:hAnsi="Times New Roman"/>
               <w:i w:val="0"/>
               <w:smallCaps w:val="0"/>
               <w:strike w:val="0"/>
@@ -1239,8 +1281,7 @@
           <w:hyperlink w:anchor="_ek4baqgki1j1">
             <w:r>
               <w:rPr>
-                <w:rFonts w:ascii="Arial" w:cs="Arial" w:eastAsia="Arial" w:hAnsi="Arial"/>
-                <w:b w:val="0"/>
+                <w:rFonts w:ascii="Times New Roman" w:cs="Times New Roman" w:eastAsia="Times New Roman" w:hAnsi="Times New Roman"/>
                 <w:i w:val="0"/>
                 <w:smallCaps w:val="0"/>
                 <w:strike w:val="0"/>
@@ -1272,8 +1313,7 @@
             <w:spacing w:before="60" w:line="240" w:lineRule="auto"/>
             <w:ind w:left="720" w:firstLine="0"/>
             <w:rPr>
-              <w:rFonts w:ascii="Arial" w:cs="Arial" w:eastAsia="Arial" w:hAnsi="Arial"/>
-              <w:b w:val="0"/>
+              <w:rFonts w:ascii="Times New Roman" w:cs="Times New Roman" w:eastAsia="Times New Roman" w:hAnsi="Times New Roman"/>
               <w:i w:val="0"/>
               <w:smallCaps w:val="0"/>
               <w:strike w:val="0"/>
@@ -1288,8 +1328,7 @@
           <w:hyperlink w:anchor="_a6602xb6pgrg">
             <w:r>
               <w:rPr>
-                <w:rFonts w:ascii="Arial" w:cs="Arial" w:eastAsia="Arial" w:hAnsi="Arial"/>
-                <w:b w:val="0"/>
+                <w:rFonts w:ascii="Times New Roman" w:cs="Times New Roman" w:eastAsia="Times New Roman" w:hAnsi="Times New Roman"/>
                 <w:i w:val="0"/>
                 <w:smallCaps w:val="0"/>
                 <w:strike w:val="0"/>
@@ -1321,8 +1360,7 @@
             <w:spacing w:before="60" w:line="240" w:lineRule="auto"/>
             <w:ind w:left="720" w:firstLine="0"/>
             <w:rPr>
-              <w:rFonts w:ascii="Arial" w:cs="Arial" w:eastAsia="Arial" w:hAnsi="Arial"/>
-              <w:b w:val="0"/>
+              <w:rFonts w:ascii="Times New Roman" w:cs="Times New Roman" w:eastAsia="Times New Roman" w:hAnsi="Times New Roman"/>
               <w:i w:val="0"/>
               <w:smallCaps w:val="0"/>
               <w:strike w:val="0"/>
@@ -1337,8 +1375,7 @@
           <w:hyperlink w:anchor="_otdg3z511zw3">
             <w:r>
               <w:rPr>
-                <w:rFonts w:ascii="Arial" w:cs="Arial" w:eastAsia="Arial" w:hAnsi="Arial"/>
-                <w:b w:val="0"/>
+                <w:rFonts w:ascii="Times New Roman" w:cs="Times New Roman" w:eastAsia="Times New Roman" w:hAnsi="Times New Roman"/>
                 <w:i w:val="0"/>
                 <w:smallCaps w:val="0"/>
                 <w:strike w:val="0"/>
@@ -1370,8 +1407,7 @@
             <w:spacing w:before="60" w:line="240" w:lineRule="auto"/>
             <w:ind w:left="360" w:firstLine="0"/>
             <w:rPr>
-              <w:rFonts w:ascii="Arial" w:cs="Arial" w:eastAsia="Arial" w:hAnsi="Arial"/>
-              <w:b w:val="0"/>
+              <w:rFonts w:ascii="Times New Roman" w:cs="Times New Roman" w:eastAsia="Times New Roman" w:hAnsi="Times New Roman"/>
               <w:i w:val="0"/>
               <w:smallCaps w:val="0"/>
               <w:strike w:val="0"/>
@@ -1386,8 +1422,7 @@
           <w:hyperlink w:anchor="_u043rsf63uqs">
             <w:r>
               <w:rPr>
-                <w:rFonts w:ascii="Arial" w:cs="Arial" w:eastAsia="Arial" w:hAnsi="Arial"/>
-                <w:b w:val="0"/>
+                <w:rFonts w:ascii="Times New Roman" w:cs="Times New Roman" w:eastAsia="Times New Roman" w:hAnsi="Times New Roman"/>
                 <w:i w:val="0"/>
                 <w:smallCaps w:val="0"/>
                 <w:strike w:val="0"/>
@@ -1419,8 +1454,7 @@
             <w:spacing w:before="60" w:line="240" w:lineRule="auto"/>
             <w:ind w:left="720" w:firstLine="0"/>
             <w:rPr>
-              <w:rFonts w:ascii="Arial" w:cs="Arial" w:eastAsia="Arial" w:hAnsi="Arial"/>
-              <w:b w:val="0"/>
+              <w:rFonts w:ascii="Times New Roman" w:cs="Times New Roman" w:eastAsia="Times New Roman" w:hAnsi="Times New Roman"/>
               <w:i w:val="0"/>
               <w:smallCaps w:val="0"/>
               <w:strike w:val="0"/>
@@ -1435,8 +1469,7 @@
           <w:hyperlink w:anchor="_k8d6qrogii47">
             <w:r>
               <w:rPr>
-                <w:rFonts w:ascii="Arial" w:cs="Arial" w:eastAsia="Arial" w:hAnsi="Arial"/>
-                <w:b w:val="0"/>
+                <w:rFonts w:ascii="Times New Roman" w:cs="Times New Roman" w:eastAsia="Times New Roman" w:hAnsi="Times New Roman"/>
                 <w:i w:val="0"/>
                 <w:smallCaps w:val="0"/>
                 <w:strike w:val="0"/>
@@ -1468,8 +1501,7 @@
             <w:spacing w:before="60" w:line="240" w:lineRule="auto"/>
             <w:ind w:left="720" w:firstLine="0"/>
             <w:rPr>
-              <w:rFonts w:ascii="Arial" w:cs="Arial" w:eastAsia="Arial" w:hAnsi="Arial"/>
-              <w:b w:val="0"/>
+              <w:rFonts w:ascii="Times New Roman" w:cs="Times New Roman" w:eastAsia="Times New Roman" w:hAnsi="Times New Roman"/>
               <w:i w:val="0"/>
               <w:smallCaps w:val="0"/>
               <w:strike w:val="0"/>
@@ -1484,8 +1516,7 @@
           <w:hyperlink w:anchor="_6qgktx5fr6ad">
             <w:r>
               <w:rPr>
-                <w:rFonts w:ascii="Arial" w:cs="Arial" w:eastAsia="Arial" w:hAnsi="Arial"/>
-                <w:b w:val="0"/>
+                <w:rFonts w:ascii="Times New Roman" w:cs="Times New Roman" w:eastAsia="Times New Roman" w:hAnsi="Times New Roman"/>
                 <w:i w:val="0"/>
                 <w:smallCaps w:val="0"/>
                 <w:strike w:val="0"/>
@@ -1517,8 +1548,7 @@
             <w:spacing w:before="60" w:line="240" w:lineRule="auto"/>
             <w:ind w:left="360" w:firstLine="0"/>
             <w:rPr>
-              <w:rFonts w:ascii="Arial" w:cs="Arial" w:eastAsia="Arial" w:hAnsi="Arial"/>
-              <w:b w:val="0"/>
+              <w:rFonts w:ascii="Times New Roman" w:cs="Times New Roman" w:eastAsia="Times New Roman" w:hAnsi="Times New Roman"/>
               <w:i w:val="0"/>
               <w:smallCaps w:val="0"/>
               <w:strike w:val="0"/>
@@ -1533,8 +1563,7 @@
           <w:hyperlink w:anchor="_bmdo75lkmw4a">
             <w:r>
               <w:rPr>
-                <w:rFonts w:ascii="Arial" w:cs="Arial" w:eastAsia="Arial" w:hAnsi="Arial"/>
-                <w:b w:val="0"/>
+                <w:rFonts w:ascii="Times New Roman" w:cs="Times New Roman" w:eastAsia="Times New Roman" w:hAnsi="Times New Roman"/>
                 <w:i w:val="0"/>
                 <w:smallCaps w:val="0"/>
                 <w:strike w:val="0"/>
@@ -1566,8 +1595,7 @@
             <w:spacing w:before="60" w:line="240" w:lineRule="auto"/>
             <w:ind w:left="720" w:firstLine="0"/>
             <w:rPr>
-              <w:rFonts w:ascii="Arial" w:cs="Arial" w:eastAsia="Arial" w:hAnsi="Arial"/>
-              <w:b w:val="0"/>
+              <w:rFonts w:ascii="Times New Roman" w:cs="Times New Roman" w:eastAsia="Times New Roman" w:hAnsi="Times New Roman"/>
               <w:i w:val="0"/>
               <w:smallCaps w:val="0"/>
               <w:strike w:val="0"/>
@@ -1582,8 +1610,7 @@
           <w:hyperlink w:anchor="_xnemptt7tfed">
             <w:r>
               <w:rPr>
-                <w:rFonts w:ascii="Arial" w:cs="Arial" w:eastAsia="Arial" w:hAnsi="Arial"/>
-                <w:b w:val="0"/>
+                <w:rFonts w:ascii="Times New Roman" w:cs="Times New Roman" w:eastAsia="Times New Roman" w:hAnsi="Times New Roman"/>
                 <w:i w:val="0"/>
                 <w:smallCaps w:val="0"/>
                 <w:strike w:val="0"/>
@@ -1615,8 +1642,7 @@
             <w:spacing w:before="60" w:line="240" w:lineRule="auto"/>
             <w:ind w:left="720" w:firstLine="0"/>
             <w:rPr>
-              <w:rFonts w:ascii="Arial" w:cs="Arial" w:eastAsia="Arial" w:hAnsi="Arial"/>
-              <w:b w:val="0"/>
+              <w:rFonts w:ascii="Times New Roman" w:cs="Times New Roman" w:eastAsia="Times New Roman" w:hAnsi="Times New Roman"/>
               <w:i w:val="0"/>
               <w:smallCaps w:val="0"/>
               <w:strike w:val="0"/>
@@ -1631,8 +1657,7 @@
           <w:hyperlink w:anchor="_y6ui0ieyhrwd">
             <w:r>
               <w:rPr>
-                <w:rFonts w:ascii="Arial" w:cs="Arial" w:eastAsia="Arial" w:hAnsi="Arial"/>
-                <w:b w:val="0"/>
+                <w:rFonts w:ascii="Times New Roman" w:cs="Times New Roman" w:eastAsia="Times New Roman" w:hAnsi="Times New Roman"/>
                 <w:i w:val="0"/>
                 <w:smallCaps w:val="0"/>
                 <w:strike w:val="0"/>
@@ -1664,8 +1689,7 @@
             <w:spacing w:before="60" w:line="240" w:lineRule="auto"/>
             <w:ind w:left="360" w:firstLine="0"/>
             <w:rPr>
-              <w:rFonts w:ascii="Arial" w:cs="Arial" w:eastAsia="Arial" w:hAnsi="Arial"/>
-              <w:b w:val="0"/>
+              <w:rFonts w:ascii="Times New Roman" w:cs="Times New Roman" w:eastAsia="Times New Roman" w:hAnsi="Times New Roman"/>
               <w:i w:val="0"/>
               <w:smallCaps w:val="0"/>
               <w:strike w:val="0"/>
@@ -1680,8 +1704,7 @@
           <w:hyperlink w:anchor="_nh6m8n1kj1u7">
             <w:r>
               <w:rPr>
-                <w:rFonts w:ascii="Arial" w:cs="Arial" w:eastAsia="Arial" w:hAnsi="Arial"/>
-                <w:b w:val="0"/>
+                <w:rFonts w:ascii="Times New Roman" w:cs="Times New Roman" w:eastAsia="Times New Roman" w:hAnsi="Times New Roman"/>
                 <w:i w:val="0"/>
                 <w:smallCaps w:val="0"/>
                 <w:strike w:val="0"/>
@@ -1713,8 +1736,7 @@
             <w:spacing w:before="60" w:line="240" w:lineRule="auto"/>
             <w:ind w:left="720" w:firstLine="0"/>
             <w:rPr>
-              <w:rFonts w:ascii="Arial" w:cs="Arial" w:eastAsia="Arial" w:hAnsi="Arial"/>
-              <w:b w:val="0"/>
+              <w:rFonts w:ascii="Times New Roman" w:cs="Times New Roman" w:eastAsia="Times New Roman" w:hAnsi="Times New Roman"/>
               <w:i w:val="0"/>
               <w:smallCaps w:val="0"/>
               <w:strike w:val="0"/>
@@ -1729,8 +1751,7 @@
           <w:hyperlink w:anchor="_tt144v43hg9g">
             <w:r>
               <w:rPr>
-                <w:rFonts w:ascii="Arial" w:cs="Arial" w:eastAsia="Arial" w:hAnsi="Arial"/>
-                <w:b w:val="0"/>
+                <w:rFonts w:ascii="Times New Roman" w:cs="Times New Roman" w:eastAsia="Times New Roman" w:hAnsi="Times New Roman"/>
                 <w:i w:val="0"/>
                 <w:smallCaps w:val="0"/>
                 <w:strike w:val="0"/>
@@ -1762,8 +1783,7 @@
             <w:spacing w:before="60" w:line="240" w:lineRule="auto"/>
             <w:ind w:left="720" w:firstLine="0"/>
             <w:rPr>
-              <w:rFonts w:ascii="Arial" w:cs="Arial" w:eastAsia="Arial" w:hAnsi="Arial"/>
-              <w:b w:val="0"/>
+              <w:rFonts w:ascii="Times New Roman" w:cs="Times New Roman" w:eastAsia="Times New Roman" w:hAnsi="Times New Roman"/>
               <w:i w:val="0"/>
               <w:smallCaps w:val="0"/>
               <w:strike w:val="0"/>
@@ -1778,8 +1798,7 @@
           <w:hyperlink w:anchor="_qggzypp6yxba">
             <w:r>
               <w:rPr>
-                <w:rFonts w:ascii="Arial" w:cs="Arial" w:eastAsia="Arial" w:hAnsi="Arial"/>
-                <w:b w:val="0"/>
+                <w:rFonts w:ascii="Times New Roman" w:cs="Times New Roman" w:eastAsia="Times New Roman" w:hAnsi="Times New Roman"/>
                 <w:i w:val="0"/>
                 <w:smallCaps w:val="0"/>
                 <w:strike w:val="0"/>
@@ -1810,7 +1829,7 @@
             </w:tabs>
             <w:spacing w:before="60" w:line="240" w:lineRule="auto"/>
             <w:rPr>
-              <w:rFonts w:ascii="Arial" w:cs="Arial" w:eastAsia="Arial" w:hAnsi="Arial"/>
+              <w:rFonts w:ascii="Times New Roman" w:cs="Times New Roman" w:eastAsia="Times New Roman" w:hAnsi="Times New Roman"/>
               <w:b w:val="1"/>
               <w:i w:val="0"/>
               <w:smallCaps w:val="0"/>
@@ -1826,7 +1845,7 @@
           <w:hyperlink w:anchor="_68x238chp2ue">
             <w:r>
               <w:rPr>
-                <w:rFonts w:ascii="Arial" w:cs="Arial" w:eastAsia="Arial" w:hAnsi="Arial"/>
+                <w:rFonts w:ascii="Times New Roman" w:cs="Times New Roman" w:eastAsia="Times New Roman" w:hAnsi="Times New Roman"/>
                 <w:b w:val="1"/>
                 <w:i w:val="0"/>
                 <w:smallCaps w:val="0"/>
@@ -1859,8 +1878,7 @@
             <w:spacing w:before="60" w:line="240" w:lineRule="auto"/>
             <w:ind w:left="360" w:firstLine="0"/>
             <w:rPr>
-              <w:rFonts w:ascii="Arial" w:cs="Arial" w:eastAsia="Arial" w:hAnsi="Arial"/>
-              <w:b w:val="0"/>
+              <w:rFonts w:ascii="Times New Roman" w:cs="Times New Roman" w:eastAsia="Times New Roman" w:hAnsi="Times New Roman"/>
               <w:i w:val="0"/>
               <w:smallCaps w:val="0"/>
               <w:strike w:val="0"/>
@@ -1875,8 +1893,7 @@
           <w:hyperlink w:anchor="_ouuv6rx7uij7">
             <w:r>
               <w:rPr>
-                <w:rFonts w:ascii="Arial" w:cs="Arial" w:eastAsia="Arial" w:hAnsi="Arial"/>
-                <w:b w:val="0"/>
+                <w:rFonts w:ascii="Times New Roman" w:cs="Times New Roman" w:eastAsia="Times New Roman" w:hAnsi="Times New Roman"/>
                 <w:i w:val="0"/>
                 <w:smallCaps w:val="0"/>
                 <w:strike w:val="0"/>
@@ -1908,8 +1925,7 @@
             <w:spacing w:before="60" w:line="240" w:lineRule="auto"/>
             <w:ind w:left="720" w:firstLine="0"/>
             <w:rPr>
-              <w:rFonts w:ascii="Arial" w:cs="Arial" w:eastAsia="Arial" w:hAnsi="Arial"/>
-              <w:b w:val="0"/>
+              <w:rFonts w:ascii="Times New Roman" w:cs="Times New Roman" w:eastAsia="Times New Roman" w:hAnsi="Times New Roman"/>
               <w:i w:val="0"/>
               <w:smallCaps w:val="0"/>
               <w:strike w:val="0"/>
@@ -1924,8 +1940,7 @@
           <w:hyperlink w:anchor="_lo8w15j5xovv">
             <w:r>
               <w:rPr>
-                <w:rFonts w:ascii="Arial" w:cs="Arial" w:eastAsia="Arial" w:hAnsi="Arial"/>
-                <w:b w:val="0"/>
+                <w:rFonts w:ascii="Times New Roman" w:cs="Times New Roman" w:eastAsia="Times New Roman" w:hAnsi="Times New Roman"/>
                 <w:i w:val="0"/>
                 <w:smallCaps w:val="0"/>
                 <w:strike w:val="0"/>
@@ -1957,8 +1972,7 @@
             <w:spacing w:before="60" w:line="240" w:lineRule="auto"/>
             <w:ind w:left="1080" w:firstLine="0"/>
             <w:rPr>
-              <w:rFonts w:ascii="Arial" w:cs="Arial" w:eastAsia="Arial" w:hAnsi="Arial"/>
-              <w:b w:val="0"/>
+              <w:rFonts w:ascii="Times New Roman" w:cs="Times New Roman" w:eastAsia="Times New Roman" w:hAnsi="Times New Roman"/>
               <w:i w:val="0"/>
               <w:smallCaps w:val="0"/>
               <w:strike w:val="0"/>
@@ -1973,8 +1987,7 @@
           <w:hyperlink w:anchor="_imo11g6or3ba">
             <w:r>
               <w:rPr>
-                <w:rFonts w:ascii="Arial" w:cs="Arial" w:eastAsia="Arial" w:hAnsi="Arial"/>
-                <w:b w:val="0"/>
+                <w:rFonts w:ascii="Times New Roman" w:cs="Times New Roman" w:eastAsia="Times New Roman" w:hAnsi="Times New Roman"/>
                 <w:i w:val="0"/>
                 <w:smallCaps w:val="0"/>
                 <w:strike w:val="0"/>
@@ -2006,8 +2019,7 @@
             <w:spacing w:before="60" w:line="240" w:lineRule="auto"/>
             <w:ind w:left="1080" w:firstLine="0"/>
             <w:rPr>
-              <w:rFonts w:ascii="Arial" w:cs="Arial" w:eastAsia="Arial" w:hAnsi="Arial"/>
-              <w:b w:val="0"/>
+              <w:rFonts w:ascii="Times New Roman" w:cs="Times New Roman" w:eastAsia="Times New Roman" w:hAnsi="Times New Roman"/>
               <w:i w:val="0"/>
               <w:smallCaps w:val="0"/>
               <w:strike w:val="0"/>
@@ -2022,8 +2034,7 @@
           <w:hyperlink w:anchor="_s93l28eougmg">
             <w:r>
               <w:rPr>
-                <w:rFonts w:ascii="Arial" w:cs="Arial" w:eastAsia="Arial" w:hAnsi="Arial"/>
-                <w:b w:val="0"/>
+                <w:rFonts w:ascii="Times New Roman" w:cs="Times New Roman" w:eastAsia="Times New Roman" w:hAnsi="Times New Roman"/>
                 <w:i w:val="0"/>
                 <w:smallCaps w:val="0"/>
                 <w:strike w:val="0"/>
@@ -2055,8 +2066,7 @@
             <w:spacing w:before="60" w:line="240" w:lineRule="auto"/>
             <w:ind w:left="720" w:firstLine="0"/>
             <w:rPr>
-              <w:rFonts w:ascii="Arial" w:cs="Arial" w:eastAsia="Arial" w:hAnsi="Arial"/>
-              <w:b w:val="0"/>
+              <w:rFonts w:ascii="Times New Roman" w:cs="Times New Roman" w:eastAsia="Times New Roman" w:hAnsi="Times New Roman"/>
               <w:i w:val="0"/>
               <w:smallCaps w:val="0"/>
               <w:strike w:val="0"/>
@@ -2071,8 +2081,7 @@
           <w:hyperlink w:anchor="_77b08m3nhtb8">
             <w:r>
               <w:rPr>
-                <w:rFonts w:ascii="Arial" w:cs="Arial" w:eastAsia="Arial" w:hAnsi="Arial"/>
-                <w:b w:val="0"/>
+                <w:rFonts w:ascii="Times New Roman" w:cs="Times New Roman" w:eastAsia="Times New Roman" w:hAnsi="Times New Roman"/>
                 <w:i w:val="0"/>
                 <w:smallCaps w:val="0"/>
                 <w:strike w:val="0"/>
@@ -2104,8 +2113,7 @@
             <w:spacing w:before="60" w:line="240" w:lineRule="auto"/>
             <w:ind w:left="1080" w:firstLine="0"/>
             <w:rPr>
-              <w:rFonts w:ascii="Arial" w:cs="Arial" w:eastAsia="Arial" w:hAnsi="Arial"/>
-              <w:b w:val="0"/>
+              <w:rFonts w:ascii="Times New Roman" w:cs="Times New Roman" w:eastAsia="Times New Roman" w:hAnsi="Times New Roman"/>
               <w:i w:val="0"/>
               <w:smallCaps w:val="0"/>
               <w:strike w:val="0"/>
@@ -2120,8 +2128,7 @@
           <w:hyperlink w:anchor="_uirj10300lya">
             <w:r>
               <w:rPr>
-                <w:rFonts w:ascii="Arial" w:cs="Arial" w:eastAsia="Arial" w:hAnsi="Arial"/>
-                <w:b w:val="0"/>
+                <w:rFonts w:ascii="Times New Roman" w:cs="Times New Roman" w:eastAsia="Times New Roman" w:hAnsi="Times New Roman"/>
                 <w:i w:val="0"/>
                 <w:smallCaps w:val="0"/>
                 <w:strike w:val="0"/>
@@ -2153,8 +2160,7 @@
             <w:spacing w:before="60" w:line="240" w:lineRule="auto"/>
             <w:ind w:left="1080" w:firstLine="0"/>
             <w:rPr>
-              <w:rFonts w:ascii="Arial" w:cs="Arial" w:eastAsia="Arial" w:hAnsi="Arial"/>
-              <w:b w:val="0"/>
+              <w:rFonts w:ascii="Times New Roman" w:cs="Times New Roman" w:eastAsia="Times New Roman" w:hAnsi="Times New Roman"/>
               <w:i w:val="0"/>
               <w:smallCaps w:val="0"/>
               <w:strike w:val="0"/>
@@ -2169,8 +2175,7 @@
           <w:hyperlink w:anchor="_3g6w1hvdy5gk">
             <w:r>
               <w:rPr>
-                <w:rFonts w:ascii="Arial" w:cs="Arial" w:eastAsia="Arial" w:hAnsi="Arial"/>
-                <w:b w:val="0"/>
+                <w:rFonts w:ascii="Times New Roman" w:cs="Times New Roman" w:eastAsia="Times New Roman" w:hAnsi="Times New Roman"/>
                 <w:i w:val="0"/>
                 <w:smallCaps w:val="0"/>
                 <w:strike w:val="0"/>
@@ -2202,8 +2207,7 @@
             <w:spacing w:before="60" w:line="240" w:lineRule="auto"/>
             <w:ind w:left="360" w:firstLine="0"/>
             <w:rPr>
-              <w:rFonts w:ascii="Arial" w:cs="Arial" w:eastAsia="Arial" w:hAnsi="Arial"/>
-              <w:b w:val="0"/>
+              <w:rFonts w:ascii="Times New Roman" w:cs="Times New Roman" w:eastAsia="Times New Roman" w:hAnsi="Times New Roman"/>
               <w:i w:val="0"/>
               <w:smallCaps w:val="0"/>
               <w:strike w:val="0"/>
@@ -2218,8 +2222,7 @@
           <w:hyperlink w:anchor="_k0jab14pzfm1">
             <w:r>
               <w:rPr>
-                <w:rFonts w:ascii="Arial" w:cs="Arial" w:eastAsia="Arial" w:hAnsi="Arial"/>
-                <w:b w:val="0"/>
+                <w:rFonts w:ascii="Times New Roman" w:cs="Times New Roman" w:eastAsia="Times New Roman" w:hAnsi="Times New Roman"/>
                 <w:i w:val="0"/>
                 <w:smallCaps w:val="0"/>
                 <w:strike w:val="0"/>
@@ -2251,8 +2254,7 @@
             <w:spacing w:before="60" w:line="240" w:lineRule="auto"/>
             <w:ind w:left="720" w:firstLine="0"/>
             <w:rPr>
-              <w:rFonts w:ascii="Arial" w:cs="Arial" w:eastAsia="Arial" w:hAnsi="Arial"/>
-              <w:b w:val="0"/>
+              <w:rFonts w:ascii="Times New Roman" w:cs="Times New Roman" w:eastAsia="Times New Roman" w:hAnsi="Times New Roman"/>
               <w:i w:val="0"/>
               <w:smallCaps w:val="0"/>
               <w:strike w:val="0"/>
@@ -2267,8 +2269,7 @@
           <w:hyperlink w:anchor="_gqw2vlvhazjk">
             <w:r>
               <w:rPr>
-                <w:rFonts w:ascii="Arial" w:cs="Arial" w:eastAsia="Arial" w:hAnsi="Arial"/>
-                <w:b w:val="0"/>
+                <w:rFonts w:ascii="Times New Roman" w:cs="Times New Roman" w:eastAsia="Times New Roman" w:hAnsi="Times New Roman"/>
                 <w:i w:val="0"/>
                 <w:smallCaps w:val="0"/>
                 <w:strike w:val="0"/>
@@ -2300,8 +2301,7 @@
             <w:spacing w:before="60" w:line="240" w:lineRule="auto"/>
             <w:ind w:left="1080" w:firstLine="0"/>
             <w:rPr>
-              <w:rFonts w:ascii="Arial" w:cs="Arial" w:eastAsia="Arial" w:hAnsi="Arial"/>
-              <w:b w:val="0"/>
+              <w:rFonts w:ascii="Times New Roman" w:cs="Times New Roman" w:eastAsia="Times New Roman" w:hAnsi="Times New Roman"/>
               <w:i w:val="0"/>
               <w:smallCaps w:val="0"/>
               <w:strike w:val="0"/>
@@ -2316,8 +2316,7 @@
           <w:hyperlink w:anchor="_alfq6v2prr6y">
             <w:r>
               <w:rPr>
-                <w:rFonts w:ascii="Arial" w:cs="Arial" w:eastAsia="Arial" w:hAnsi="Arial"/>
-                <w:b w:val="0"/>
+                <w:rFonts w:ascii="Times New Roman" w:cs="Times New Roman" w:eastAsia="Times New Roman" w:hAnsi="Times New Roman"/>
                 <w:i w:val="0"/>
                 <w:smallCaps w:val="0"/>
                 <w:strike w:val="0"/>
@@ -2349,8 +2348,7 @@
             <w:spacing w:before="60" w:line="240" w:lineRule="auto"/>
             <w:ind w:left="1080" w:firstLine="0"/>
             <w:rPr>
-              <w:rFonts w:ascii="Arial" w:cs="Arial" w:eastAsia="Arial" w:hAnsi="Arial"/>
-              <w:b w:val="0"/>
+              <w:rFonts w:ascii="Times New Roman" w:cs="Times New Roman" w:eastAsia="Times New Roman" w:hAnsi="Times New Roman"/>
               <w:i w:val="0"/>
               <w:smallCaps w:val="0"/>
               <w:strike w:val="0"/>
@@ -2365,8 +2363,7 @@
           <w:hyperlink w:anchor="_ju69r087z7hr">
             <w:r>
               <w:rPr>
-                <w:rFonts w:ascii="Arial" w:cs="Arial" w:eastAsia="Arial" w:hAnsi="Arial"/>
-                <w:b w:val="0"/>
+                <w:rFonts w:ascii="Times New Roman" w:cs="Times New Roman" w:eastAsia="Times New Roman" w:hAnsi="Times New Roman"/>
                 <w:i w:val="0"/>
                 <w:smallCaps w:val="0"/>
                 <w:strike w:val="0"/>
@@ -2398,8 +2395,7 @@
             <w:spacing w:before="60" w:line="240" w:lineRule="auto"/>
             <w:ind w:left="720" w:firstLine="0"/>
             <w:rPr>
-              <w:rFonts w:ascii="Arial" w:cs="Arial" w:eastAsia="Arial" w:hAnsi="Arial"/>
-              <w:b w:val="0"/>
+              <w:rFonts w:ascii="Times New Roman" w:cs="Times New Roman" w:eastAsia="Times New Roman" w:hAnsi="Times New Roman"/>
               <w:i w:val="0"/>
               <w:smallCaps w:val="0"/>
               <w:strike w:val="0"/>
@@ -2414,8 +2410,7 @@
           <w:hyperlink w:anchor="_hfntkz8ujts2">
             <w:r>
               <w:rPr>
-                <w:rFonts w:ascii="Arial" w:cs="Arial" w:eastAsia="Arial" w:hAnsi="Arial"/>
-                <w:b w:val="0"/>
+                <w:rFonts w:ascii="Times New Roman" w:cs="Times New Roman" w:eastAsia="Times New Roman" w:hAnsi="Times New Roman"/>
                 <w:i w:val="0"/>
                 <w:smallCaps w:val="0"/>
                 <w:strike w:val="0"/>
@@ -2447,8 +2442,7 @@
             <w:spacing w:before="60" w:line="240" w:lineRule="auto"/>
             <w:ind w:left="1080" w:firstLine="0"/>
             <w:rPr>
-              <w:rFonts w:ascii="Arial" w:cs="Arial" w:eastAsia="Arial" w:hAnsi="Arial"/>
-              <w:b w:val="0"/>
+              <w:rFonts w:ascii="Times New Roman" w:cs="Times New Roman" w:eastAsia="Times New Roman" w:hAnsi="Times New Roman"/>
               <w:i w:val="0"/>
               <w:smallCaps w:val="0"/>
               <w:strike w:val="0"/>
@@ -2463,8 +2457,7 @@
           <w:hyperlink w:anchor="_4s3p3gqi022z">
             <w:r>
               <w:rPr>
-                <w:rFonts w:ascii="Arial" w:cs="Arial" w:eastAsia="Arial" w:hAnsi="Arial"/>
-                <w:b w:val="0"/>
+                <w:rFonts w:ascii="Times New Roman" w:cs="Times New Roman" w:eastAsia="Times New Roman" w:hAnsi="Times New Roman"/>
                 <w:i w:val="0"/>
                 <w:smallCaps w:val="0"/>
                 <w:strike w:val="0"/>
@@ -2496,8 +2489,7 @@
             <w:spacing w:before="60" w:line="240" w:lineRule="auto"/>
             <w:ind w:left="1080" w:firstLine="0"/>
             <w:rPr>
-              <w:rFonts w:ascii="Arial" w:cs="Arial" w:eastAsia="Arial" w:hAnsi="Arial"/>
-              <w:b w:val="0"/>
+              <w:rFonts w:ascii="Times New Roman" w:cs="Times New Roman" w:eastAsia="Times New Roman" w:hAnsi="Times New Roman"/>
               <w:i w:val="0"/>
               <w:smallCaps w:val="0"/>
               <w:strike w:val="0"/>
@@ -2512,8 +2504,7 @@
           <w:hyperlink w:anchor="_pih9hqb5bezz">
             <w:r>
               <w:rPr>
-                <w:rFonts w:ascii="Arial" w:cs="Arial" w:eastAsia="Arial" w:hAnsi="Arial"/>
-                <w:b w:val="0"/>
+                <w:rFonts w:ascii="Times New Roman" w:cs="Times New Roman" w:eastAsia="Times New Roman" w:hAnsi="Times New Roman"/>
                 <w:i w:val="0"/>
                 <w:smallCaps w:val="0"/>
                 <w:strike w:val="0"/>
@@ -2545,8 +2536,7 @@
             <w:spacing w:before="60" w:line="240" w:lineRule="auto"/>
             <w:ind w:left="360" w:firstLine="0"/>
             <w:rPr>
-              <w:rFonts w:ascii="Arial" w:cs="Arial" w:eastAsia="Arial" w:hAnsi="Arial"/>
-              <w:b w:val="0"/>
+              <w:rFonts w:ascii="Times New Roman" w:cs="Times New Roman" w:eastAsia="Times New Roman" w:hAnsi="Times New Roman"/>
               <w:i w:val="0"/>
               <w:smallCaps w:val="0"/>
               <w:strike w:val="0"/>
@@ -2561,8 +2551,7 @@
           <w:hyperlink w:anchor="_nisu5e209z09">
             <w:r>
               <w:rPr>
-                <w:rFonts w:ascii="Arial" w:cs="Arial" w:eastAsia="Arial" w:hAnsi="Arial"/>
-                <w:b w:val="0"/>
+                <w:rFonts w:ascii="Times New Roman" w:cs="Times New Roman" w:eastAsia="Times New Roman" w:hAnsi="Times New Roman"/>
                 <w:i w:val="0"/>
                 <w:smallCaps w:val="0"/>
                 <w:strike w:val="0"/>
@@ -2594,8 +2583,7 @@
             <w:spacing w:before="60" w:line="240" w:lineRule="auto"/>
             <w:ind w:left="720" w:firstLine="0"/>
             <w:rPr>
-              <w:rFonts w:ascii="Arial" w:cs="Arial" w:eastAsia="Arial" w:hAnsi="Arial"/>
-              <w:b w:val="0"/>
+              <w:rFonts w:ascii="Times New Roman" w:cs="Times New Roman" w:eastAsia="Times New Roman" w:hAnsi="Times New Roman"/>
               <w:i w:val="0"/>
               <w:smallCaps w:val="0"/>
               <w:strike w:val="0"/>
@@ -2610,8 +2598,7 @@
           <w:hyperlink w:anchor="_93loivh1vi1y">
             <w:r>
               <w:rPr>
-                <w:rFonts w:ascii="Arial" w:cs="Arial" w:eastAsia="Arial" w:hAnsi="Arial"/>
-                <w:b w:val="0"/>
+                <w:rFonts w:ascii="Times New Roman" w:cs="Times New Roman" w:eastAsia="Times New Roman" w:hAnsi="Times New Roman"/>
                 <w:i w:val="0"/>
                 <w:smallCaps w:val="0"/>
                 <w:strike w:val="0"/>
@@ -2643,8 +2630,7 @@
             <w:spacing w:before="60" w:line="240" w:lineRule="auto"/>
             <w:ind w:left="1080" w:firstLine="0"/>
             <w:rPr>
-              <w:rFonts w:ascii="Arial" w:cs="Arial" w:eastAsia="Arial" w:hAnsi="Arial"/>
-              <w:b w:val="0"/>
+              <w:rFonts w:ascii="Times New Roman" w:cs="Times New Roman" w:eastAsia="Times New Roman" w:hAnsi="Times New Roman"/>
               <w:i w:val="0"/>
               <w:smallCaps w:val="0"/>
               <w:strike w:val="0"/>
@@ -2659,8 +2645,7 @@
           <w:hyperlink w:anchor="_7mjxqez4qu79">
             <w:r>
               <w:rPr>
-                <w:rFonts w:ascii="Arial" w:cs="Arial" w:eastAsia="Arial" w:hAnsi="Arial"/>
-                <w:b w:val="0"/>
+                <w:rFonts w:ascii="Times New Roman" w:cs="Times New Roman" w:eastAsia="Times New Roman" w:hAnsi="Times New Roman"/>
                 <w:i w:val="0"/>
                 <w:smallCaps w:val="0"/>
                 <w:strike w:val="0"/>
@@ -2692,8 +2677,7 @@
             <w:spacing w:before="60" w:line="240" w:lineRule="auto"/>
             <w:ind w:left="1080" w:firstLine="0"/>
             <w:rPr>
-              <w:rFonts w:ascii="Arial" w:cs="Arial" w:eastAsia="Arial" w:hAnsi="Arial"/>
-              <w:b w:val="0"/>
+              <w:rFonts w:ascii="Times New Roman" w:cs="Times New Roman" w:eastAsia="Times New Roman" w:hAnsi="Times New Roman"/>
               <w:i w:val="0"/>
               <w:smallCaps w:val="0"/>
               <w:strike w:val="0"/>
@@ -2708,8 +2692,7 @@
           <w:hyperlink w:anchor="_rc4zfu7rni1f">
             <w:r>
               <w:rPr>
-                <w:rFonts w:ascii="Arial" w:cs="Arial" w:eastAsia="Arial" w:hAnsi="Arial"/>
-                <w:b w:val="0"/>
+                <w:rFonts w:ascii="Times New Roman" w:cs="Times New Roman" w:eastAsia="Times New Roman" w:hAnsi="Times New Roman"/>
                 <w:i w:val="0"/>
                 <w:smallCaps w:val="0"/>
                 <w:strike w:val="0"/>
@@ -2741,8 +2724,7 @@
             <w:spacing w:before="60" w:line="240" w:lineRule="auto"/>
             <w:ind w:left="360" w:firstLine="0"/>
             <w:rPr>
-              <w:rFonts w:ascii="Arial" w:cs="Arial" w:eastAsia="Arial" w:hAnsi="Arial"/>
-              <w:b w:val="0"/>
+              <w:rFonts w:ascii="Times New Roman" w:cs="Times New Roman" w:eastAsia="Times New Roman" w:hAnsi="Times New Roman"/>
               <w:i w:val="0"/>
               <w:smallCaps w:val="0"/>
               <w:strike w:val="0"/>
@@ -2757,8 +2739,7 @@
           <w:hyperlink w:anchor="_l1a5szrt4gt5">
             <w:r>
               <w:rPr>
-                <w:rFonts w:ascii="Arial" w:cs="Arial" w:eastAsia="Arial" w:hAnsi="Arial"/>
-                <w:b w:val="0"/>
+                <w:rFonts w:ascii="Times New Roman" w:cs="Times New Roman" w:eastAsia="Times New Roman" w:hAnsi="Times New Roman"/>
                 <w:i w:val="0"/>
                 <w:smallCaps w:val="0"/>
                 <w:strike w:val="0"/>
@@ -2790,8 +2771,7 @@
             <w:spacing w:before="60" w:line="240" w:lineRule="auto"/>
             <w:ind w:left="720" w:firstLine="0"/>
             <w:rPr>
-              <w:rFonts w:ascii="Arial" w:cs="Arial" w:eastAsia="Arial" w:hAnsi="Arial"/>
-              <w:b w:val="0"/>
+              <w:rFonts w:ascii="Times New Roman" w:cs="Times New Roman" w:eastAsia="Times New Roman" w:hAnsi="Times New Roman"/>
               <w:i w:val="0"/>
               <w:smallCaps w:val="0"/>
               <w:strike w:val="0"/>
@@ -2806,8 +2786,7 @@
           <w:hyperlink w:anchor="_urf125elkgqf">
             <w:r>
               <w:rPr>
-                <w:rFonts w:ascii="Arial" w:cs="Arial" w:eastAsia="Arial" w:hAnsi="Arial"/>
-                <w:b w:val="0"/>
+                <w:rFonts w:ascii="Times New Roman" w:cs="Times New Roman" w:eastAsia="Times New Roman" w:hAnsi="Times New Roman"/>
                 <w:i w:val="0"/>
                 <w:smallCaps w:val="0"/>
                 <w:strike w:val="0"/>
@@ -2839,8 +2818,7 @@
             <w:spacing w:before="60" w:line="240" w:lineRule="auto"/>
             <w:ind w:left="1080" w:firstLine="0"/>
             <w:rPr>
-              <w:rFonts w:ascii="Arial" w:cs="Arial" w:eastAsia="Arial" w:hAnsi="Arial"/>
-              <w:b w:val="0"/>
+              <w:rFonts w:ascii="Times New Roman" w:cs="Times New Roman" w:eastAsia="Times New Roman" w:hAnsi="Times New Roman"/>
               <w:i w:val="0"/>
               <w:smallCaps w:val="0"/>
               <w:strike w:val="0"/>
@@ -2855,8 +2833,7 @@
           <w:hyperlink w:anchor="_qwjes8q1k2z6">
             <w:r>
               <w:rPr>
-                <w:rFonts w:ascii="Arial" w:cs="Arial" w:eastAsia="Arial" w:hAnsi="Arial"/>
-                <w:b w:val="0"/>
+                <w:rFonts w:ascii="Times New Roman" w:cs="Times New Roman" w:eastAsia="Times New Roman" w:hAnsi="Times New Roman"/>
                 <w:i w:val="0"/>
                 <w:smallCaps w:val="0"/>
                 <w:strike w:val="0"/>
@@ -2888,8 +2865,7 @@
             <w:spacing w:before="60" w:line="240" w:lineRule="auto"/>
             <w:ind w:left="1080" w:firstLine="0"/>
             <w:rPr>
-              <w:rFonts w:ascii="Arial" w:cs="Arial" w:eastAsia="Arial" w:hAnsi="Arial"/>
-              <w:b w:val="0"/>
+              <w:rFonts w:ascii="Times New Roman" w:cs="Times New Roman" w:eastAsia="Times New Roman" w:hAnsi="Times New Roman"/>
               <w:i w:val="0"/>
               <w:smallCaps w:val="0"/>
               <w:strike w:val="0"/>
@@ -2904,8 +2880,7 @@
           <w:hyperlink w:anchor="_89gzl1ehg90y">
             <w:r>
               <w:rPr>
-                <w:rFonts w:ascii="Arial" w:cs="Arial" w:eastAsia="Arial" w:hAnsi="Arial"/>
-                <w:b w:val="0"/>
+                <w:rFonts w:ascii="Times New Roman" w:cs="Times New Roman" w:eastAsia="Times New Roman" w:hAnsi="Times New Roman"/>
                 <w:i w:val="0"/>
                 <w:smallCaps w:val="0"/>
                 <w:strike w:val="0"/>
@@ -2937,8 +2912,7 @@
             <w:spacing w:before="60" w:line="240" w:lineRule="auto"/>
             <w:ind w:left="720" w:firstLine="0"/>
             <w:rPr>
-              <w:rFonts w:ascii="Arial" w:cs="Arial" w:eastAsia="Arial" w:hAnsi="Arial"/>
-              <w:b w:val="0"/>
+              <w:rFonts w:ascii="Times New Roman" w:cs="Times New Roman" w:eastAsia="Times New Roman" w:hAnsi="Times New Roman"/>
               <w:i w:val="0"/>
               <w:smallCaps w:val="0"/>
               <w:strike w:val="0"/>
@@ -2953,8 +2927,7 @@
           <w:hyperlink w:anchor="_xbz6mprb7ire">
             <w:r>
               <w:rPr>
-                <w:rFonts w:ascii="Arial" w:cs="Arial" w:eastAsia="Arial" w:hAnsi="Arial"/>
-                <w:b w:val="0"/>
+                <w:rFonts w:ascii="Times New Roman" w:cs="Times New Roman" w:eastAsia="Times New Roman" w:hAnsi="Times New Roman"/>
                 <w:i w:val="0"/>
                 <w:smallCaps w:val="0"/>
                 <w:strike w:val="0"/>
@@ -2986,8 +2959,7 @@
             <w:spacing w:before="60" w:line="240" w:lineRule="auto"/>
             <w:ind w:left="1080" w:firstLine="0"/>
             <w:rPr>
-              <w:rFonts w:ascii="Arial" w:cs="Arial" w:eastAsia="Arial" w:hAnsi="Arial"/>
-              <w:b w:val="0"/>
+              <w:rFonts w:ascii="Times New Roman" w:cs="Times New Roman" w:eastAsia="Times New Roman" w:hAnsi="Times New Roman"/>
               <w:i w:val="0"/>
               <w:smallCaps w:val="0"/>
               <w:strike w:val="0"/>
@@ -3002,8 +2974,7 @@
           <w:hyperlink w:anchor="_lf18dpbt05q7">
             <w:r>
               <w:rPr>
-                <w:rFonts w:ascii="Arial" w:cs="Arial" w:eastAsia="Arial" w:hAnsi="Arial"/>
-                <w:b w:val="0"/>
+                <w:rFonts w:ascii="Times New Roman" w:cs="Times New Roman" w:eastAsia="Times New Roman" w:hAnsi="Times New Roman"/>
                 <w:i w:val="0"/>
                 <w:smallCaps w:val="0"/>
                 <w:strike w:val="0"/>
@@ -3035,8 +3006,7 @@
             <w:spacing w:before="60" w:line="240" w:lineRule="auto"/>
             <w:ind w:left="1080" w:firstLine="0"/>
             <w:rPr>
-              <w:rFonts w:ascii="Arial" w:cs="Arial" w:eastAsia="Arial" w:hAnsi="Arial"/>
-              <w:b w:val="0"/>
+              <w:rFonts w:ascii="Times New Roman" w:cs="Times New Roman" w:eastAsia="Times New Roman" w:hAnsi="Times New Roman"/>
               <w:i w:val="0"/>
               <w:smallCaps w:val="0"/>
               <w:strike w:val="0"/>
@@ -3051,8 +3021,7 @@
           <w:hyperlink w:anchor="_tbc9kob8fez4">
             <w:r>
               <w:rPr>
-                <w:rFonts w:ascii="Arial" w:cs="Arial" w:eastAsia="Arial" w:hAnsi="Arial"/>
-                <w:b w:val="0"/>
+                <w:rFonts w:ascii="Times New Roman" w:cs="Times New Roman" w:eastAsia="Times New Roman" w:hAnsi="Times New Roman"/>
                 <w:i w:val="0"/>
                 <w:smallCaps w:val="0"/>
                 <w:strike w:val="0"/>
@@ -3084,8 +3053,7 @@
             <w:spacing w:before="60" w:line="240" w:lineRule="auto"/>
             <w:ind w:left="360" w:firstLine="0"/>
             <w:rPr>
-              <w:rFonts w:ascii="Arial" w:cs="Arial" w:eastAsia="Arial" w:hAnsi="Arial"/>
-              <w:b w:val="0"/>
+              <w:rFonts w:ascii="Times New Roman" w:cs="Times New Roman" w:eastAsia="Times New Roman" w:hAnsi="Times New Roman"/>
               <w:i w:val="0"/>
               <w:smallCaps w:val="0"/>
               <w:strike w:val="0"/>
@@ -3100,8 +3068,7 @@
           <w:hyperlink w:anchor="_1hfrbvq5rnx0">
             <w:r>
               <w:rPr>
-                <w:rFonts w:ascii="Arial" w:cs="Arial" w:eastAsia="Arial" w:hAnsi="Arial"/>
-                <w:b w:val="0"/>
+                <w:rFonts w:ascii="Times New Roman" w:cs="Times New Roman" w:eastAsia="Times New Roman" w:hAnsi="Times New Roman"/>
                 <w:i w:val="0"/>
                 <w:smallCaps w:val="0"/>
                 <w:strike w:val="0"/>
@@ -3133,8 +3100,7 @@
             <w:spacing w:before="60" w:line="240" w:lineRule="auto"/>
             <w:ind w:left="720" w:firstLine="0"/>
             <w:rPr>
-              <w:rFonts w:ascii="Arial" w:cs="Arial" w:eastAsia="Arial" w:hAnsi="Arial"/>
-              <w:b w:val="0"/>
+              <w:rFonts w:ascii="Times New Roman" w:cs="Times New Roman" w:eastAsia="Times New Roman" w:hAnsi="Times New Roman"/>
               <w:i w:val="0"/>
               <w:smallCaps w:val="0"/>
               <w:strike w:val="0"/>
@@ -3149,8 +3115,7 @@
           <w:hyperlink w:anchor="_z6nplj6tmytm">
             <w:r>
               <w:rPr>
-                <w:rFonts w:ascii="Arial" w:cs="Arial" w:eastAsia="Arial" w:hAnsi="Arial"/>
-                <w:b w:val="0"/>
+                <w:rFonts w:ascii="Times New Roman" w:cs="Times New Roman" w:eastAsia="Times New Roman" w:hAnsi="Times New Roman"/>
                 <w:i w:val="0"/>
                 <w:smallCaps w:val="0"/>
                 <w:strike w:val="0"/>
@@ -3182,8 +3147,7 @@
             <w:spacing w:before="60" w:line="240" w:lineRule="auto"/>
             <w:ind w:left="720" w:firstLine="0"/>
             <w:rPr>
-              <w:rFonts w:ascii="Arial" w:cs="Arial" w:eastAsia="Arial" w:hAnsi="Arial"/>
-              <w:b w:val="0"/>
+              <w:rFonts w:ascii="Times New Roman" w:cs="Times New Roman" w:eastAsia="Times New Roman" w:hAnsi="Times New Roman"/>
               <w:i w:val="0"/>
               <w:smallCaps w:val="0"/>
               <w:strike w:val="0"/>
@@ -3198,8 +3162,7 @@
           <w:hyperlink w:anchor="_d8qo6vtek650">
             <w:r>
               <w:rPr>
-                <w:rFonts w:ascii="Arial" w:cs="Arial" w:eastAsia="Arial" w:hAnsi="Arial"/>
-                <w:b w:val="0"/>
+                <w:rFonts w:ascii="Times New Roman" w:cs="Times New Roman" w:eastAsia="Times New Roman" w:hAnsi="Times New Roman"/>
                 <w:i w:val="0"/>
                 <w:smallCaps w:val="0"/>
                 <w:strike w:val="0"/>
@@ -3234,6 +3197,7 @@
         <w:spacing w:line="360" w:lineRule="auto"/>
         <w:jc w:val="both"/>
         <w:rPr>
+          <w:rFonts w:ascii="Times New Roman" w:cs="Times New Roman" w:eastAsia="Times New Roman" w:hAnsi="Times New Roman"/>
           <w:sz w:val="24"/>
           <w:szCs w:val="24"/>
         </w:rPr>
@@ -3251,12 +3215,15 @@
       <w:pPr>
         <w:pStyle w:val="Heading1"/>
         <w:spacing w:line="276" w:lineRule="auto"/>
-        <w:rPr/>
+        <w:rPr>
+          <w:rFonts w:ascii="Times New Roman" w:cs="Times New Roman" w:eastAsia="Times New Roman" w:hAnsi="Times New Roman"/>
+        </w:rPr>
       </w:pPr>
       <w:bookmarkStart w:colFirst="0" w:colLast="0" w:name="_pqn9n2iqbv2o" w:id="0"/>
       <w:bookmarkEnd w:id="0"/>
       <w:r>
         <w:rPr>
+          <w:rFonts w:ascii="Times New Roman" w:cs="Times New Roman" w:eastAsia="Times New Roman" w:hAnsi="Times New Roman"/>
           <w:rtl w:val="0"/>
         </w:rPr>
         <w:t xml:space="preserve">Context Object</w:t>
@@ -3267,12 +3234,14 @@
         <w:spacing w:line="360" w:lineRule="auto"/>
         <w:jc w:val="both"/>
         <w:rPr>
-          <w:sz w:val="24"/>
-          <w:szCs w:val="24"/>
-        </w:rPr>
-      </w:pPr>
-      <w:r>
-        <w:rPr>
+          <w:rFonts w:ascii="Times New Roman" w:cs="Times New Roman" w:eastAsia="Times New Roman" w:hAnsi="Times New Roman"/>
+          <w:sz w:val="24"/>
+          <w:szCs w:val="24"/>
+        </w:rPr>
+      </w:pPr>
+      <w:r>
+        <w:rPr>
+          <w:rFonts w:ascii="Times New Roman" w:cs="Times New Roman" w:eastAsia="Times New Roman" w:hAnsi="Times New Roman"/>
           <w:sz w:val="24"/>
           <w:szCs w:val="24"/>
           <w:rtl w:val="0"/>
@@ -3291,12 +3260,15 @@
         <w:spacing w:line="360" w:lineRule="auto"/>
         <w:ind w:left="720" w:hanging="360"/>
         <w:jc w:val="both"/>
-        <w:rPr/>
+        <w:rPr>
+          <w:rFonts w:ascii="Times New Roman" w:cs="Times New Roman" w:eastAsia="Times New Roman" w:hAnsi="Times New Roman"/>
+        </w:rPr>
       </w:pPr>
       <w:bookmarkStart w:colFirst="0" w:colLast="0" w:name="_7z65nefko4co" w:id="1"/>
       <w:bookmarkEnd w:id="1"/>
       <w:r>
         <w:rPr>
+          <w:rFonts w:ascii="Times New Roman" w:cs="Times New Roman" w:eastAsia="Times New Roman" w:hAnsi="Times New Roman"/>
           <w:rtl w:val="0"/>
         </w:rPr>
         <w:t xml:space="preserve">Student(End Users)</w:t>
@@ -3312,11 +3284,15 @@
         <w:spacing w:line="360" w:lineRule="auto"/>
         <w:ind w:left="1440" w:hanging="360"/>
         <w:jc w:val="both"/>
+        <w:rPr>
+          <w:rFonts w:ascii="Times New Roman" w:cs="Times New Roman" w:eastAsia="Times New Roman" w:hAnsi="Times New Roman"/>
+        </w:rPr>
       </w:pPr>
       <w:bookmarkStart w:colFirst="0" w:colLast="0" w:name="_sv4cxzws7pa4" w:id="2"/>
       <w:bookmarkEnd w:id="2"/>
       <w:r>
         <w:rPr>
+          <w:rFonts w:ascii="Times New Roman" w:cs="Times New Roman" w:eastAsia="Times New Roman" w:hAnsi="Times New Roman"/>
           <w:rtl w:val="0"/>
         </w:rPr>
         <w:t xml:space="preserve">Role/Responsibility:</w:t>
@@ -3328,12 +3304,14 @@
         <w:ind w:left="1440" w:firstLine="0"/>
         <w:jc w:val="both"/>
         <w:rPr>
-          <w:sz w:val="24"/>
-          <w:szCs w:val="24"/>
-        </w:rPr>
-      </w:pPr>
-      <w:r>
-        <w:rPr>
+          <w:rFonts w:ascii="Times New Roman" w:cs="Times New Roman" w:eastAsia="Times New Roman" w:hAnsi="Times New Roman"/>
+          <w:sz w:val="24"/>
+          <w:szCs w:val="24"/>
+        </w:rPr>
+      </w:pPr>
+      <w:r>
+        <w:rPr>
+          <w:rFonts w:ascii="Times New Roman" w:cs="Times New Roman" w:eastAsia="Times New Roman" w:hAnsi="Times New Roman"/>
           <w:sz w:val="24"/>
           <w:szCs w:val="24"/>
           <w:rtl w:val="0"/>
@@ -3351,12 +3329,15 @@
         <w:spacing w:line="360" w:lineRule="auto"/>
         <w:ind w:left="1440" w:hanging="360"/>
         <w:jc w:val="both"/>
-        <w:rPr/>
+        <w:rPr>
+          <w:rFonts w:ascii="Times New Roman" w:cs="Times New Roman" w:eastAsia="Times New Roman" w:hAnsi="Times New Roman"/>
+        </w:rPr>
       </w:pPr>
       <w:bookmarkStart w:colFirst="0" w:colLast="0" w:name="_7yc21t95m1ep" w:id="3"/>
       <w:bookmarkEnd w:id="3"/>
       <w:r>
         <w:rPr>
+          <w:rFonts w:ascii="Times New Roman" w:cs="Times New Roman" w:eastAsia="Times New Roman" w:hAnsi="Times New Roman"/>
           <w:rtl w:val="0"/>
         </w:rPr>
         <w:t xml:space="preserve">Interaction with System:</w:t>
@@ -3368,12 +3349,14 @@
         <w:ind w:left="1440" w:firstLine="0"/>
         <w:jc w:val="both"/>
         <w:rPr>
-          <w:sz w:val="24"/>
-          <w:szCs w:val="24"/>
-        </w:rPr>
-      </w:pPr>
-      <w:r>
-        <w:rPr>
+          <w:rFonts w:ascii="Times New Roman" w:cs="Times New Roman" w:eastAsia="Times New Roman" w:hAnsi="Times New Roman"/>
+          <w:sz w:val="24"/>
+          <w:szCs w:val="24"/>
+        </w:rPr>
+      </w:pPr>
+      <w:r>
+        <w:rPr>
+          <w:rFonts w:ascii="Times New Roman" w:cs="Times New Roman" w:eastAsia="Times New Roman" w:hAnsi="Times New Roman"/>
           <w:sz w:val="24"/>
           <w:szCs w:val="24"/>
           <w:rtl w:val="0"/>
@@ -3391,12 +3374,14 @@
         <w:ind w:left="2160" w:hanging="360"/>
         <w:jc w:val="both"/>
         <w:rPr>
-          <w:sz w:val="24"/>
-          <w:szCs w:val="24"/>
-        </w:rPr>
-      </w:pPr>
-      <w:r>
-        <w:rPr>
+          <w:rFonts w:ascii="Times New Roman" w:cs="Times New Roman" w:eastAsia="Times New Roman" w:hAnsi="Times New Roman"/>
+          <w:sz w:val="24"/>
+          <w:szCs w:val="24"/>
+        </w:rPr>
+      </w:pPr>
+      <w:r>
+        <w:rPr>
+          <w:rFonts w:ascii="Times New Roman" w:cs="Times New Roman" w:eastAsia="Times New Roman" w:hAnsi="Times New Roman"/>
           <w:sz w:val="24"/>
           <w:szCs w:val="24"/>
           <w:rtl w:val="0"/>
@@ -3414,12 +3399,14 @@
         <w:ind w:left="2160" w:hanging="360"/>
         <w:jc w:val="both"/>
         <w:rPr>
-          <w:sz w:val="24"/>
-          <w:szCs w:val="24"/>
-        </w:rPr>
-      </w:pPr>
-      <w:r>
-        <w:rPr>
+          <w:rFonts w:ascii="Times New Roman" w:cs="Times New Roman" w:eastAsia="Times New Roman" w:hAnsi="Times New Roman"/>
+          <w:sz w:val="24"/>
+          <w:szCs w:val="24"/>
+        </w:rPr>
+      </w:pPr>
+      <w:r>
+        <w:rPr>
+          <w:rFonts w:ascii="Times New Roman" w:cs="Times New Roman" w:eastAsia="Times New Roman" w:hAnsi="Times New Roman"/>
           <w:sz w:val="24"/>
           <w:szCs w:val="24"/>
           <w:rtl w:val="0"/>
@@ -3437,12 +3424,14 @@
         <w:ind w:left="2160" w:hanging="360"/>
         <w:jc w:val="both"/>
         <w:rPr>
-          <w:sz w:val="24"/>
-          <w:szCs w:val="24"/>
-        </w:rPr>
-      </w:pPr>
-      <w:r>
-        <w:rPr>
+          <w:rFonts w:ascii="Times New Roman" w:cs="Times New Roman" w:eastAsia="Times New Roman" w:hAnsi="Times New Roman"/>
+          <w:sz w:val="24"/>
+          <w:szCs w:val="24"/>
+        </w:rPr>
+      </w:pPr>
+      <w:r>
+        <w:rPr>
+          <w:rFonts w:ascii="Times New Roman" w:cs="Times New Roman" w:eastAsia="Times New Roman" w:hAnsi="Times New Roman"/>
           <w:sz w:val="24"/>
           <w:szCs w:val="24"/>
           <w:rtl w:val="0"/>
@@ -3460,12 +3449,14 @@
         <w:ind w:left="2160" w:hanging="360"/>
         <w:jc w:val="both"/>
         <w:rPr>
-          <w:sz w:val="24"/>
-          <w:szCs w:val="24"/>
-        </w:rPr>
-      </w:pPr>
-      <w:r>
-        <w:rPr>
+          <w:rFonts w:ascii="Times New Roman" w:cs="Times New Roman" w:eastAsia="Times New Roman" w:hAnsi="Times New Roman"/>
+          <w:sz w:val="24"/>
+          <w:szCs w:val="24"/>
+        </w:rPr>
+      </w:pPr>
+      <w:r>
+        <w:rPr>
+          <w:rFonts w:ascii="Times New Roman" w:cs="Times New Roman" w:eastAsia="Times New Roman" w:hAnsi="Times New Roman"/>
           <w:sz w:val="24"/>
           <w:szCs w:val="24"/>
           <w:rtl w:val="0"/>
@@ -3478,7 +3469,9 @@
         <w:spacing w:after="240" w:before="240" w:line="360" w:lineRule="auto"/>
         <w:ind w:left="2160" w:firstLine="0"/>
         <w:jc w:val="both"/>
-        <w:rPr/>
+        <w:rPr>
+          <w:rFonts w:ascii="Times New Roman" w:cs="Times New Roman" w:eastAsia="Times New Roman" w:hAnsi="Times New Roman"/>
+        </w:rPr>
       </w:pPr>
       <w:r>
         <w:rPr>
@@ -3497,12 +3490,15 @@
         <w:spacing w:line="360" w:lineRule="auto"/>
         <w:ind w:left="720" w:hanging="360"/>
         <w:jc w:val="both"/>
-        <w:rPr/>
+        <w:rPr>
+          <w:rFonts w:ascii="Times New Roman" w:cs="Times New Roman" w:eastAsia="Times New Roman" w:hAnsi="Times New Roman"/>
+        </w:rPr>
       </w:pPr>
       <w:bookmarkStart w:colFirst="0" w:colLast="0" w:name="_qeqftaewai2s" w:id="4"/>
       <w:bookmarkEnd w:id="4"/>
       <w:r>
         <w:rPr>
+          <w:rFonts w:ascii="Times New Roman" w:cs="Times New Roman" w:eastAsia="Times New Roman" w:hAnsi="Times New Roman"/>
           <w:rtl w:val="0"/>
         </w:rPr>
         <w:t xml:space="preserve">MMU Staff (Admins)</w:t>
@@ -3518,11 +3514,15 @@
         <w:spacing w:line="360" w:lineRule="auto"/>
         <w:ind w:left="1440" w:hanging="360"/>
         <w:jc w:val="both"/>
+        <w:rPr>
+          <w:rFonts w:ascii="Times New Roman" w:cs="Times New Roman" w:eastAsia="Times New Roman" w:hAnsi="Times New Roman"/>
+        </w:rPr>
       </w:pPr>
       <w:bookmarkStart w:colFirst="0" w:colLast="0" w:name="_rlau16hehcv" w:id="5"/>
       <w:bookmarkEnd w:id="5"/>
       <w:r>
         <w:rPr>
+          <w:rFonts w:ascii="Times New Roman" w:cs="Times New Roman" w:eastAsia="Times New Roman" w:hAnsi="Times New Roman"/>
           <w:rtl w:val="0"/>
         </w:rPr>
         <w:t xml:space="preserve">Role/Responsibility:</w:t>
@@ -3534,12 +3534,14 @@
         <w:ind w:left="1440" w:firstLine="0"/>
         <w:jc w:val="both"/>
         <w:rPr>
-          <w:sz w:val="24"/>
-          <w:szCs w:val="24"/>
-        </w:rPr>
-      </w:pPr>
-      <w:r>
-        <w:rPr>
+          <w:rFonts w:ascii="Times New Roman" w:cs="Times New Roman" w:eastAsia="Times New Roman" w:hAnsi="Times New Roman"/>
+          <w:sz w:val="24"/>
+          <w:szCs w:val="24"/>
+        </w:rPr>
+      </w:pPr>
+      <w:r>
+        <w:rPr>
+          <w:rFonts w:ascii="Times New Roman" w:cs="Times New Roman" w:eastAsia="Times New Roman" w:hAnsi="Times New Roman"/>
           <w:sz w:val="24"/>
           <w:szCs w:val="24"/>
           <w:rtl w:val="0"/>
@@ -3557,11 +3559,15 @@
         <w:spacing w:line="360" w:lineRule="auto"/>
         <w:ind w:left="1440" w:hanging="360"/>
         <w:jc w:val="both"/>
+        <w:rPr>
+          <w:rFonts w:ascii="Times New Roman" w:cs="Times New Roman" w:eastAsia="Times New Roman" w:hAnsi="Times New Roman"/>
+        </w:rPr>
       </w:pPr>
       <w:bookmarkStart w:colFirst="0" w:colLast="0" w:name="_xore0t7jj2lb" w:id="6"/>
       <w:bookmarkEnd w:id="6"/>
       <w:r>
         <w:rPr>
+          <w:rFonts w:ascii="Times New Roman" w:cs="Times New Roman" w:eastAsia="Times New Roman" w:hAnsi="Times New Roman"/>
           <w:rtl w:val="0"/>
         </w:rPr>
         <w:t xml:space="preserve">Interaction with System:</w:t>
@@ -3573,12 +3579,14 @@
         <w:ind w:left="1440" w:firstLine="0"/>
         <w:jc w:val="both"/>
         <w:rPr>
-          <w:sz w:val="24"/>
-          <w:szCs w:val="24"/>
-        </w:rPr>
-      </w:pPr>
-      <w:r>
-        <w:rPr>
+          <w:rFonts w:ascii="Times New Roman" w:cs="Times New Roman" w:eastAsia="Times New Roman" w:hAnsi="Times New Roman"/>
+          <w:sz w:val="24"/>
+          <w:szCs w:val="24"/>
+        </w:rPr>
+      </w:pPr>
+      <w:r>
+        <w:rPr>
+          <w:rFonts w:ascii="Times New Roman" w:cs="Times New Roman" w:eastAsia="Times New Roman" w:hAnsi="Times New Roman"/>
           <w:sz w:val="24"/>
           <w:szCs w:val="24"/>
           <w:rtl w:val="0"/>
@@ -3596,12 +3604,14 @@
         <w:ind w:left="2160" w:hanging="360"/>
         <w:jc w:val="both"/>
         <w:rPr>
-          <w:sz w:val="24"/>
-          <w:szCs w:val="24"/>
-        </w:rPr>
-      </w:pPr>
-      <w:r>
-        <w:rPr>
+          <w:rFonts w:ascii="Times New Roman" w:cs="Times New Roman" w:eastAsia="Times New Roman" w:hAnsi="Times New Roman"/>
+          <w:sz w:val="24"/>
+          <w:szCs w:val="24"/>
+        </w:rPr>
+      </w:pPr>
+      <w:r>
+        <w:rPr>
+          <w:rFonts w:ascii="Times New Roman" w:cs="Times New Roman" w:eastAsia="Times New Roman" w:hAnsi="Times New Roman"/>
           <w:sz w:val="24"/>
           <w:szCs w:val="24"/>
           <w:rtl w:val="0"/>
@@ -3619,12 +3629,14 @@
         <w:ind w:left="2160" w:hanging="360"/>
         <w:jc w:val="both"/>
         <w:rPr>
-          <w:sz w:val="24"/>
-          <w:szCs w:val="24"/>
-        </w:rPr>
-      </w:pPr>
-      <w:r>
-        <w:rPr>
+          <w:rFonts w:ascii="Times New Roman" w:cs="Times New Roman" w:eastAsia="Times New Roman" w:hAnsi="Times New Roman"/>
+          <w:sz w:val="24"/>
+          <w:szCs w:val="24"/>
+        </w:rPr>
+      </w:pPr>
+      <w:r>
+        <w:rPr>
+          <w:rFonts w:ascii="Times New Roman" w:cs="Times New Roman" w:eastAsia="Times New Roman" w:hAnsi="Times New Roman"/>
           <w:sz w:val="24"/>
           <w:szCs w:val="24"/>
           <w:rtl w:val="0"/>
@@ -3642,12 +3654,14 @@
         <w:ind w:left="2160" w:hanging="360"/>
         <w:jc w:val="both"/>
         <w:rPr>
-          <w:sz w:val="24"/>
-          <w:szCs w:val="24"/>
-        </w:rPr>
-      </w:pPr>
-      <w:r>
-        <w:rPr>
+          <w:rFonts w:ascii="Times New Roman" w:cs="Times New Roman" w:eastAsia="Times New Roman" w:hAnsi="Times New Roman"/>
+          <w:sz w:val="24"/>
+          <w:szCs w:val="24"/>
+        </w:rPr>
+      </w:pPr>
+      <w:r>
+        <w:rPr>
+          <w:rFonts w:ascii="Times New Roman" w:cs="Times New Roman" w:eastAsia="Times New Roman" w:hAnsi="Times New Roman"/>
           <w:sz w:val="24"/>
           <w:szCs w:val="24"/>
           <w:rtl w:val="0"/>
@@ -3662,7 +3676,9 @@
         <w:spacing w:line="360" w:lineRule="auto"/>
         <w:ind w:left="0" w:firstLine="0"/>
         <w:jc w:val="both"/>
-        <w:rPr/>
+        <w:rPr>
+          <w:rFonts w:ascii="Times New Roman" w:cs="Times New Roman" w:eastAsia="Times New Roman" w:hAnsi="Times New Roman"/>
+        </w:rPr>
       </w:pPr>
       <w:bookmarkStart w:colFirst="0" w:colLast="0" w:name="_letx77qjznlx" w:id="7"/>
       <w:bookmarkEnd w:id="7"/>
@@ -3683,12 +3699,15 @@
         <w:spacing w:line="360" w:lineRule="auto"/>
         <w:ind w:left="720" w:hanging="360"/>
         <w:jc w:val="both"/>
-        <w:rPr/>
+        <w:rPr>
+          <w:rFonts w:ascii="Times New Roman" w:cs="Times New Roman" w:eastAsia="Times New Roman" w:hAnsi="Times New Roman"/>
+        </w:rPr>
       </w:pPr>
       <w:bookmarkStart w:colFirst="0" w:colLast="0" w:name="_ek4baqgki1j1" w:id="8"/>
       <w:bookmarkEnd w:id="8"/>
       <w:r>
         <w:rPr>
+          <w:rFonts w:ascii="Times New Roman" w:cs="Times New Roman" w:eastAsia="Times New Roman" w:hAnsi="Times New Roman"/>
           <w:rtl w:val="0"/>
         </w:rPr>
         <w:t xml:space="preserve">Notification</w:t>
@@ -3704,11 +3723,15 @@
         <w:spacing w:line="360" w:lineRule="auto"/>
         <w:ind w:left="1440" w:hanging="360"/>
         <w:jc w:val="both"/>
+        <w:rPr>
+          <w:rFonts w:ascii="Times New Roman" w:cs="Times New Roman" w:eastAsia="Times New Roman" w:hAnsi="Times New Roman"/>
+        </w:rPr>
       </w:pPr>
       <w:bookmarkStart w:colFirst="0" w:colLast="0" w:name="_a6602xb6pgrg" w:id="9"/>
       <w:bookmarkEnd w:id="9"/>
       <w:r>
         <w:rPr>
+          <w:rFonts w:ascii="Times New Roman" w:cs="Times New Roman" w:eastAsia="Times New Roman" w:hAnsi="Times New Roman"/>
           <w:rtl w:val="0"/>
         </w:rPr>
         <w:t xml:space="preserve">Role/Responsibility:</w:t>
@@ -3720,12 +3743,14 @@
         <w:ind w:left="1440" w:firstLine="0"/>
         <w:jc w:val="both"/>
         <w:rPr>
-          <w:sz w:val="24"/>
-          <w:szCs w:val="24"/>
-        </w:rPr>
-      </w:pPr>
-      <w:r>
-        <w:rPr>
+          <w:rFonts w:ascii="Times New Roman" w:cs="Times New Roman" w:eastAsia="Times New Roman" w:hAnsi="Times New Roman"/>
+          <w:sz w:val="24"/>
+          <w:szCs w:val="24"/>
+        </w:rPr>
+      </w:pPr>
+      <w:r>
+        <w:rPr>
+          <w:rFonts w:ascii="Times New Roman" w:cs="Times New Roman" w:eastAsia="Times New Roman" w:hAnsi="Times New Roman"/>
           <w:sz w:val="24"/>
           <w:szCs w:val="24"/>
           <w:rtl w:val="0"/>
@@ -3743,11 +3768,15 @@
         <w:spacing w:line="360" w:lineRule="auto"/>
         <w:ind w:left="1440" w:hanging="360"/>
         <w:jc w:val="both"/>
+        <w:rPr>
+          <w:rFonts w:ascii="Times New Roman" w:cs="Times New Roman" w:eastAsia="Times New Roman" w:hAnsi="Times New Roman"/>
+        </w:rPr>
       </w:pPr>
       <w:bookmarkStart w:colFirst="0" w:colLast="0" w:name="_otdg3z511zw3" w:id="10"/>
       <w:bookmarkEnd w:id="10"/>
       <w:r>
         <w:rPr>
+          <w:rFonts w:ascii="Times New Roman" w:cs="Times New Roman" w:eastAsia="Times New Roman" w:hAnsi="Times New Roman"/>
           <w:rtl w:val="0"/>
         </w:rPr>
         <w:t xml:space="preserve">Interaction with System:</w:t>
@@ -3763,12 +3792,14 @@
         <w:ind w:left="2160" w:hanging="360"/>
         <w:jc w:val="both"/>
         <w:rPr>
-          <w:sz w:val="24"/>
-          <w:szCs w:val="24"/>
-        </w:rPr>
-      </w:pPr>
-      <w:r>
-        <w:rPr>
+          <w:rFonts w:ascii="Times New Roman" w:cs="Times New Roman" w:eastAsia="Times New Roman" w:hAnsi="Times New Roman"/>
+          <w:sz w:val="24"/>
+          <w:szCs w:val="24"/>
+        </w:rPr>
+      </w:pPr>
+      <w:r>
+        <w:rPr>
+          <w:rFonts w:ascii="Times New Roman" w:cs="Times New Roman" w:eastAsia="Times New Roman" w:hAnsi="Times New Roman"/>
           <w:sz w:val="24"/>
           <w:szCs w:val="24"/>
           <w:rtl w:val="0"/>
@@ -3786,12 +3817,14 @@
         <w:ind w:left="2160" w:hanging="360"/>
         <w:jc w:val="both"/>
         <w:rPr>
-          <w:sz w:val="24"/>
-          <w:szCs w:val="24"/>
-        </w:rPr>
-      </w:pPr>
-      <w:r>
-        <w:rPr>
+          <w:rFonts w:ascii="Times New Roman" w:cs="Times New Roman" w:eastAsia="Times New Roman" w:hAnsi="Times New Roman"/>
+          <w:sz w:val="24"/>
+          <w:szCs w:val="24"/>
+        </w:rPr>
+      </w:pPr>
+      <w:r>
+        <w:rPr>
+          <w:rFonts w:ascii="Times New Roman" w:cs="Times New Roman" w:eastAsia="Times New Roman" w:hAnsi="Times New Roman"/>
           <w:sz w:val="24"/>
           <w:szCs w:val="24"/>
           <w:rtl w:val="0"/>
@@ -3809,12 +3842,14 @@
         <w:ind w:left="2160" w:hanging="360"/>
         <w:jc w:val="both"/>
         <w:rPr>
-          <w:sz w:val="24"/>
-          <w:szCs w:val="24"/>
-        </w:rPr>
-      </w:pPr>
-      <w:r>
-        <w:rPr>
+          <w:rFonts w:ascii="Times New Roman" w:cs="Times New Roman" w:eastAsia="Times New Roman" w:hAnsi="Times New Roman"/>
+          <w:sz w:val="24"/>
+          <w:szCs w:val="24"/>
+        </w:rPr>
+      </w:pPr>
+      <w:r>
+        <w:rPr>
+          <w:rFonts w:ascii="Times New Roman" w:cs="Times New Roman" w:eastAsia="Times New Roman" w:hAnsi="Times New Roman"/>
           <w:sz w:val="24"/>
           <w:szCs w:val="24"/>
           <w:rtl w:val="0"/>
@@ -3828,6 +3863,7 @@
         <w:ind w:left="2160" w:firstLine="0"/>
         <w:jc w:val="both"/>
         <w:rPr>
+          <w:rFonts w:ascii="Times New Roman" w:cs="Times New Roman" w:eastAsia="Times New Roman" w:hAnsi="Times New Roman"/>
           <w:sz w:val="24"/>
           <w:szCs w:val="24"/>
         </w:rPr>
@@ -3845,7 +3881,9 @@
         <w:spacing w:line="360" w:lineRule="auto"/>
         <w:ind w:left="720" w:firstLine="0"/>
         <w:jc w:val="both"/>
-        <w:rPr/>
+        <w:rPr>
+          <w:rFonts w:ascii="Times New Roman" w:cs="Times New Roman" w:eastAsia="Times New Roman" w:hAnsi="Times New Roman"/>
+        </w:rPr>
       </w:pPr>
       <w:bookmarkStart w:colFirst="0" w:colLast="0" w:name="_nsdtzlmi7shk" w:id="11"/>
       <w:bookmarkEnd w:id="11"/>
@@ -3869,12 +3907,15 @@
         <w:spacing w:line="360" w:lineRule="auto"/>
         <w:ind w:left="720" w:hanging="360"/>
         <w:jc w:val="both"/>
-        <w:rPr/>
+        <w:rPr>
+          <w:rFonts w:ascii="Times New Roman" w:cs="Times New Roman" w:eastAsia="Times New Roman" w:hAnsi="Times New Roman"/>
+        </w:rPr>
       </w:pPr>
       <w:bookmarkStart w:colFirst="0" w:colLast="0" w:name="_u043rsf63uqs" w:id="12"/>
       <w:bookmarkEnd w:id="12"/>
       <w:r>
         <w:rPr>
+          <w:rFonts w:ascii="Times New Roman" w:cs="Times New Roman" w:eastAsia="Times New Roman" w:hAnsi="Times New Roman"/>
           <w:rtl w:val="0"/>
         </w:rPr>
         <w:t xml:space="preserve">Facilities</w:t>
@@ -3890,11 +3931,15 @@
         <w:spacing w:line="360" w:lineRule="auto"/>
         <w:ind w:left="1440" w:hanging="360"/>
         <w:jc w:val="both"/>
+        <w:rPr>
+          <w:rFonts w:ascii="Times New Roman" w:cs="Times New Roman" w:eastAsia="Times New Roman" w:hAnsi="Times New Roman"/>
+        </w:rPr>
       </w:pPr>
       <w:bookmarkStart w:colFirst="0" w:colLast="0" w:name="_k8d6qrogii47" w:id="13"/>
       <w:bookmarkEnd w:id="13"/>
       <w:r>
         <w:rPr>
+          <w:rFonts w:ascii="Times New Roman" w:cs="Times New Roman" w:eastAsia="Times New Roman" w:hAnsi="Times New Roman"/>
           <w:rtl w:val="0"/>
         </w:rPr>
         <w:t xml:space="preserve">Role/Responsibility:</w:t>
@@ -3906,12 +3951,14 @@
         <w:ind w:left="1440" w:firstLine="0"/>
         <w:jc w:val="both"/>
         <w:rPr>
-          <w:sz w:val="24"/>
-          <w:szCs w:val="24"/>
-        </w:rPr>
-      </w:pPr>
-      <w:r>
-        <w:rPr>
+          <w:rFonts w:ascii="Times New Roman" w:cs="Times New Roman" w:eastAsia="Times New Roman" w:hAnsi="Times New Roman"/>
+          <w:sz w:val="24"/>
+          <w:szCs w:val="24"/>
+        </w:rPr>
+      </w:pPr>
+      <w:r>
+        <w:rPr>
+          <w:rFonts w:ascii="Times New Roman" w:cs="Times New Roman" w:eastAsia="Times New Roman" w:hAnsi="Times New Roman"/>
           <w:sz w:val="24"/>
           <w:szCs w:val="24"/>
           <w:rtl w:val="0"/>
@@ -3929,11 +3976,15 @@
         <w:spacing w:line="360" w:lineRule="auto"/>
         <w:ind w:left="1440" w:hanging="360"/>
         <w:jc w:val="both"/>
+        <w:rPr>
+          <w:rFonts w:ascii="Times New Roman" w:cs="Times New Roman" w:eastAsia="Times New Roman" w:hAnsi="Times New Roman"/>
+        </w:rPr>
       </w:pPr>
       <w:bookmarkStart w:colFirst="0" w:colLast="0" w:name="_6qgktx5fr6ad" w:id="14"/>
       <w:bookmarkEnd w:id="14"/>
       <w:r>
         <w:rPr>
+          <w:rFonts w:ascii="Times New Roman" w:cs="Times New Roman" w:eastAsia="Times New Roman" w:hAnsi="Times New Roman"/>
           <w:rtl w:val="0"/>
         </w:rPr>
         <w:t xml:space="preserve">Interaction with System:</w:t>
@@ -3949,12 +4000,14 @@
         <w:ind w:left="2160" w:hanging="360"/>
         <w:jc w:val="both"/>
         <w:rPr>
-          <w:sz w:val="24"/>
-          <w:szCs w:val="24"/>
-        </w:rPr>
-      </w:pPr>
-      <w:r>
-        <w:rPr>
+          <w:rFonts w:ascii="Times New Roman" w:cs="Times New Roman" w:eastAsia="Times New Roman" w:hAnsi="Times New Roman"/>
+          <w:sz w:val="24"/>
+          <w:szCs w:val="24"/>
+        </w:rPr>
+      </w:pPr>
+      <w:r>
+        <w:rPr>
+          <w:rFonts w:ascii="Times New Roman" w:cs="Times New Roman" w:eastAsia="Times New Roman" w:hAnsi="Times New Roman"/>
           <w:sz w:val="24"/>
           <w:szCs w:val="24"/>
           <w:rtl w:val="0"/>
@@ -3972,12 +4025,14 @@
         <w:ind w:left="2160" w:hanging="360"/>
         <w:jc w:val="both"/>
         <w:rPr>
-          <w:sz w:val="24"/>
-          <w:szCs w:val="24"/>
-        </w:rPr>
-      </w:pPr>
-      <w:r>
-        <w:rPr>
+          <w:rFonts w:ascii="Times New Roman" w:cs="Times New Roman" w:eastAsia="Times New Roman" w:hAnsi="Times New Roman"/>
+          <w:sz w:val="24"/>
+          <w:szCs w:val="24"/>
+        </w:rPr>
+      </w:pPr>
+      <w:r>
+        <w:rPr>
+          <w:rFonts w:ascii="Times New Roman" w:cs="Times New Roman" w:eastAsia="Times New Roman" w:hAnsi="Times New Roman"/>
           <w:sz w:val="24"/>
           <w:szCs w:val="24"/>
           <w:rtl w:val="0"/>
@@ -3995,12 +4050,14 @@
         <w:ind w:left="2160" w:hanging="360"/>
         <w:jc w:val="both"/>
         <w:rPr>
-          <w:sz w:val="24"/>
-          <w:szCs w:val="24"/>
-        </w:rPr>
-      </w:pPr>
-      <w:r>
-        <w:rPr>
+          <w:rFonts w:ascii="Times New Roman" w:cs="Times New Roman" w:eastAsia="Times New Roman" w:hAnsi="Times New Roman"/>
+          <w:sz w:val="24"/>
+          <w:szCs w:val="24"/>
+        </w:rPr>
+      </w:pPr>
+      <w:r>
+        <w:rPr>
+          <w:rFonts w:ascii="Times New Roman" w:cs="Times New Roman" w:eastAsia="Times New Roman" w:hAnsi="Times New Roman"/>
           <w:sz w:val="24"/>
           <w:szCs w:val="24"/>
           <w:rtl w:val="0"/>
@@ -4013,7 +4070,9 @@
         <w:spacing w:line="360" w:lineRule="auto"/>
         <w:ind w:left="2160" w:firstLine="0"/>
         <w:jc w:val="both"/>
-        <w:rPr/>
+        <w:rPr>
+          <w:rFonts w:ascii="Times New Roman" w:cs="Times New Roman" w:eastAsia="Times New Roman" w:hAnsi="Times New Roman"/>
+        </w:rPr>
       </w:pPr>
       <w:r>
         <w:rPr>
@@ -4032,12 +4091,15 @@
         <w:spacing w:line="360" w:lineRule="auto"/>
         <w:ind w:left="720" w:hanging="360"/>
         <w:jc w:val="both"/>
-        <w:rPr/>
+        <w:rPr>
+          <w:rFonts w:ascii="Times New Roman" w:cs="Times New Roman" w:eastAsia="Times New Roman" w:hAnsi="Times New Roman"/>
+        </w:rPr>
       </w:pPr>
       <w:bookmarkStart w:colFirst="0" w:colLast="0" w:name="_bmdo75lkmw4a" w:id="15"/>
       <w:bookmarkEnd w:id="15"/>
       <w:r>
         <w:rPr>
+          <w:rFonts w:ascii="Times New Roman" w:cs="Times New Roman" w:eastAsia="Times New Roman" w:hAnsi="Times New Roman"/>
           <w:rtl w:val="0"/>
         </w:rPr>
         <w:t xml:space="preserve">Events and Activities</w:t>
@@ -4053,11 +4115,15 @@
         <w:spacing w:line="360" w:lineRule="auto"/>
         <w:ind w:left="1440" w:hanging="360"/>
         <w:jc w:val="both"/>
+        <w:rPr>
+          <w:rFonts w:ascii="Times New Roman" w:cs="Times New Roman" w:eastAsia="Times New Roman" w:hAnsi="Times New Roman"/>
+        </w:rPr>
       </w:pPr>
       <w:bookmarkStart w:colFirst="0" w:colLast="0" w:name="_xnemptt7tfed" w:id="16"/>
       <w:bookmarkEnd w:id="16"/>
       <w:r>
         <w:rPr>
+          <w:rFonts w:ascii="Times New Roman" w:cs="Times New Roman" w:eastAsia="Times New Roman" w:hAnsi="Times New Roman"/>
           <w:rtl w:val="0"/>
         </w:rPr>
         <w:t xml:space="preserve">Role/Responsibility:</w:t>
@@ -4069,12 +4135,14 @@
         <w:ind w:left="1440" w:firstLine="0"/>
         <w:jc w:val="both"/>
         <w:rPr>
-          <w:sz w:val="24"/>
-          <w:szCs w:val="24"/>
-        </w:rPr>
-      </w:pPr>
-      <w:r>
-        <w:rPr>
+          <w:rFonts w:ascii="Times New Roman" w:cs="Times New Roman" w:eastAsia="Times New Roman" w:hAnsi="Times New Roman"/>
+          <w:sz w:val="24"/>
+          <w:szCs w:val="24"/>
+        </w:rPr>
+      </w:pPr>
+      <w:r>
+        <w:rPr>
+          <w:rFonts w:ascii="Times New Roman" w:cs="Times New Roman" w:eastAsia="Times New Roman" w:hAnsi="Times New Roman"/>
           <w:sz w:val="24"/>
           <w:szCs w:val="24"/>
           <w:rtl w:val="0"/>
@@ -4092,11 +4160,15 @@
         <w:spacing w:line="360" w:lineRule="auto"/>
         <w:ind w:left="1440" w:hanging="360"/>
         <w:jc w:val="both"/>
+        <w:rPr>
+          <w:rFonts w:ascii="Times New Roman" w:cs="Times New Roman" w:eastAsia="Times New Roman" w:hAnsi="Times New Roman"/>
+        </w:rPr>
       </w:pPr>
       <w:bookmarkStart w:colFirst="0" w:colLast="0" w:name="_y6ui0ieyhrwd" w:id="17"/>
       <w:bookmarkEnd w:id="17"/>
       <w:r>
         <w:rPr>
+          <w:rFonts w:ascii="Times New Roman" w:cs="Times New Roman" w:eastAsia="Times New Roman" w:hAnsi="Times New Roman"/>
           <w:rtl w:val="0"/>
         </w:rPr>
         <w:t xml:space="preserve">Interaction with System:</w:t>
@@ -4112,12 +4184,14 @@
         <w:ind w:left="2160" w:hanging="360"/>
         <w:jc w:val="both"/>
         <w:rPr>
-          <w:sz w:val="24"/>
-          <w:szCs w:val="24"/>
-        </w:rPr>
-      </w:pPr>
-      <w:r>
-        <w:rPr>
+          <w:rFonts w:ascii="Times New Roman" w:cs="Times New Roman" w:eastAsia="Times New Roman" w:hAnsi="Times New Roman"/>
+          <w:sz w:val="24"/>
+          <w:szCs w:val="24"/>
+        </w:rPr>
+      </w:pPr>
+      <w:r>
+        <w:rPr>
+          <w:rFonts w:ascii="Times New Roman" w:cs="Times New Roman" w:eastAsia="Times New Roman" w:hAnsi="Times New Roman"/>
           <w:sz w:val="24"/>
           <w:szCs w:val="24"/>
           <w:rtl w:val="0"/>
@@ -4135,12 +4209,14 @@
         <w:ind w:left="2160" w:hanging="360"/>
         <w:jc w:val="both"/>
         <w:rPr>
-          <w:sz w:val="24"/>
-          <w:szCs w:val="24"/>
-        </w:rPr>
-      </w:pPr>
-      <w:r>
-        <w:rPr>
+          <w:rFonts w:ascii="Times New Roman" w:cs="Times New Roman" w:eastAsia="Times New Roman" w:hAnsi="Times New Roman"/>
+          <w:sz w:val="24"/>
+          <w:szCs w:val="24"/>
+        </w:rPr>
+      </w:pPr>
+      <w:r>
+        <w:rPr>
+          <w:rFonts w:ascii="Times New Roman" w:cs="Times New Roman" w:eastAsia="Times New Roman" w:hAnsi="Times New Roman"/>
           <w:sz w:val="24"/>
           <w:szCs w:val="24"/>
           <w:rtl w:val="0"/>
@@ -4158,12 +4234,14 @@
         <w:ind w:left="2160" w:hanging="360"/>
         <w:jc w:val="both"/>
         <w:rPr>
-          <w:sz w:val="24"/>
-          <w:szCs w:val="24"/>
-        </w:rPr>
-      </w:pPr>
-      <w:r>
-        <w:rPr>
+          <w:rFonts w:ascii="Times New Roman" w:cs="Times New Roman" w:eastAsia="Times New Roman" w:hAnsi="Times New Roman"/>
+          <w:sz w:val="24"/>
+          <w:szCs w:val="24"/>
+        </w:rPr>
+      </w:pPr>
+      <w:r>
+        <w:rPr>
+          <w:rFonts w:ascii="Times New Roman" w:cs="Times New Roman" w:eastAsia="Times New Roman" w:hAnsi="Times New Roman"/>
           <w:sz w:val="24"/>
           <w:szCs w:val="24"/>
           <w:rtl w:val="0"/>
@@ -4176,7 +4254,9 @@
         <w:spacing w:line="360" w:lineRule="auto"/>
         <w:ind w:left="2160" w:firstLine="0"/>
         <w:jc w:val="both"/>
-        <w:rPr/>
+        <w:rPr>
+          <w:rFonts w:ascii="Times New Roman" w:cs="Times New Roman" w:eastAsia="Times New Roman" w:hAnsi="Times New Roman"/>
+        </w:rPr>
       </w:pPr>
       <w:r>
         <w:rPr>
@@ -4195,12 +4275,15 @@
         <w:spacing w:line="360" w:lineRule="auto"/>
         <w:ind w:left="720" w:hanging="360"/>
         <w:jc w:val="both"/>
-        <w:rPr/>
+        <w:rPr>
+          <w:rFonts w:ascii="Times New Roman" w:cs="Times New Roman" w:eastAsia="Times New Roman" w:hAnsi="Times New Roman"/>
+        </w:rPr>
       </w:pPr>
       <w:bookmarkStart w:colFirst="0" w:colLast="0" w:name="_nh6m8n1kj1u7" w:id="18"/>
       <w:bookmarkEnd w:id="18"/>
       <w:r>
         <w:rPr>
+          <w:rFonts w:ascii="Times New Roman" w:cs="Times New Roman" w:eastAsia="Times New Roman" w:hAnsi="Times New Roman"/>
           <w:rtl w:val="0"/>
         </w:rPr>
         <w:t xml:space="preserve">Navigation System</w:t>
@@ -4216,11 +4299,15 @@
         <w:spacing w:line="360" w:lineRule="auto"/>
         <w:ind w:left="1440" w:hanging="360"/>
         <w:jc w:val="both"/>
+        <w:rPr>
+          <w:rFonts w:ascii="Times New Roman" w:cs="Times New Roman" w:eastAsia="Times New Roman" w:hAnsi="Times New Roman"/>
+        </w:rPr>
       </w:pPr>
       <w:bookmarkStart w:colFirst="0" w:colLast="0" w:name="_tt144v43hg9g" w:id="19"/>
       <w:bookmarkEnd w:id="19"/>
       <w:r>
         <w:rPr>
+          <w:rFonts w:ascii="Times New Roman" w:cs="Times New Roman" w:eastAsia="Times New Roman" w:hAnsi="Times New Roman"/>
           <w:rtl w:val="0"/>
         </w:rPr>
         <w:t xml:space="preserve">Role/Responsibility:</w:t>
@@ -4232,12 +4319,14 @@
         <w:ind w:left="1440" w:firstLine="0"/>
         <w:jc w:val="both"/>
         <w:rPr>
-          <w:sz w:val="24"/>
-          <w:szCs w:val="24"/>
-        </w:rPr>
-      </w:pPr>
-      <w:r>
-        <w:rPr>
+          <w:rFonts w:ascii="Times New Roman" w:cs="Times New Roman" w:eastAsia="Times New Roman" w:hAnsi="Times New Roman"/>
+          <w:sz w:val="24"/>
+          <w:szCs w:val="24"/>
+        </w:rPr>
+      </w:pPr>
+      <w:r>
+        <w:rPr>
+          <w:rFonts w:ascii="Times New Roman" w:cs="Times New Roman" w:eastAsia="Times New Roman" w:hAnsi="Times New Roman"/>
           <w:sz w:val="24"/>
           <w:szCs w:val="24"/>
           <w:rtl w:val="0"/>
@@ -4255,11 +4344,15 @@
         <w:spacing w:line="360" w:lineRule="auto"/>
         <w:ind w:left="1440" w:hanging="360"/>
         <w:jc w:val="both"/>
+        <w:rPr>
+          <w:rFonts w:ascii="Times New Roman" w:cs="Times New Roman" w:eastAsia="Times New Roman" w:hAnsi="Times New Roman"/>
+        </w:rPr>
       </w:pPr>
       <w:bookmarkStart w:colFirst="0" w:colLast="0" w:name="_qggzypp6yxba" w:id="20"/>
       <w:bookmarkEnd w:id="20"/>
       <w:r>
         <w:rPr>
+          <w:rFonts w:ascii="Times New Roman" w:cs="Times New Roman" w:eastAsia="Times New Roman" w:hAnsi="Times New Roman"/>
           <w:rtl w:val="0"/>
         </w:rPr>
         <w:t xml:space="preserve">Interaction with System:</w:t>
@@ -4275,12 +4368,14 @@
         <w:ind w:left="2160" w:hanging="360"/>
         <w:jc w:val="both"/>
         <w:rPr>
-          <w:sz w:val="24"/>
-          <w:szCs w:val="24"/>
-        </w:rPr>
-      </w:pPr>
-      <w:r>
-        <w:rPr>
+          <w:rFonts w:ascii="Times New Roman" w:cs="Times New Roman" w:eastAsia="Times New Roman" w:hAnsi="Times New Roman"/>
+          <w:sz w:val="24"/>
+          <w:szCs w:val="24"/>
+        </w:rPr>
+      </w:pPr>
+      <w:r>
+        <w:rPr>
+          <w:rFonts w:ascii="Times New Roman" w:cs="Times New Roman" w:eastAsia="Times New Roman" w:hAnsi="Times New Roman"/>
           <w:sz w:val="24"/>
           <w:szCs w:val="24"/>
           <w:rtl w:val="0"/>
@@ -4298,12 +4393,14 @@
         <w:ind w:left="2160" w:hanging="360"/>
         <w:jc w:val="both"/>
         <w:rPr>
-          <w:sz w:val="24"/>
-          <w:szCs w:val="24"/>
-        </w:rPr>
-      </w:pPr>
-      <w:r>
-        <w:rPr>
+          <w:rFonts w:ascii="Times New Roman" w:cs="Times New Roman" w:eastAsia="Times New Roman" w:hAnsi="Times New Roman"/>
+          <w:sz w:val="24"/>
+          <w:szCs w:val="24"/>
+        </w:rPr>
+      </w:pPr>
+      <w:r>
+        <w:rPr>
+          <w:rFonts w:ascii="Times New Roman" w:cs="Times New Roman" w:eastAsia="Times New Roman" w:hAnsi="Times New Roman"/>
           <w:sz w:val="24"/>
           <w:szCs w:val="24"/>
           <w:rtl w:val="0"/>
@@ -4321,12 +4418,14 @@
         <w:ind w:left="2160" w:hanging="360"/>
         <w:jc w:val="both"/>
         <w:rPr>
-          <w:sz w:val="24"/>
-          <w:szCs w:val="24"/>
-        </w:rPr>
-      </w:pPr>
-      <w:r>
-        <w:rPr>
+          <w:rFonts w:ascii="Times New Roman" w:cs="Times New Roman" w:eastAsia="Times New Roman" w:hAnsi="Times New Roman"/>
+          <w:sz w:val="24"/>
+          <w:szCs w:val="24"/>
+        </w:rPr>
+      </w:pPr>
+      <w:r>
+        <w:rPr>
+          <w:rFonts w:ascii="Times New Roman" w:cs="Times New Roman" w:eastAsia="Times New Roman" w:hAnsi="Times New Roman"/>
           <w:sz w:val="24"/>
           <w:szCs w:val="24"/>
           <w:rtl w:val="0"/>
@@ -4340,7 +4439,9 @@
         <w:spacing w:line="360" w:lineRule="auto"/>
         <w:ind w:left="0" w:firstLine="0"/>
         <w:jc w:val="both"/>
-        <w:rPr/>
+        <w:rPr>
+          <w:rFonts w:ascii="Times New Roman" w:cs="Times New Roman" w:eastAsia="Times New Roman" w:hAnsi="Times New Roman"/>
+        </w:rPr>
       </w:pPr>
       <w:r>
         <w:br w:type="page"/>
@@ -4357,12 +4458,15 @@
         <w:spacing w:line="360" w:lineRule="auto"/>
         <w:ind w:left="0" w:firstLine="0"/>
         <w:jc w:val="both"/>
-        <w:rPr/>
+        <w:rPr>
+          <w:rFonts w:ascii="Times New Roman" w:cs="Times New Roman" w:eastAsia="Times New Roman" w:hAnsi="Times New Roman"/>
+        </w:rPr>
       </w:pPr>
       <w:bookmarkStart w:colFirst="0" w:colLast="0" w:name="_68x238chp2ue" w:id="21"/>
       <w:bookmarkEnd w:id="21"/>
       <w:r>
         <w:rPr>
+          <w:rFonts w:ascii="Times New Roman" w:cs="Times New Roman" w:eastAsia="Times New Roman" w:hAnsi="Times New Roman"/>
           <w:rtl w:val="0"/>
         </w:rPr>
         <w:t xml:space="preserve">Requirement Sources</w:t>
@@ -4381,13 +4485,14 @@
         <w:ind w:left="720" w:hanging="360"/>
         <w:jc w:val="both"/>
         <w:rPr>
-          <w:u w:val="none"/>
+          <w:rFonts w:ascii="Times New Roman" w:cs="Times New Roman" w:eastAsia="Times New Roman" w:hAnsi="Times New Roman"/>
         </w:rPr>
       </w:pPr>
       <w:bookmarkStart w:colFirst="0" w:colLast="0" w:name="_ouuv6rx7uij7" w:id="22"/>
       <w:bookmarkEnd w:id="22"/>
       <w:r>
         <w:rPr>
+          <w:rFonts w:ascii="Times New Roman" w:cs="Times New Roman" w:eastAsia="Times New Roman" w:hAnsi="Times New Roman"/>
           <w:rtl w:val="0"/>
         </w:rPr>
         <w:t xml:space="preserve">Primary Sources (Stakeholders)</w:t>
@@ -4410,11 +4515,15 @@
         <w:spacing w:after="0" w:afterAutospacing="0" w:before="0" w:beforeAutospacing="0" w:line="360" w:lineRule="auto"/>
         <w:ind w:left="1440" w:hanging="360"/>
         <w:jc w:val="both"/>
+        <w:rPr>
+          <w:rFonts w:ascii="Times New Roman" w:cs="Times New Roman" w:eastAsia="Times New Roman" w:hAnsi="Times New Roman"/>
+        </w:rPr>
       </w:pPr>
       <w:bookmarkStart w:colFirst="0" w:colLast="0" w:name="_lo8w15j5xovv" w:id="23"/>
       <w:bookmarkEnd w:id="23"/>
       <w:r>
         <w:rPr>
+          <w:rFonts w:ascii="Times New Roman" w:cs="Times New Roman" w:eastAsia="Times New Roman" w:hAnsi="Times New Roman"/>
           <w:rtl w:val="0"/>
         </w:rPr>
         <w:t xml:space="preserve">Students (End Users)</w:t>
@@ -4430,12 +4539,15 @@
         <w:spacing w:before="0" w:beforeAutospacing="0" w:line="360" w:lineRule="auto"/>
         <w:ind w:left="2160" w:hanging="360"/>
         <w:jc w:val="both"/>
-        <w:rPr/>
+        <w:rPr>
+          <w:rFonts w:ascii="Times New Roman" w:cs="Times New Roman" w:eastAsia="Times New Roman" w:hAnsi="Times New Roman"/>
+        </w:rPr>
       </w:pPr>
       <w:bookmarkStart w:colFirst="0" w:colLast="0" w:name="_imo11g6or3ba" w:id="24"/>
       <w:bookmarkEnd w:id="24"/>
       <w:r>
         <w:rPr>
+          <w:rFonts w:ascii="Times New Roman" w:cs="Times New Roman" w:eastAsia="Times New Roman" w:hAnsi="Times New Roman"/>
           <w:rtl w:val="0"/>
         </w:rPr>
         <w:t xml:space="preserve">Relevance:</w:t>
@@ -4447,12 +4559,14 @@
         <w:ind w:left="2160" w:firstLine="0"/>
         <w:jc w:val="both"/>
         <w:rPr>
-          <w:sz w:val="24"/>
-          <w:szCs w:val="24"/>
-        </w:rPr>
-      </w:pPr>
-      <w:r>
-        <w:rPr>
+          <w:rFonts w:ascii="Times New Roman" w:cs="Times New Roman" w:eastAsia="Times New Roman" w:hAnsi="Times New Roman"/>
+          <w:sz w:val="24"/>
+          <w:szCs w:val="24"/>
+        </w:rPr>
+      </w:pPr>
+      <w:r>
+        <w:rPr>
+          <w:rFonts w:ascii="Times New Roman" w:cs="Times New Roman" w:eastAsia="Times New Roman" w:hAnsi="Times New Roman"/>
           <w:sz w:val="24"/>
           <w:szCs w:val="24"/>
           <w:rtl w:val="0"/>
@@ -4470,12 +4584,15 @@
         <w:spacing w:line="360" w:lineRule="auto"/>
         <w:ind w:left="2160" w:hanging="360"/>
         <w:jc w:val="both"/>
-        <w:rPr/>
+        <w:rPr>
+          <w:rFonts w:ascii="Times New Roman" w:cs="Times New Roman" w:eastAsia="Times New Roman" w:hAnsi="Times New Roman"/>
+        </w:rPr>
       </w:pPr>
       <w:bookmarkStart w:colFirst="0" w:colLast="0" w:name="_s93l28eougmg" w:id="25"/>
       <w:bookmarkEnd w:id="25"/>
       <w:r>
         <w:rPr>
+          <w:rFonts w:ascii="Times New Roman" w:cs="Times New Roman" w:eastAsia="Times New Roman" w:hAnsi="Times New Roman"/>
           <w:rtl w:val="0"/>
         </w:rPr>
         <w:t xml:space="preserve">Data Collection Methods:</w:t>
@@ -4486,7 +4603,9 @@
         <w:spacing w:line="360" w:lineRule="auto"/>
         <w:ind w:left="2160" w:firstLine="0"/>
         <w:jc w:val="both"/>
-        <w:rPr/>
+        <w:rPr>
+          <w:rFonts w:ascii="Times New Roman" w:cs="Times New Roman" w:eastAsia="Times New Roman" w:hAnsi="Times New Roman"/>
+        </w:rPr>
       </w:pPr>
       <w:r>
         <w:rPr>
@@ -4510,6 +4629,7 @@
       </w:pPr>
       <w:r>
         <w:rPr>
+          <w:rFonts w:ascii="Times New Roman" w:cs="Times New Roman" w:eastAsia="Times New Roman" w:hAnsi="Times New Roman"/>
           <w:b w:val="1"/>
           <w:sz w:val="24"/>
           <w:szCs w:val="24"/>
@@ -4519,6 +4639,7 @@
       </w:r>
       <w:r>
         <w:rPr>
+          <w:rFonts w:ascii="Times New Roman" w:cs="Times New Roman" w:eastAsia="Times New Roman" w:hAnsi="Times New Roman"/>
           <w:sz w:val="24"/>
           <w:szCs w:val="24"/>
           <w:rtl w:val="0"/>
@@ -4542,6 +4663,7 @@
       </w:pPr>
       <w:r>
         <w:rPr>
+          <w:rFonts w:ascii="Times New Roman" w:cs="Times New Roman" w:eastAsia="Times New Roman" w:hAnsi="Times New Roman"/>
           <w:b w:val="1"/>
           <w:sz w:val="24"/>
           <w:szCs w:val="24"/>
@@ -4551,6 +4673,7 @@
       </w:r>
       <w:r>
         <w:rPr>
+          <w:rFonts w:ascii="Times New Roman" w:cs="Times New Roman" w:eastAsia="Times New Roman" w:hAnsi="Times New Roman"/>
           <w:sz w:val="24"/>
           <w:szCs w:val="24"/>
           <w:rtl w:val="0"/>
@@ -4563,7 +4686,9 @@
         <w:spacing w:line="360" w:lineRule="auto"/>
         <w:ind w:left="0" w:firstLine="0"/>
         <w:jc w:val="both"/>
-        <w:rPr/>
+        <w:rPr>
+          <w:rFonts w:ascii="Times New Roman" w:cs="Times New Roman" w:eastAsia="Times New Roman" w:hAnsi="Times New Roman"/>
+        </w:rPr>
       </w:pPr>
       <w:r>
         <w:rPr>
@@ -4583,11 +4708,15 @@
         <w:spacing w:after="0" w:afterAutospacing="0" w:before="220" w:line="360" w:lineRule="auto"/>
         <w:ind w:left="1440" w:hanging="360"/>
         <w:jc w:val="both"/>
+        <w:rPr>
+          <w:rFonts w:ascii="Times New Roman" w:cs="Times New Roman" w:eastAsia="Times New Roman" w:hAnsi="Times New Roman"/>
+        </w:rPr>
       </w:pPr>
       <w:bookmarkStart w:colFirst="0" w:colLast="0" w:name="_77b08m3nhtb8" w:id="26"/>
       <w:bookmarkEnd w:id="26"/>
       <w:r>
         <w:rPr>
+          <w:rFonts w:ascii="Times New Roman" w:cs="Times New Roman" w:eastAsia="Times New Roman" w:hAnsi="Times New Roman"/>
           <w:rtl w:val="0"/>
         </w:rPr>
         <w:t xml:space="preserve">MMU Staff (Admins)</w:t>
@@ -4603,12 +4732,15 @@
         <w:spacing w:before="0" w:beforeAutospacing="0" w:line="360" w:lineRule="auto"/>
         <w:ind w:left="2160" w:hanging="360"/>
         <w:jc w:val="both"/>
-        <w:rPr/>
+        <w:rPr>
+          <w:rFonts w:ascii="Times New Roman" w:cs="Times New Roman" w:eastAsia="Times New Roman" w:hAnsi="Times New Roman"/>
+        </w:rPr>
       </w:pPr>
       <w:bookmarkStart w:colFirst="0" w:colLast="0" w:name="_uirj10300lya" w:id="27"/>
       <w:bookmarkEnd w:id="27"/>
       <w:r>
         <w:rPr>
+          <w:rFonts w:ascii="Times New Roman" w:cs="Times New Roman" w:eastAsia="Times New Roman" w:hAnsi="Times New Roman"/>
           <w:rtl w:val="0"/>
         </w:rPr>
         <w:t xml:space="preserve">Relevance:</w:t>
@@ -4620,12 +4752,14 @@
         <w:ind w:left="2160" w:firstLine="0"/>
         <w:jc w:val="both"/>
         <w:rPr>
-          <w:sz w:val="24"/>
-          <w:szCs w:val="24"/>
-        </w:rPr>
-      </w:pPr>
-      <w:r>
-        <w:rPr>
+          <w:rFonts w:ascii="Times New Roman" w:cs="Times New Roman" w:eastAsia="Times New Roman" w:hAnsi="Times New Roman"/>
+          <w:sz w:val="24"/>
+          <w:szCs w:val="24"/>
+        </w:rPr>
+      </w:pPr>
+      <w:r>
+        <w:rPr>
+          <w:rFonts w:ascii="Times New Roman" w:cs="Times New Roman" w:eastAsia="Times New Roman" w:hAnsi="Times New Roman"/>
           <w:sz w:val="24"/>
           <w:szCs w:val="24"/>
           <w:rtl w:val="0"/>
@@ -4643,12 +4777,15 @@
         <w:spacing w:line="360" w:lineRule="auto"/>
         <w:ind w:left="2160" w:hanging="360"/>
         <w:jc w:val="both"/>
-        <w:rPr/>
+        <w:rPr>
+          <w:rFonts w:ascii="Times New Roman" w:cs="Times New Roman" w:eastAsia="Times New Roman" w:hAnsi="Times New Roman"/>
+        </w:rPr>
       </w:pPr>
       <w:bookmarkStart w:colFirst="0" w:colLast="0" w:name="_3g6w1hvdy5gk" w:id="28"/>
       <w:bookmarkEnd w:id="28"/>
       <w:r>
         <w:rPr>
+          <w:rFonts w:ascii="Times New Roman" w:cs="Times New Roman" w:eastAsia="Times New Roman" w:hAnsi="Times New Roman"/>
           <w:rtl w:val="0"/>
         </w:rPr>
         <w:t xml:space="preserve">Data Collection Methods:</w:t>
@@ -4659,7 +4796,9 @@
         <w:spacing w:line="360" w:lineRule="auto"/>
         <w:ind w:left="2160" w:firstLine="0"/>
         <w:jc w:val="both"/>
-        <w:rPr/>
+        <w:rPr>
+          <w:rFonts w:ascii="Times New Roman" w:cs="Times New Roman" w:eastAsia="Times New Roman" w:hAnsi="Times New Roman"/>
+        </w:rPr>
       </w:pPr>
       <w:r>
         <w:rPr>
@@ -4683,6 +4822,7 @@
       </w:pPr>
       <w:r>
         <w:rPr>
+          <w:rFonts w:ascii="Times New Roman" w:cs="Times New Roman" w:eastAsia="Times New Roman" w:hAnsi="Times New Roman"/>
           <w:b w:val="1"/>
           <w:sz w:val="24"/>
           <w:szCs w:val="24"/>
@@ -4692,6 +4832,7 @@
       </w:r>
       <w:r>
         <w:rPr>
+          <w:rFonts w:ascii="Times New Roman" w:cs="Times New Roman" w:eastAsia="Times New Roman" w:hAnsi="Times New Roman"/>
           <w:sz w:val="24"/>
           <w:szCs w:val="24"/>
           <w:rtl w:val="0"/>
@@ -4715,6 +4856,7 @@
       </w:pPr>
       <w:r>
         <w:rPr>
+          <w:rFonts w:ascii="Times New Roman" w:cs="Times New Roman" w:eastAsia="Times New Roman" w:hAnsi="Times New Roman"/>
           <w:b w:val="1"/>
           <w:sz w:val="24"/>
           <w:szCs w:val="24"/>
@@ -4724,6 +4866,7 @@
       </w:r>
       <w:r>
         <w:rPr>
+          <w:rFonts w:ascii="Times New Roman" w:cs="Times New Roman" w:eastAsia="Times New Roman" w:hAnsi="Times New Roman"/>
           <w:sz w:val="24"/>
           <w:szCs w:val="24"/>
           <w:rtl w:val="0"/>
@@ -4746,11 +4889,15 @@
         <w:spacing w:line="360" w:lineRule="auto"/>
         <w:ind w:left="720" w:hanging="360"/>
         <w:jc w:val="both"/>
+        <w:rPr>
+          <w:rFonts w:ascii="Times New Roman" w:cs="Times New Roman" w:eastAsia="Times New Roman" w:hAnsi="Times New Roman"/>
+        </w:rPr>
       </w:pPr>
       <w:bookmarkStart w:colFirst="0" w:colLast="0" w:name="_k0jab14pzfm1" w:id="29"/>
       <w:bookmarkEnd w:id="29"/>
       <w:r>
         <w:rPr>
+          <w:rFonts w:ascii="Times New Roman" w:cs="Times New Roman" w:eastAsia="Times New Roman" w:hAnsi="Times New Roman"/>
           <w:rtl w:val="0"/>
         </w:rPr>
         <w:t xml:space="preserve">Secondary Sources (Documents and Existing Systems)</w:t>
@@ -4766,11 +4913,15 @@
         <w:spacing w:after="80" w:afterAutospacing="0" w:line="360" w:lineRule="auto"/>
         <w:ind w:left="1440" w:hanging="360"/>
         <w:jc w:val="both"/>
+        <w:rPr>
+          <w:rFonts w:ascii="Times New Roman" w:cs="Times New Roman" w:eastAsia="Times New Roman" w:hAnsi="Times New Roman"/>
+        </w:rPr>
       </w:pPr>
       <w:bookmarkStart w:colFirst="0" w:colLast="0" w:name="_gqw2vlvhazjk" w:id="30"/>
       <w:bookmarkEnd w:id="30"/>
       <w:r>
         <w:rPr>
+          <w:rFonts w:ascii="Times New Roman" w:cs="Times New Roman" w:eastAsia="Times New Roman" w:hAnsi="Times New Roman"/>
           <w:rtl w:val="0"/>
         </w:rPr>
         <w:t xml:space="preserve">University Database (Class Schedules and Facility Information)</w:t>
@@ -4786,12 +4937,15 @@
         <w:spacing w:before="80" w:beforeAutospacing="0" w:line="360" w:lineRule="auto"/>
         <w:ind w:left="2160" w:hanging="360"/>
         <w:jc w:val="both"/>
-        <w:rPr/>
+        <w:rPr>
+          <w:rFonts w:ascii="Times New Roman" w:cs="Times New Roman" w:eastAsia="Times New Roman" w:hAnsi="Times New Roman"/>
+        </w:rPr>
       </w:pPr>
       <w:bookmarkStart w:colFirst="0" w:colLast="0" w:name="_alfq6v2prr6y" w:id="31"/>
       <w:bookmarkEnd w:id="31"/>
       <w:r>
         <w:rPr>
+          <w:rFonts w:ascii="Times New Roman" w:cs="Times New Roman" w:eastAsia="Times New Roman" w:hAnsi="Times New Roman"/>
           <w:rtl w:val="0"/>
         </w:rPr>
         <w:t xml:space="preserve">Relevance:</w:t>
@@ -4803,12 +4957,14 @@
         <w:ind w:left="2160" w:firstLine="0"/>
         <w:jc w:val="both"/>
         <w:rPr>
-          <w:sz w:val="24"/>
-          <w:szCs w:val="24"/>
-        </w:rPr>
-      </w:pPr>
-      <w:r>
-        <w:rPr>
+          <w:rFonts w:ascii="Times New Roman" w:cs="Times New Roman" w:eastAsia="Times New Roman" w:hAnsi="Times New Roman"/>
+          <w:sz w:val="24"/>
+          <w:szCs w:val="24"/>
+        </w:rPr>
+      </w:pPr>
+      <w:r>
+        <w:rPr>
+          <w:rFonts w:ascii="Times New Roman" w:cs="Times New Roman" w:eastAsia="Times New Roman" w:hAnsi="Times New Roman"/>
           <w:sz w:val="24"/>
           <w:szCs w:val="24"/>
           <w:rtl w:val="0"/>
@@ -4826,12 +4982,15 @@
         <w:spacing w:line="360" w:lineRule="auto"/>
         <w:ind w:left="2160" w:hanging="360"/>
         <w:jc w:val="both"/>
-        <w:rPr/>
+        <w:rPr>
+          <w:rFonts w:ascii="Times New Roman" w:cs="Times New Roman" w:eastAsia="Times New Roman" w:hAnsi="Times New Roman"/>
+        </w:rPr>
       </w:pPr>
       <w:bookmarkStart w:colFirst="0" w:colLast="0" w:name="_ju69r087z7hr" w:id="32"/>
       <w:bookmarkEnd w:id="32"/>
       <w:r>
         <w:rPr>
+          <w:rFonts w:ascii="Times New Roman" w:cs="Times New Roman" w:eastAsia="Times New Roman" w:hAnsi="Times New Roman"/>
           <w:rtl w:val="0"/>
         </w:rPr>
         <w:t xml:space="preserve">Data Collection Methods:</w:t>
@@ -4842,7 +5001,9 @@
         <w:spacing w:line="360" w:lineRule="auto"/>
         <w:ind w:left="2160" w:firstLine="0"/>
         <w:jc w:val="both"/>
-        <w:rPr/>
+        <w:rPr>
+          <w:rFonts w:ascii="Times New Roman" w:cs="Times New Roman" w:eastAsia="Times New Roman" w:hAnsi="Times New Roman"/>
+        </w:rPr>
       </w:pPr>
       <w:r>
         <w:rPr>
@@ -4866,6 +5027,7 @@
       </w:pPr>
       <w:r>
         <w:rPr>
+          <w:rFonts w:ascii="Times New Roman" w:cs="Times New Roman" w:eastAsia="Times New Roman" w:hAnsi="Times New Roman"/>
           <w:b w:val="1"/>
           <w:sz w:val="24"/>
           <w:szCs w:val="24"/>
@@ -4875,6 +5037,7 @@
       </w:r>
       <w:r>
         <w:rPr>
+          <w:rFonts w:ascii="Times New Roman" w:cs="Times New Roman" w:eastAsia="Times New Roman" w:hAnsi="Times New Roman"/>
           <w:sz w:val="24"/>
           <w:szCs w:val="24"/>
           <w:rtl w:val="0"/>
@@ -4894,6 +5057,7 @@
       </w:pPr>
       <w:r>
         <w:rPr>
+          <w:rFonts w:ascii="Times New Roman" w:cs="Times New Roman" w:eastAsia="Times New Roman" w:hAnsi="Times New Roman"/>
           <w:b w:val="1"/>
           <w:sz w:val="24"/>
           <w:szCs w:val="24"/>
@@ -4903,6 +5067,7 @@
       </w:r>
       <w:r>
         <w:rPr>
+          <w:rFonts w:ascii="Times New Roman" w:cs="Times New Roman" w:eastAsia="Times New Roman" w:hAnsi="Times New Roman"/>
           <w:sz w:val="24"/>
           <w:szCs w:val="24"/>
           <w:rtl w:val="0"/>
@@ -4911,6 +5076,7 @@
       </w:r>
       <w:r>
         <w:rPr>
+          <w:rFonts w:ascii="Times New Roman" w:cs="Times New Roman" w:eastAsia="Times New Roman" w:hAnsi="Times New Roman"/>
           <w:rtl w:val="0"/>
         </w:rPr>
         <w:br w:type="textWrapping"/>
@@ -4926,12 +5092,15 @@
         <w:spacing w:after="80" w:afterAutospacing="0" w:line="360" w:lineRule="auto"/>
         <w:ind w:left="1440" w:hanging="360"/>
         <w:jc w:val="both"/>
-        <w:rPr/>
+        <w:rPr>
+          <w:rFonts w:ascii="Times New Roman" w:cs="Times New Roman" w:eastAsia="Times New Roman" w:hAnsi="Times New Roman"/>
+        </w:rPr>
       </w:pPr>
       <w:bookmarkStart w:colFirst="0" w:colLast="0" w:name="_hfntkz8ujts2" w:id="33"/>
       <w:bookmarkEnd w:id="33"/>
       <w:r>
         <w:rPr>
+          <w:rFonts w:ascii="Times New Roman" w:cs="Times New Roman" w:eastAsia="Times New Roman" w:hAnsi="Times New Roman"/>
           <w:rtl w:val="0"/>
         </w:rPr>
         <w:t xml:space="preserve">Campus Event Calendar</w:t>
@@ -4947,12 +5116,15 @@
         <w:spacing w:before="80" w:beforeAutospacing="0" w:line="360" w:lineRule="auto"/>
         <w:ind w:left="2160" w:hanging="360"/>
         <w:jc w:val="both"/>
-        <w:rPr/>
+        <w:rPr>
+          <w:rFonts w:ascii="Times New Roman" w:cs="Times New Roman" w:eastAsia="Times New Roman" w:hAnsi="Times New Roman"/>
+        </w:rPr>
       </w:pPr>
       <w:bookmarkStart w:colFirst="0" w:colLast="0" w:name="_4s3p3gqi022z" w:id="34"/>
       <w:bookmarkEnd w:id="34"/>
       <w:r>
         <w:rPr>
+          <w:rFonts w:ascii="Times New Roman" w:cs="Times New Roman" w:eastAsia="Times New Roman" w:hAnsi="Times New Roman"/>
           <w:rtl w:val="0"/>
         </w:rPr>
         <w:t xml:space="preserve">Relevance:</w:t>
@@ -4964,12 +5136,14 @@
         <w:ind w:left="2160" w:firstLine="0"/>
         <w:jc w:val="both"/>
         <w:rPr>
-          <w:sz w:val="24"/>
-          <w:szCs w:val="24"/>
-        </w:rPr>
-      </w:pPr>
-      <w:r>
-        <w:rPr>
+          <w:rFonts w:ascii="Times New Roman" w:cs="Times New Roman" w:eastAsia="Times New Roman" w:hAnsi="Times New Roman"/>
+          <w:sz w:val="24"/>
+          <w:szCs w:val="24"/>
+        </w:rPr>
+      </w:pPr>
+      <w:r>
+        <w:rPr>
+          <w:rFonts w:ascii="Times New Roman" w:cs="Times New Roman" w:eastAsia="Times New Roman" w:hAnsi="Times New Roman"/>
           <w:sz w:val="24"/>
           <w:szCs w:val="24"/>
           <w:rtl w:val="0"/>
@@ -4987,12 +5161,15 @@
         <w:spacing w:line="360" w:lineRule="auto"/>
         <w:ind w:left="2160" w:hanging="360"/>
         <w:jc w:val="both"/>
-        <w:rPr/>
+        <w:rPr>
+          <w:rFonts w:ascii="Times New Roman" w:cs="Times New Roman" w:eastAsia="Times New Roman" w:hAnsi="Times New Roman"/>
+        </w:rPr>
       </w:pPr>
       <w:bookmarkStart w:colFirst="0" w:colLast="0" w:name="_pih9hqb5bezz" w:id="35"/>
       <w:bookmarkEnd w:id="35"/>
       <w:r>
         <w:rPr>
+          <w:rFonts w:ascii="Times New Roman" w:cs="Times New Roman" w:eastAsia="Times New Roman" w:hAnsi="Times New Roman"/>
           <w:rtl w:val="0"/>
         </w:rPr>
         <w:t xml:space="preserve">Data Collection Methods:</w:t>
@@ -5003,7 +5180,9 @@
         <w:spacing w:line="360" w:lineRule="auto"/>
         <w:ind w:left="2160" w:firstLine="0"/>
         <w:jc w:val="both"/>
-        <w:rPr/>
+        <w:rPr>
+          <w:rFonts w:ascii="Times New Roman" w:cs="Times New Roman" w:eastAsia="Times New Roman" w:hAnsi="Times New Roman"/>
+        </w:rPr>
       </w:pPr>
       <w:r>
         <w:rPr>
@@ -5027,6 +5206,7 @@
       </w:pPr>
       <w:r>
         <w:rPr>
+          <w:rFonts w:ascii="Times New Roman" w:cs="Times New Roman" w:eastAsia="Times New Roman" w:hAnsi="Times New Roman"/>
           <w:b w:val="1"/>
           <w:sz w:val="24"/>
           <w:szCs w:val="24"/>
@@ -5036,6 +5216,7 @@
       </w:r>
       <w:r>
         <w:rPr>
+          <w:rFonts w:ascii="Times New Roman" w:cs="Times New Roman" w:eastAsia="Times New Roman" w:hAnsi="Times New Roman"/>
           <w:sz w:val="24"/>
           <w:szCs w:val="24"/>
           <w:rtl w:val="0"/>
@@ -5059,6 +5240,7 @@
       </w:pPr>
       <w:r>
         <w:rPr>
+          <w:rFonts w:ascii="Times New Roman" w:cs="Times New Roman" w:eastAsia="Times New Roman" w:hAnsi="Times New Roman"/>
           <w:b w:val="1"/>
           <w:sz w:val="24"/>
           <w:szCs w:val="24"/>
@@ -5068,6 +5250,7 @@
       </w:r>
       <w:r>
         <w:rPr>
+          <w:rFonts w:ascii="Times New Roman" w:cs="Times New Roman" w:eastAsia="Times New Roman" w:hAnsi="Times New Roman"/>
           <w:sz w:val="24"/>
           <w:szCs w:val="24"/>
           <w:rtl w:val="0"/>
@@ -5085,12 +5268,15 @@
         <w:spacing w:line="360" w:lineRule="auto"/>
         <w:ind w:left="720" w:hanging="360"/>
         <w:jc w:val="both"/>
-        <w:rPr/>
+        <w:rPr>
+          <w:rFonts w:ascii="Times New Roman" w:cs="Times New Roman" w:eastAsia="Times New Roman" w:hAnsi="Times New Roman"/>
+        </w:rPr>
       </w:pPr>
       <w:bookmarkStart w:colFirst="0" w:colLast="0" w:name="_nisu5e209z09" w:id="36"/>
       <w:bookmarkEnd w:id="36"/>
       <w:r>
         <w:rPr>
+          <w:rFonts w:ascii="Times New Roman" w:cs="Times New Roman" w:eastAsia="Times New Roman" w:hAnsi="Times New Roman"/>
           <w:rtl w:val="0"/>
         </w:rPr>
         <w:t xml:space="preserve">Tertiary Sources (Observations)</w:t>
@@ -5106,11 +5292,15 @@
         <w:spacing w:after="80" w:afterAutospacing="0" w:line="360" w:lineRule="auto"/>
         <w:ind w:left="1440" w:hanging="360"/>
         <w:jc w:val="both"/>
+        <w:rPr>
+          <w:rFonts w:ascii="Times New Roman" w:cs="Times New Roman" w:eastAsia="Times New Roman" w:hAnsi="Times New Roman"/>
+        </w:rPr>
       </w:pPr>
       <w:bookmarkStart w:colFirst="0" w:colLast="0" w:name="_93loivh1vi1y" w:id="37"/>
       <w:bookmarkEnd w:id="37"/>
       <w:r>
         <w:rPr>
+          <w:rFonts w:ascii="Times New Roman" w:cs="Times New Roman" w:eastAsia="Times New Roman" w:hAnsi="Times New Roman"/>
           <w:rtl w:val="0"/>
         </w:rPr>
         <w:t xml:space="preserve">On-Site Observations</w:t>
@@ -5126,12 +5316,15 @@
         <w:spacing w:before="80" w:beforeAutospacing="0" w:line="360" w:lineRule="auto"/>
         <w:ind w:left="2160" w:hanging="360"/>
         <w:jc w:val="both"/>
-        <w:rPr/>
+        <w:rPr>
+          <w:rFonts w:ascii="Times New Roman" w:cs="Times New Roman" w:eastAsia="Times New Roman" w:hAnsi="Times New Roman"/>
+        </w:rPr>
       </w:pPr>
       <w:bookmarkStart w:colFirst="0" w:colLast="0" w:name="_7mjxqez4qu79" w:id="38"/>
       <w:bookmarkEnd w:id="38"/>
       <w:r>
         <w:rPr>
+          <w:rFonts w:ascii="Times New Roman" w:cs="Times New Roman" w:eastAsia="Times New Roman" w:hAnsi="Times New Roman"/>
           <w:rtl w:val="0"/>
         </w:rPr>
         <w:t xml:space="preserve">Relevance:</w:t>
@@ -5143,12 +5336,14 @@
         <w:ind w:left="2160" w:firstLine="0"/>
         <w:jc w:val="both"/>
         <w:rPr>
-          <w:sz w:val="24"/>
-          <w:szCs w:val="24"/>
-        </w:rPr>
-      </w:pPr>
-      <w:r>
-        <w:rPr>
+          <w:rFonts w:ascii="Times New Roman" w:cs="Times New Roman" w:eastAsia="Times New Roman" w:hAnsi="Times New Roman"/>
+          <w:sz w:val="24"/>
+          <w:szCs w:val="24"/>
+        </w:rPr>
+      </w:pPr>
+      <w:r>
+        <w:rPr>
+          <w:rFonts w:ascii="Times New Roman" w:cs="Times New Roman" w:eastAsia="Times New Roman" w:hAnsi="Times New Roman"/>
           <w:sz w:val="24"/>
           <w:szCs w:val="24"/>
           <w:rtl w:val="0"/>
@@ -5166,12 +5361,15 @@
         <w:spacing w:line="360" w:lineRule="auto"/>
         <w:ind w:left="2160" w:hanging="360"/>
         <w:jc w:val="both"/>
-        <w:rPr/>
+        <w:rPr>
+          <w:rFonts w:ascii="Times New Roman" w:cs="Times New Roman" w:eastAsia="Times New Roman" w:hAnsi="Times New Roman"/>
+        </w:rPr>
       </w:pPr>
       <w:bookmarkStart w:colFirst="0" w:colLast="0" w:name="_rc4zfu7rni1f" w:id="39"/>
       <w:bookmarkEnd w:id="39"/>
       <w:r>
         <w:rPr>
+          <w:rFonts w:ascii="Times New Roman" w:cs="Times New Roman" w:eastAsia="Times New Roman" w:hAnsi="Times New Roman"/>
           <w:rtl w:val="0"/>
         </w:rPr>
         <w:t xml:space="preserve">Data Collection Methods:</w:t>
@@ -5182,7 +5380,9 @@
         <w:spacing w:line="360" w:lineRule="auto"/>
         <w:ind w:left="2160" w:firstLine="0"/>
         <w:jc w:val="both"/>
-        <w:rPr/>
+        <w:rPr>
+          <w:rFonts w:ascii="Times New Roman" w:cs="Times New Roman" w:eastAsia="Times New Roman" w:hAnsi="Times New Roman"/>
+        </w:rPr>
       </w:pPr>
       <w:r>
         <w:rPr>
@@ -5206,6 +5406,7 @@
       </w:pPr>
       <w:r>
         <w:rPr>
+          <w:rFonts w:ascii="Times New Roman" w:cs="Times New Roman" w:eastAsia="Times New Roman" w:hAnsi="Times New Roman"/>
           <w:b w:val="1"/>
           <w:sz w:val="24"/>
           <w:szCs w:val="24"/>
@@ -5215,6 +5416,7 @@
       </w:r>
       <w:r>
         <w:rPr>
+          <w:rFonts w:ascii="Times New Roman" w:cs="Times New Roman" w:eastAsia="Times New Roman" w:hAnsi="Times New Roman"/>
           <w:sz w:val="24"/>
           <w:szCs w:val="24"/>
           <w:rtl w:val="0"/>
@@ -5239,6 +5441,7 @@
       </w:pPr>
       <w:r>
         <w:rPr>
+          <w:rFonts w:ascii="Times New Roman" w:cs="Times New Roman" w:eastAsia="Times New Roman" w:hAnsi="Times New Roman"/>
           <w:b w:val="1"/>
           <w:sz w:val="24"/>
           <w:szCs w:val="24"/>
@@ -5248,6 +5451,7 @@
       </w:r>
       <w:r>
         <w:rPr>
+          <w:rFonts w:ascii="Times New Roman" w:cs="Times New Roman" w:eastAsia="Times New Roman" w:hAnsi="Times New Roman"/>
           <w:sz w:val="24"/>
           <w:szCs w:val="24"/>
           <w:rtl w:val="0"/>
@@ -5265,12 +5469,15 @@
         <w:spacing w:line="360" w:lineRule="auto"/>
         <w:ind w:left="720" w:hanging="360"/>
         <w:jc w:val="both"/>
-        <w:rPr/>
+        <w:rPr>
+          <w:rFonts w:ascii="Times New Roman" w:cs="Times New Roman" w:eastAsia="Times New Roman" w:hAnsi="Times New Roman"/>
+        </w:rPr>
       </w:pPr>
       <w:bookmarkStart w:colFirst="0" w:colLast="0" w:name="_l1a5szrt4gt5" w:id="40"/>
       <w:bookmarkEnd w:id="40"/>
       <w:r>
         <w:rPr>
+          <w:rFonts w:ascii="Times New Roman" w:cs="Times New Roman" w:eastAsia="Times New Roman" w:hAnsi="Times New Roman"/>
           <w:rtl w:val="0"/>
         </w:rPr>
         <w:t xml:space="preserve">Feedback and Evaluation</w:t>
@@ -5286,11 +5493,15 @@
         <w:spacing w:after="240" w:afterAutospacing="0" w:before="240" w:line="360" w:lineRule="auto"/>
         <w:ind w:left="1440" w:hanging="360"/>
         <w:jc w:val="both"/>
+        <w:rPr>
+          <w:rFonts w:ascii="Times New Roman" w:cs="Times New Roman" w:eastAsia="Times New Roman" w:hAnsi="Times New Roman"/>
+        </w:rPr>
       </w:pPr>
       <w:bookmarkStart w:colFirst="0" w:colLast="0" w:name="_urf125elkgqf" w:id="41"/>
       <w:bookmarkEnd w:id="41"/>
       <w:r>
         <w:rPr>
+          <w:rFonts w:ascii="Times New Roman" w:cs="Times New Roman" w:eastAsia="Times New Roman" w:hAnsi="Times New Roman"/>
           <w:rtl w:val="0"/>
         </w:rPr>
         <w:t xml:space="preserve">Survey Responses</w:t>
@@ -5306,12 +5517,15 @@
         <w:spacing w:before="240" w:beforeAutospacing="0" w:line="360" w:lineRule="auto"/>
         <w:ind w:left="2160" w:hanging="360"/>
         <w:jc w:val="both"/>
-        <w:rPr/>
+        <w:rPr>
+          <w:rFonts w:ascii="Times New Roman" w:cs="Times New Roman" w:eastAsia="Times New Roman" w:hAnsi="Times New Roman"/>
+        </w:rPr>
       </w:pPr>
       <w:bookmarkStart w:colFirst="0" w:colLast="0" w:name="_qwjes8q1k2z6" w:id="42"/>
       <w:bookmarkEnd w:id="42"/>
       <w:r>
         <w:rPr>
+          <w:rFonts w:ascii="Times New Roman" w:cs="Times New Roman" w:eastAsia="Times New Roman" w:hAnsi="Times New Roman"/>
           <w:rtl w:val="0"/>
         </w:rPr>
         <w:t xml:space="preserve">Relevance:</w:t>
@@ -5323,12 +5537,14 @@
         <w:ind w:left="2160" w:firstLine="0"/>
         <w:jc w:val="both"/>
         <w:rPr>
-          <w:sz w:val="24"/>
-          <w:szCs w:val="24"/>
-        </w:rPr>
-      </w:pPr>
-      <w:r>
-        <w:rPr>
+          <w:rFonts w:ascii="Times New Roman" w:cs="Times New Roman" w:eastAsia="Times New Roman" w:hAnsi="Times New Roman"/>
+          <w:sz w:val="24"/>
+          <w:szCs w:val="24"/>
+        </w:rPr>
+      </w:pPr>
+      <w:r>
+        <w:rPr>
+          <w:rFonts w:ascii="Times New Roman" w:cs="Times New Roman" w:eastAsia="Times New Roman" w:hAnsi="Times New Roman"/>
           <w:sz w:val="24"/>
           <w:szCs w:val="24"/>
           <w:rtl w:val="0"/>
@@ -5346,12 +5562,15 @@
         <w:spacing w:after="0" w:afterAutospacing="0" w:line="360" w:lineRule="auto"/>
         <w:ind w:left="2160" w:hanging="360"/>
         <w:jc w:val="both"/>
-        <w:rPr/>
+        <w:rPr>
+          <w:rFonts w:ascii="Times New Roman" w:cs="Times New Roman" w:eastAsia="Times New Roman" w:hAnsi="Times New Roman"/>
+        </w:rPr>
       </w:pPr>
       <w:bookmarkStart w:colFirst="0" w:colLast="0" w:name="_89gzl1ehg90y" w:id="43"/>
       <w:bookmarkEnd w:id="43"/>
       <w:r>
         <w:rPr>
+          <w:rFonts w:ascii="Times New Roman" w:cs="Times New Roman" w:eastAsia="Times New Roman" w:hAnsi="Times New Roman"/>
           <w:rtl w:val="0"/>
         </w:rPr>
         <w:t xml:space="preserve">Data Collection Methods:</w:t>
@@ -5373,6 +5592,7 @@
       </w:pPr>
       <w:r>
         <w:rPr>
+          <w:rFonts w:ascii="Times New Roman" w:cs="Times New Roman" w:eastAsia="Times New Roman" w:hAnsi="Times New Roman"/>
           <w:b w:val="1"/>
           <w:sz w:val="24"/>
           <w:szCs w:val="24"/>
@@ -5382,6 +5602,7 @@
       </w:r>
       <w:r>
         <w:rPr>
+          <w:rFonts w:ascii="Times New Roman" w:cs="Times New Roman" w:eastAsia="Times New Roman" w:hAnsi="Times New Roman"/>
           <w:sz w:val="24"/>
           <w:szCs w:val="24"/>
           <w:rtl w:val="0"/>
@@ -5399,11 +5620,15 @@
         <w:spacing w:after="80" w:afterAutospacing="0" w:line="360" w:lineRule="auto"/>
         <w:ind w:left="1440" w:hanging="360"/>
         <w:jc w:val="both"/>
+        <w:rPr>
+          <w:rFonts w:ascii="Times New Roman" w:cs="Times New Roman" w:eastAsia="Times New Roman" w:hAnsi="Times New Roman"/>
+        </w:rPr>
       </w:pPr>
       <w:bookmarkStart w:colFirst="0" w:colLast="0" w:name="_xbz6mprb7ire" w:id="44"/>
       <w:bookmarkEnd w:id="44"/>
       <w:r>
         <w:rPr>
+          <w:rFonts w:ascii="Times New Roman" w:cs="Times New Roman" w:eastAsia="Times New Roman" w:hAnsi="Times New Roman"/>
           <w:rtl w:val="0"/>
         </w:rPr>
         <w:t xml:space="preserve">Prototype Testing</w:t>
@@ -5419,12 +5644,15 @@
         <w:spacing w:before="80" w:beforeAutospacing="0" w:line="360" w:lineRule="auto"/>
         <w:ind w:left="2160" w:hanging="360"/>
         <w:jc w:val="both"/>
-        <w:rPr/>
+        <w:rPr>
+          <w:rFonts w:ascii="Times New Roman" w:cs="Times New Roman" w:eastAsia="Times New Roman" w:hAnsi="Times New Roman"/>
+        </w:rPr>
       </w:pPr>
       <w:bookmarkStart w:colFirst="0" w:colLast="0" w:name="_lf18dpbt05q7" w:id="45"/>
       <w:bookmarkEnd w:id="45"/>
       <w:r>
         <w:rPr>
+          <w:rFonts w:ascii="Times New Roman" w:cs="Times New Roman" w:eastAsia="Times New Roman" w:hAnsi="Times New Roman"/>
           <w:rtl w:val="0"/>
         </w:rPr>
         <w:t xml:space="preserve">Relevance:</w:t>
@@ -5436,12 +5664,14 @@
         <w:ind w:left="2160" w:firstLine="0"/>
         <w:jc w:val="both"/>
         <w:rPr>
-          <w:sz w:val="24"/>
-          <w:szCs w:val="24"/>
-        </w:rPr>
-      </w:pPr>
-      <w:r>
-        <w:rPr>
+          <w:rFonts w:ascii="Times New Roman" w:cs="Times New Roman" w:eastAsia="Times New Roman" w:hAnsi="Times New Roman"/>
+          <w:sz w:val="24"/>
+          <w:szCs w:val="24"/>
+        </w:rPr>
+      </w:pPr>
+      <w:r>
+        <w:rPr>
+          <w:rFonts w:ascii="Times New Roman" w:cs="Times New Roman" w:eastAsia="Times New Roman" w:hAnsi="Times New Roman"/>
           <w:sz w:val="24"/>
           <w:szCs w:val="24"/>
           <w:rtl w:val="0"/>
@@ -5459,12 +5689,15 @@
         <w:spacing w:after="0" w:afterAutospacing="0" w:line="360" w:lineRule="auto"/>
         <w:ind w:left="2160" w:hanging="360"/>
         <w:jc w:val="both"/>
-        <w:rPr/>
+        <w:rPr>
+          <w:rFonts w:ascii="Times New Roman" w:cs="Times New Roman" w:eastAsia="Times New Roman" w:hAnsi="Times New Roman"/>
+        </w:rPr>
       </w:pPr>
       <w:bookmarkStart w:colFirst="0" w:colLast="0" w:name="_tbc9kob8fez4" w:id="46"/>
       <w:bookmarkEnd w:id="46"/>
       <w:r>
         <w:rPr>
+          <w:rFonts w:ascii="Times New Roman" w:cs="Times New Roman" w:eastAsia="Times New Roman" w:hAnsi="Times New Roman"/>
           <w:rtl w:val="0"/>
         </w:rPr>
         <w:t xml:space="preserve">Data Collection Methods:</w:t>
@@ -5486,6 +5719,7 @@
       </w:pPr>
       <w:r>
         <w:rPr>
+          <w:rFonts w:ascii="Times New Roman" w:cs="Times New Roman" w:eastAsia="Times New Roman" w:hAnsi="Times New Roman"/>
           <w:b w:val="1"/>
           <w:sz w:val="24"/>
           <w:szCs w:val="24"/>
@@ -5495,6 +5729,7 @@
       </w:r>
       <w:r>
         <w:rPr>
+          <w:rFonts w:ascii="Times New Roman" w:cs="Times New Roman" w:eastAsia="Times New Roman" w:hAnsi="Times New Roman"/>
           <w:sz w:val="24"/>
           <w:szCs w:val="24"/>
           <w:rtl w:val="0"/>
@@ -5512,12 +5747,15 @@
         <w:spacing w:line="360" w:lineRule="auto"/>
         <w:ind w:left="720" w:hanging="360"/>
         <w:jc w:val="both"/>
-        <w:rPr/>
+        <w:rPr>
+          <w:rFonts w:ascii="Times New Roman" w:cs="Times New Roman" w:eastAsia="Times New Roman" w:hAnsi="Times New Roman"/>
+        </w:rPr>
       </w:pPr>
       <w:bookmarkStart w:colFirst="0" w:colLast="0" w:name="_1hfrbvq5rnx0" w:id="47"/>
       <w:bookmarkEnd w:id="47"/>
       <w:r>
         <w:rPr>
+          <w:rFonts w:ascii="Times New Roman" w:cs="Times New Roman" w:eastAsia="Times New Roman" w:hAnsi="Times New Roman"/>
           <w:rtl w:val="0"/>
         </w:rPr>
         <w:t xml:space="preserve">Pending Data Collection</w:t>
@@ -5533,11 +5771,15 @@
         <w:spacing w:line="360" w:lineRule="auto"/>
         <w:ind w:left="1440" w:hanging="360"/>
         <w:jc w:val="both"/>
+        <w:rPr>
+          <w:rFonts w:ascii="Times New Roman" w:cs="Times New Roman" w:eastAsia="Times New Roman" w:hAnsi="Times New Roman"/>
+        </w:rPr>
       </w:pPr>
       <w:bookmarkStart w:colFirst="0" w:colLast="0" w:name="_z6nplj6tmytm" w:id="48"/>
       <w:bookmarkEnd w:id="48"/>
       <w:r>
         <w:rPr>
+          <w:rFonts w:ascii="Times New Roman" w:cs="Times New Roman" w:eastAsia="Times New Roman" w:hAnsi="Times New Roman"/>
           <w:rtl w:val="0"/>
         </w:rPr>
         <w:t xml:space="preserve">Interview Results</w:t>
@@ -5549,12 +5791,14 @@
         <w:ind w:left="1440" w:firstLine="0"/>
         <w:jc w:val="both"/>
         <w:rPr>
-          <w:sz w:val="24"/>
-          <w:szCs w:val="24"/>
-        </w:rPr>
-      </w:pPr>
-      <w:r>
-        <w:rPr>
+          <w:rFonts w:ascii="Times New Roman" w:cs="Times New Roman" w:eastAsia="Times New Roman" w:hAnsi="Times New Roman"/>
+          <w:sz w:val="24"/>
+          <w:szCs w:val="24"/>
+        </w:rPr>
+      </w:pPr>
+      <w:r>
+        <w:rPr>
+          <w:rFonts w:ascii="Times New Roman" w:cs="Times New Roman" w:eastAsia="Times New Roman" w:hAnsi="Times New Roman"/>
           <w:sz w:val="24"/>
           <w:szCs w:val="24"/>
           <w:rtl w:val="0"/>
@@ -5572,12 +5816,15 @@
         <w:spacing w:line="360" w:lineRule="auto"/>
         <w:ind w:left="1440" w:hanging="360"/>
         <w:jc w:val="both"/>
-        <w:rPr/>
+        <w:rPr>
+          <w:rFonts w:ascii="Times New Roman" w:cs="Times New Roman" w:eastAsia="Times New Roman" w:hAnsi="Times New Roman"/>
+        </w:rPr>
       </w:pPr>
       <w:bookmarkStart w:colFirst="0" w:colLast="0" w:name="_d8qo6vtek650" w:id="49"/>
       <w:bookmarkEnd w:id="49"/>
       <w:r>
         <w:rPr>
+          <w:rFonts w:ascii="Times New Roman" w:cs="Times New Roman" w:eastAsia="Times New Roman" w:hAnsi="Times New Roman"/>
           <w:rtl w:val="0"/>
         </w:rPr>
         <w:t xml:space="preserve">Questionnaire Results</w:t>
@@ -5589,12 +5836,14 @@
         <w:ind w:left="1440" w:firstLine="0"/>
         <w:jc w:val="both"/>
         <w:rPr>
-          <w:sz w:val="24"/>
-          <w:szCs w:val="24"/>
-        </w:rPr>
-      </w:pPr>
-      <w:r>
-        <w:rPr>
+          <w:rFonts w:ascii="Times New Roman" w:cs="Times New Roman" w:eastAsia="Times New Roman" w:hAnsi="Times New Roman"/>
+          <w:sz w:val="24"/>
+          <w:szCs w:val="24"/>
+        </w:rPr>
+      </w:pPr>
+      <w:r>
+        <w:rPr>
+          <w:rFonts w:ascii="Times New Roman" w:cs="Times New Roman" w:eastAsia="Times New Roman" w:hAnsi="Times New Roman"/>
           <w:sz w:val="24"/>
           <w:szCs w:val="24"/>
           <w:rtl w:val="0"/>
@@ -5606,7 +5855,9 @@
       <w:pPr>
         <w:pStyle w:val="Heading2"/>
         <w:spacing w:line="276" w:lineRule="auto"/>
-        <w:rPr/>
+        <w:rPr>
+          <w:rFonts w:ascii="Times New Roman" w:cs="Times New Roman" w:eastAsia="Times New Roman" w:hAnsi="Times New Roman"/>
+        </w:rPr>
       </w:pPr>
       <w:bookmarkStart w:colFirst="0" w:colLast="0" w:name="_vti0u3jh4yhl" w:id="50"/>
       <w:bookmarkEnd w:id="50"/>
@@ -5621,7 +5872,9 @@
         <w:pStyle w:val="Heading1"/>
         <w:spacing w:before="0" w:lineRule="auto"/>
         <w:ind w:left="0" w:firstLine="0"/>
-        <w:rPr/>
+        <w:rPr>
+          <w:rFonts w:ascii="Times New Roman" w:cs="Times New Roman" w:eastAsia="Times New Roman" w:hAnsi="Times New Roman"/>
+        </w:rPr>
       </w:pPr>
       <w:bookmarkStart w:colFirst="0" w:colLast="0" w:name="_p3kn6tpykyoo" w:id="51"/>
       <w:bookmarkEnd w:id="51"/>
@@ -5639,6 +5892,7 @@
         <w:ind w:left="0" w:firstLine="0"/>
         <w:jc w:val="both"/>
         <w:rPr>
+          <w:rFonts w:ascii="Times New Roman" w:cs="Times New Roman" w:eastAsia="Times New Roman" w:hAnsi="Times New Roman"/>
           <w:sz w:val="24"/>
           <w:szCs w:val="24"/>
           <w:highlight w:val="white"/>

</xml_diff>

<commit_message>
Update Version 23 May 9:04am
</commit_message>
<xml_diff>
--- a/ContextObjects/TT3L_G2_ContextObject.docx
+++ b/ContextObjects/TT3L_G2_ContextObject.docx
@@ -24,12 +24,12 @@
           <wp:inline distB="114300" distT="114300" distL="114300" distR="114300">
             <wp:extent cx="4090988" cy="1201728"/>
             <wp:effectExtent b="0" l="0" r="0" t="0"/>
-            <wp:docPr id="22" name="image3.png"/>
+            <wp:docPr id="22" name="image5.png"/>
             <a:graphic>
               <a:graphicData uri="http://schemas.openxmlformats.org/drawingml/2006/picture">
                 <pic:pic>
                   <pic:nvPicPr>
-                    <pic:cNvPr id="0" name="image3.png"/>
+                    <pic:cNvPr id="0" name="image5.png"/>
                     <pic:cNvPicPr preferRelativeResize="0"/>
                   </pic:nvPicPr>
                   <pic:blipFill>
@@ -6154,12 +6154,17 @@
       </w:pPr>
       <w:bookmarkStart w:colFirst="0" w:colLast="0" w:name="_xnvq6u2utfrn" w:id="50"/>
       <w:bookmarkEnd w:id="50"/>
+      <w:commentRangeStart w:id="4"/>
       <w:r>
         <w:rPr>
           <w:rFonts w:ascii="Times New Roman" w:cs="Times New Roman" w:eastAsia="Times New Roman" w:hAnsi="Times New Roman"/>
           <w:rtl w:val="0"/>
         </w:rPr>
         <w:t xml:space="preserve">Reference</w:t>
+      </w:r>
+      <w:commentRangeEnd w:id="4"/>
+      <w:r>
+        <w:commentReference w:id="4"/>
       </w:r>
       <w:r>
         <w:rPr>
@@ -6348,12 +6353,12 @@
                 <wp:inline distB="114300" distT="114300" distL="114300" distR="114300">
                   <wp:extent cx="5591175" cy="2997200"/>
                   <wp:effectExtent b="0" l="0" r="0" t="0"/>
-                  <wp:docPr id="21" name="image21.png"/>
+                  <wp:docPr id="21" name="image22.png"/>
                   <a:graphic>
                     <a:graphicData uri="http://schemas.openxmlformats.org/drawingml/2006/picture">
                       <pic:pic>
                         <pic:nvPicPr>
-                          <pic:cNvPr id="0" name="image21.png"/>
+                          <pic:cNvPr id="0" name="image22.png"/>
                           <pic:cNvPicPr preferRelativeResize="0"/>
                         </pic:nvPicPr>
                         <pic:blipFill>
@@ -6524,12 +6529,12 @@
                 <wp:inline distB="114300" distT="114300" distL="114300" distR="114300">
                   <wp:extent cx="5591175" cy="2768600"/>
                   <wp:effectExtent b="0" l="0" r="0" t="0"/>
-                  <wp:docPr id="24" name="image24.png"/>
+                  <wp:docPr id="24" name="image25.png"/>
                   <a:graphic>
                     <a:graphicData uri="http://schemas.openxmlformats.org/drawingml/2006/picture">
                       <pic:pic>
                         <pic:nvPicPr>
-                          <pic:cNvPr id="0" name="image24.png"/>
+                          <pic:cNvPr id="0" name="image25.png"/>
                           <pic:cNvPicPr preferRelativeResize="0"/>
                         </pic:nvPicPr>
                         <pic:blipFill>
@@ -6612,12 +6617,12 @@
                 <wp:inline distB="114300" distT="114300" distL="114300" distR="114300">
                   <wp:extent cx="5591175" cy="2743200"/>
                   <wp:effectExtent b="0" l="0" r="0" t="0"/>
-                  <wp:docPr id="25" name="image25.png"/>
+                  <wp:docPr id="25" name="image24.png"/>
                   <a:graphic>
                     <a:graphicData uri="http://schemas.openxmlformats.org/drawingml/2006/picture">
                       <pic:pic>
                         <pic:nvPicPr>
-                          <pic:cNvPr id="0" name="image25.png"/>
+                          <pic:cNvPr id="0" name="image24.png"/>
                           <pic:cNvPicPr preferRelativeResize="0"/>
                         </pic:nvPicPr>
                         <pic:blipFill>
@@ -6730,12 +6735,12 @@
                 <wp:inline distB="114300" distT="114300" distL="114300" distR="114300">
                   <wp:extent cx="5591175" cy="2857500"/>
                   <wp:effectExtent b="0" l="0" r="0" t="0"/>
-                  <wp:docPr id="1" name="image20.png"/>
+                  <wp:docPr id="1" name="image14.png"/>
                   <a:graphic>
                     <a:graphicData uri="http://schemas.openxmlformats.org/drawingml/2006/picture">
                       <pic:pic>
                         <pic:nvPicPr>
-                          <pic:cNvPr id="0" name="image20.png"/>
+                          <pic:cNvPr id="0" name="image14.png"/>
                           <pic:cNvPicPr preferRelativeResize="0"/>
                         </pic:nvPicPr>
                         <pic:blipFill>
@@ -6818,12 +6823,12 @@
                 <wp:inline distB="114300" distT="114300" distL="114300" distR="114300">
                   <wp:extent cx="5591175" cy="2654300"/>
                   <wp:effectExtent b="0" l="0" r="0" t="0"/>
-                  <wp:docPr id="7" name="image10.png"/>
+                  <wp:docPr id="7" name="image8.png"/>
                   <a:graphic>
                     <a:graphicData uri="http://schemas.openxmlformats.org/drawingml/2006/picture">
                       <pic:pic>
                         <pic:nvPicPr>
-                          <pic:cNvPr id="0" name="image10.png"/>
+                          <pic:cNvPr id="0" name="image8.png"/>
                           <pic:cNvPicPr preferRelativeResize="0"/>
                         </pic:nvPicPr>
                         <pic:blipFill>
@@ -6982,12 +6987,12 @@
                 <wp:inline distB="114300" distT="114300" distL="114300" distR="114300">
                   <wp:extent cx="5591175" cy="2857500"/>
                   <wp:effectExtent b="0" l="0" r="0" t="0"/>
-                  <wp:docPr id="9" name="image18.png"/>
+                  <wp:docPr id="9" name="image12.png"/>
                   <a:graphic>
                     <a:graphicData uri="http://schemas.openxmlformats.org/drawingml/2006/picture">
                       <pic:pic>
                         <pic:nvPicPr>
-                          <pic:cNvPr id="0" name="image18.png"/>
+                          <pic:cNvPr id="0" name="image12.png"/>
                           <pic:cNvPicPr preferRelativeResize="0"/>
                         </pic:nvPicPr>
                         <pic:blipFill>
@@ -7120,12 +7125,12 @@
                   <wp:extent cx="5591175" cy="2984500"/>
                   <wp:effectExtent b="0" l="0" r="0" t="0"/>
                   <wp:wrapSquare wrapText="bothSides" distB="114300" distT="114300" distL="114300" distR="114300"/>
-                  <wp:docPr id="6" name="image22.png"/>
+                  <wp:docPr id="6" name="image20.png"/>
                   <a:graphic>
                     <a:graphicData uri="http://schemas.openxmlformats.org/drawingml/2006/picture">
                       <pic:pic>
                         <pic:nvPicPr>
-                          <pic:cNvPr id="0" name="image22.png"/>
+                          <pic:cNvPr id="0" name="image20.png"/>
                           <pic:cNvPicPr preferRelativeResize="0"/>
                         </pic:nvPicPr>
                         <pic:blipFill>
@@ -7203,12 +7208,12 @@
                 <wp:inline distB="114300" distT="114300" distL="114300" distR="114300">
                   <wp:extent cx="5591175" cy="2679700"/>
                   <wp:effectExtent b="0" l="0" r="0" t="0"/>
-                  <wp:docPr id="11" name="image13.png"/>
+                  <wp:docPr id="11" name="image17.png"/>
                   <a:graphic>
                     <a:graphicData uri="http://schemas.openxmlformats.org/drawingml/2006/picture">
                       <pic:pic>
                         <pic:nvPicPr>
-                          <pic:cNvPr id="0" name="image13.png"/>
+                          <pic:cNvPr id="0" name="image17.png"/>
                           <pic:cNvPicPr preferRelativeResize="0"/>
                         </pic:nvPicPr>
                         <pic:blipFill>
@@ -7303,12 +7308,12 @@
                 <wp:inline distB="114300" distT="114300" distL="114300" distR="114300">
                   <wp:extent cx="1037956" cy="1624013"/>
                   <wp:effectExtent b="0" l="0" r="0" t="0"/>
-                  <wp:docPr id="23" name="image6.png"/>
+                  <wp:docPr id="23" name="image9.png"/>
                   <a:graphic>
                     <a:graphicData uri="http://schemas.openxmlformats.org/drawingml/2006/picture">
                       <pic:pic>
                         <pic:nvPicPr>
-                          <pic:cNvPr id="0" name="image6.png"/>
+                          <pic:cNvPr id="0" name="image9.png"/>
                           <pic:cNvPicPr preferRelativeResize="0"/>
                         </pic:nvPicPr>
                         <pic:blipFill>
@@ -7391,12 +7396,12 @@
                 <wp:inline distB="114300" distT="114300" distL="114300" distR="114300">
                   <wp:extent cx="5591175" cy="2832100"/>
                   <wp:effectExtent b="0" l="0" r="0" t="0"/>
-                  <wp:docPr id="18" name="image23.png"/>
+                  <wp:docPr id="18" name="image18.png"/>
                   <a:graphic>
                     <a:graphicData uri="http://schemas.openxmlformats.org/drawingml/2006/picture">
                       <pic:pic>
                         <pic:nvPicPr>
-                          <pic:cNvPr id="0" name="image23.png"/>
+                          <pic:cNvPr id="0" name="image18.png"/>
                           <pic:cNvPicPr preferRelativeResize="0"/>
                         </pic:nvPicPr>
                         <pic:blipFill>
@@ -7479,12 +7484,12 @@
                 <wp:inline distB="114300" distT="114300" distL="114300" distR="114300">
                   <wp:extent cx="5591175" cy="3035300"/>
                   <wp:effectExtent b="0" l="0" r="0" t="0"/>
-                  <wp:docPr id="13" name="image9.png"/>
+                  <wp:docPr id="13" name="image16.png"/>
                   <a:graphic>
                     <a:graphicData uri="http://schemas.openxmlformats.org/drawingml/2006/picture">
                       <pic:pic>
                         <pic:nvPicPr>
-                          <pic:cNvPr id="0" name="image9.png"/>
+                          <pic:cNvPr id="0" name="image16.png"/>
                           <pic:cNvPicPr preferRelativeResize="0"/>
                         </pic:nvPicPr>
                         <pic:blipFill>
@@ -7667,12 +7672,12 @@
                 <wp:inline distB="114300" distT="114300" distL="114300" distR="114300">
                   <wp:extent cx="5591175" cy="2692400"/>
                   <wp:effectExtent b="0" l="0" r="0" t="0"/>
-                  <wp:docPr id="29" name="image27.png"/>
+                  <wp:docPr id="29" name="image29.png"/>
                   <a:graphic>
                     <a:graphicData uri="http://schemas.openxmlformats.org/drawingml/2006/picture">
                       <pic:pic>
                         <pic:nvPicPr>
-                          <pic:cNvPr id="0" name="image27.png"/>
+                          <pic:cNvPr id="0" name="image29.png"/>
                           <pic:cNvPicPr preferRelativeResize="0"/>
                         </pic:nvPicPr>
                         <pic:blipFill>
@@ -7755,12 +7760,12 @@
                 <wp:inline distB="114300" distT="114300" distL="114300" distR="114300">
                   <wp:extent cx="5591175" cy="2628900"/>
                   <wp:effectExtent b="0" l="0" r="0" t="0"/>
-                  <wp:docPr id="15" name="image16.png"/>
+                  <wp:docPr id="15" name="image13.png"/>
                   <a:graphic>
                     <a:graphicData uri="http://schemas.openxmlformats.org/drawingml/2006/picture">
                       <pic:pic>
                         <pic:nvPicPr>
-                          <pic:cNvPr id="0" name="image16.png"/>
+                          <pic:cNvPr id="0" name="image13.png"/>
                           <pic:cNvPicPr preferRelativeResize="0"/>
                         </pic:nvPicPr>
                         <pic:blipFill>
@@ -7843,12 +7848,12 @@
                 <wp:inline distB="114300" distT="114300" distL="114300" distR="114300">
                   <wp:extent cx="5591175" cy="2565400"/>
                   <wp:effectExtent b="0" l="0" r="0" t="0"/>
-                  <wp:docPr id="12" name="image12.png"/>
+                  <wp:docPr id="12" name="image11.png"/>
                   <a:graphic>
                     <a:graphicData uri="http://schemas.openxmlformats.org/drawingml/2006/picture">
                       <pic:pic>
                         <pic:nvPicPr>
-                          <pic:cNvPr id="0" name="image12.png"/>
+                          <pic:cNvPr id="0" name="image11.png"/>
                           <pic:cNvPicPr preferRelativeResize="0"/>
                         </pic:nvPicPr>
                         <pic:blipFill>
@@ -7931,12 +7936,12 @@
                 <wp:inline distB="114300" distT="114300" distL="114300" distR="114300">
                   <wp:extent cx="5591175" cy="2514600"/>
                   <wp:effectExtent b="0" l="0" r="0" t="0"/>
-                  <wp:docPr id="8" name="image7.png"/>
+                  <wp:docPr id="8" name="image6.png"/>
                   <a:graphic>
                     <a:graphicData uri="http://schemas.openxmlformats.org/drawingml/2006/picture">
                       <pic:pic>
                         <pic:nvPicPr>
-                          <pic:cNvPr id="0" name="image7.png"/>
+                          <pic:cNvPr id="0" name="image6.png"/>
                           <pic:cNvPicPr preferRelativeResize="0"/>
                         </pic:nvPicPr>
                         <pic:blipFill>
@@ -8107,12 +8112,12 @@
                 <wp:inline distB="114300" distT="114300" distL="114300" distR="114300">
                   <wp:extent cx="5591175" cy="2565400"/>
                   <wp:effectExtent b="0" l="0" r="0" t="0"/>
-                  <wp:docPr id="16" name="image14.png"/>
+                  <wp:docPr id="16" name="image10.png"/>
                   <a:graphic>
                     <a:graphicData uri="http://schemas.openxmlformats.org/drawingml/2006/picture">
                       <pic:pic>
                         <pic:nvPicPr>
-                          <pic:cNvPr id="0" name="image14.png"/>
+                          <pic:cNvPr id="0" name="image10.png"/>
                           <pic:cNvPicPr preferRelativeResize="0"/>
                         </pic:nvPicPr>
                         <pic:blipFill>
@@ -8195,12 +8200,12 @@
                 <wp:inline distB="114300" distT="114300" distL="114300" distR="114300">
                   <wp:extent cx="5591175" cy="2565400"/>
                   <wp:effectExtent b="0" l="0" r="0" t="0"/>
-                  <wp:docPr id="19" name="image11.png"/>
+                  <wp:docPr id="19" name="image3.png"/>
                   <a:graphic>
                     <a:graphicData uri="http://schemas.openxmlformats.org/drawingml/2006/picture">
                       <pic:pic>
                         <pic:nvPicPr>
-                          <pic:cNvPr id="0" name="image11.png"/>
+                          <pic:cNvPr id="0" name="image3.png"/>
                           <pic:cNvPicPr preferRelativeResize="0"/>
                         </pic:nvPicPr>
                         <pic:blipFill>
@@ -8283,12 +8288,12 @@
                 <wp:inline distB="114300" distT="114300" distL="114300" distR="114300">
                   <wp:extent cx="5591175" cy="2489200"/>
                   <wp:effectExtent b="0" l="0" r="0" t="0"/>
-                  <wp:docPr id="17" name="image5.png"/>
+                  <wp:docPr id="17" name="image7.png"/>
                   <a:graphic>
                     <a:graphicData uri="http://schemas.openxmlformats.org/drawingml/2006/picture">
                       <pic:pic>
                         <pic:nvPicPr>
-                          <pic:cNvPr id="0" name="image5.png"/>
+                          <pic:cNvPr id="0" name="image7.png"/>
                           <pic:cNvPicPr preferRelativeResize="0"/>
                         </pic:nvPicPr>
                         <pic:blipFill>
@@ -8371,12 +8376,12 @@
                 <wp:inline distB="114300" distT="114300" distL="114300" distR="114300">
                   <wp:extent cx="5591175" cy="2628900"/>
                   <wp:effectExtent b="0" l="0" r="0" t="0"/>
-                  <wp:docPr id="4" name="image8.png"/>
+                  <wp:docPr id="4" name="image21.png"/>
                   <a:graphic>
                     <a:graphicData uri="http://schemas.openxmlformats.org/drawingml/2006/picture">
                       <pic:pic>
                         <pic:nvPicPr>
-                          <pic:cNvPr id="0" name="image8.png"/>
+                          <pic:cNvPr id="0" name="image21.png"/>
                           <pic:cNvPicPr preferRelativeResize="0"/>
                         </pic:nvPicPr>
                         <pic:blipFill>
@@ -8547,12 +8552,12 @@
                 <wp:inline distB="114300" distT="114300" distL="114300" distR="114300">
                   <wp:extent cx="5591175" cy="2768600"/>
                   <wp:effectExtent b="0" l="0" r="0" t="0"/>
-                  <wp:docPr id="28" name="image29.png"/>
+                  <wp:docPr id="28" name="image27.png"/>
                   <a:graphic>
                     <a:graphicData uri="http://schemas.openxmlformats.org/drawingml/2006/picture">
                       <pic:pic>
                         <pic:nvPicPr>
-                          <pic:cNvPr id="0" name="image29.png"/>
+                          <pic:cNvPr id="0" name="image27.png"/>
                           <pic:cNvPicPr preferRelativeResize="0"/>
                         </pic:nvPicPr>
                         <pic:blipFill>
@@ -8635,12 +8640,12 @@
                 <wp:inline distB="114300" distT="114300" distL="114300" distR="114300">
                   <wp:extent cx="5591175" cy="2527300"/>
                   <wp:effectExtent b="0" l="0" r="0" t="0"/>
-                  <wp:docPr id="10" name="image17.png"/>
+                  <wp:docPr id="10" name="image23.png"/>
                   <a:graphic>
                     <a:graphicData uri="http://schemas.openxmlformats.org/drawingml/2006/picture">
                       <pic:pic>
                         <pic:nvPicPr>
-                          <pic:cNvPr id="0" name="image17.png"/>
+                          <pic:cNvPr id="0" name="image23.png"/>
                           <pic:cNvPicPr preferRelativeResize="0"/>
                         </pic:nvPicPr>
                         <pic:blipFill>
@@ -8995,6 +9000,57 @@
           <w:rtl w:val="0"/>
         </w:rPr>
         <w:t xml:space="preserve">Normal text -Justify, 12 size,line spacing 1.5</w:t>
+      </w:r>
+    </w:p>
+  </w:comment>
+  <w:comment w:author="Hong Chia Qian" w:id="4" w:date="2025-05-22T08:43:36Z">
+    <w:p>
+      <w:pPr>
+        <w:keepNext w:val="0"/>
+        <w:keepLines w:val="0"/>
+        <w:pageBreakBefore w:val="0"/>
+        <w:widowControl w:val="0"/>
+        <w:pBdr>
+          <w:top w:space="0" w:sz="0" w:val="nil"/>
+          <w:left w:space="0" w:sz="0" w:val="nil"/>
+          <w:bottom w:space="0" w:sz="0" w:val="nil"/>
+          <w:right w:space="0" w:sz="0" w:val="nil"/>
+          <w:between w:space="0" w:sz="0" w:val="nil"/>
+        </w:pBdr>
+        <w:shd w:fill="auto" w:val="clear"/>
+        <w:spacing w:after="0" w:before="0" w:line="240" w:lineRule="auto"/>
+        <w:ind w:left="0" w:right="0" w:firstLine="0"/>
+        <w:jc w:val="left"/>
+        <w:rPr>
+          <w:rFonts w:ascii="Arial" w:cs="Arial" w:eastAsia="Arial" w:hAnsi="Arial"/>
+          <w:b w:val="0"/>
+          <w:i w:val="0"/>
+          <w:smallCaps w:val="0"/>
+          <w:strike w:val="0"/>
+          <w:color w:val="000000"/>
+          <w:sz w:val="22"/>
+          <w:szCs w:val="22"/>
+          <w:u w:val="none"/>
+          <w:shd w:fill="auto" w:val="clear"/>
+          <w:vertAlign w:val="baseline"/>
+        </w:rPr>
+      </w:pPr>
+      <w:r>
+        <w:rPr>
+          <w:rFonts w:ascii="Arial" w:cs="Arial" w:eastAsia="Arial" w:hAnsi="Arial"/>
+          <w:b w:val="0"/>
+          <w:i w:val="0"/>
+          <w:smallCaps w:val="0"/>
+          <w:strike w:val="0"/>
+          <w:color w:val="000000"/>
+          <w:sz w:val="22"/>
+          <w:szCs w:val="22"/>
+          <w:u w:val="none"/>
+          <w:shd w:fill="auto" w:val="clear"/>
+          <w:vertAlign w:val="baseline"/>
+          <w:rtl w:val="0"/>
+        </w:rPr>
+        <w:t xml:space="preserve">do we have to include prototype + google form + interview link?</w:t>
       </w:r>
     </w:p>
   </w:comment>

</xml_diff>

<commit_message>
Update 24May 3:20pm Version
</commit_message>
<xml_diff>
--- a/ContextObjects/TT3L_G2_ContextObject.docx
+++ b/ContextObjects/TT3L_G2_ContextObject.docx
@@ -24,12 +24,12 @@
           <wp:inline distB="114300" distT="114300" distL="114300" distR="114300">
             <wp:extent cx="4090988" cy="1201728"/>
             <wp:effectExtent b="0" l="0" r="0" t="0"/>
-            <wp:docPr id="22" name="image5.png"/>
+            <wp:docPr id="22" name="image4.png"/>
             <a:graphic>
               <a:graphicData uri="http://schemas.openxmlformats.org/drawingml/2006/picture">
                 <pic:pic>
                   <pic:nvPicPr>
-                    <pic:cNvPr id="0" name="image5.png"/>
+                    <pic:cNvPr id="0" name="image4.png"/>
                     <pic:cNvPicPr preferRelativeResize="0"/>
                   </pic:nvPicPr>
                   <pic:blipFill>
@@ -6353,12 +6353,12 @@
                 <wp:inline distB="114300" distT="114300" distL="114300" distR="114300">
                   <wp:extent cx="5591175" cy="2997200"/>
                   <wp:effectExtent b="0" l="0" r="0" t="0"/>
-                  <wp:docPr id="21" name="image22.png"/>
+                  <wp:docPr id="21" name="image23.png"/>
                   <a:graphic>
                     <a:graphicData uri="http://schemas.openxmlformats.org/drawingml/2006/picture">
                       <pic:pic>
                         <pic:nvPicPr>
-                          <pic:cNvPr id="0" name="image22.png"/>
+                          <pic:cNvPr id="0" name="image23.png"/>
                           <pic:cNvPicPr preferRelativeResize="0"/>
                         </pic:nvPicPr>
                         <pic:blipFill>
@@ -6529,12 +6529,12 @@
                 <wp:inline distB="114300" distT="114300" distL="114300" distR="114300">
                   <wp:extent cx="5591175" cy="2768600"/>
                   <wp:effectExtent b="0" l="0" r="0" t="0"/>
-                  <wp:docPr id="24" name="image25.png"/>
+                  <wp:docPr id="24" name="image24.png"/>
                   <a:graphic>
                     <a:graphicData uri="http://schemas.openxmlformats.org/drawingml/2006/picture">
                       <pic:pic>
                         <pic:nvPicPr>
-                          <pic:cNvPr id="0" name="image25.png"/>
+                          <pic:cNvPr id="0" name="image24.png"/>
                           <pic:cNvPicPr preferRelativeResize="0"/>
                         </pic:nvPicPr>
                         <pic:blipFill>
@@ -6617,12 +6617,12 @@
                 <wp:inline distB="114300" distT="114300" distL="114300" distR="114300">
                   <wp:extent cx="5591175" cy="2743200"/>
                   <wp:effectExtent b="0" l="0" r="0" t="0"/>
-                  <wp:docPr id="25" name="image24.png"/>
+                  <wp:docPr id="25" name="image25.png"/>
                   <a:graphic>
                     <a:graphicData uri="http://schemas.openxmlformats.org/drawingml/2006/picture">
                       <pic:pic>
                         <pic:nvPicPr>
-                          <pic:cNvPr id="0" name="image24.png"/>
+                          <pic:cNvPr id="0" name="image25.png"/>
                           <pic:cNvPicPr preferRelativeResize="0"/>
                         </pic:nvPicPr>
                         <pic:blipFill>
@@ -6735,12 +6735,12 @@
                 <wp:inline distB="114300" distT="114300" distL="114300" distR="114300">
                   <wp:extent cx="5591175" cy="2857500"/>
                   <wp:effectExtent b="0" l="0" r="0" t="0"/>
-                  <wp:docPr id="1" name="image14.png"/>
+                  <wp:docPr id="1" name="image12.png"/>
                   <a:graphic>
                     <a:graphicData uri="http://schemas.openxmlformats.org/drawingml/2006/picture">
                       <pic:pic>
                         <pic:nvPicPr>
-                          <pic:cNvPr id="0" name="image14.png"/>
+                          <pic:cNvPr id="0" name="image12.png"/>
                           <pic:cNvPicPr preferRelativeResize="0"/>
                         </pic:nvPicPr>
                         <pic:blipFill>
@@ -6823,12 +6823,12 @@
                 <wp:inline distB="114300" distT="114300" distL="114300" distR="114300">
                   <wp:extent cx="5591175" cy="2654300"/>
                   <wp:effectExtent b="0" l="0" r="0" t="0"/>
-                  <wp:docPr id="7" name="image8.png"/>
+                  <wp:docPr id="7" name="image3.png"/>
                   <a:graphic>
                     <a:graphicData uri="http://schemas.openxmlformats.org/drawingml/2006/picture">
                       <pic:pic>
                         <pic:nvPicPr>
-                          <pic:cNvPr id="0" name="image8.png"/>
+                          <pic:cNvPr id="0" name="image3.png"/>
                           <pic:cNvPicPr preferRelativeResize="0"/>
                         </pic:nvPicPr>
                         <pic:blipFill>
@@ -6987,12 +6987,12 @@
                 <wp:inline distB="114300" distT="114300" distL="114300" distR="114300">
                   <wp:extent cx="5591175" cy="2857500"/>
                   <wp:effectExtent b="0" l="0" r="0" t="0"/>
-                  <wp:docPr id="9" name="image12.png"/>
+                  <wp:docPr id="9" name="image22.png"/>
                   <a:graphic>
                     <a:graphicData uri="http://schemas.openxmlformats.org/drawingml/2006/picture">
                       <pic:pic>
                         <pic:nvPicPr>
-                          <pic:cNvPr id="0" name="image12.png"/>
+                          <pic:cNvPr id="0" name="image22.png"/>
                           <pic:cNvPicPr preferRelativeResize="0"/>
                         </pic:nvPicPr>
                         <pic:blipFill>
@@ -7083,12 +7083,12 @@
                   <wp:extent cx="1023938" cy="1820333"/>
                   <wp:effectExtent b="0" l="0" r="0" t="0"/>
                   <wp:wrapTopAndBottom distB="114300" distT="114300"/>
-                  <wp:docPr id="5" name="image2.png"/>
+                  <wp:docPr id="5" name="image1.png"/>
                   <a:graphic>
                     <a:graphicData uri="http://schemas.openxmlformats.org/drawingml/2006/picture">
                       <pic:pic>
                         <pic:nvPicPr>
-                          <pic:cNvPr id="0" name="image2.png"/>
+                          <pic:cNvPr id="0" name="image1.png"/>
                           <pic:cNvPicPr preferRelativeResize="0"/>
                         </pic:nvPicPr>
                         <pic:blipFill>
@@ -7125,12 +7125,12 @@
                   <wp:extent cx="5591175" cy="2984500"/>
                   <wp:effectExtent b="0" l="0" r="0" t="0"/>
                   <wp:wrapSquare wrapText="bothSides" distB="114300" distT="114300" distL="114300" distR="114300"/>
-                  <wp:docPr id="6" name="image20.png"/>
+                  <wp:docPr id="6" name="image10.png"/>
                   <a:graphic>
                     <a:graphicData uri="http://schemas.openxmlformats.org/drawingml/2006/picture">
                       <pic:pic>
                         <pic:nvPicPr>
-                          <pic:cNvPr id="0" name="image20.png"/>
+                          <pic:cNvPr id="0" name="image10.png"/>
                           <pic:cNvPicPr preferRelativeResize="0"/>
                         </pic:nvPicPr>
                         <pic:blipFill>
@@ -7208,12 +7208,12 @@
                 <wp:inline distB="114300" distT="114300" distL="114300" distR="114300">
                   <wp:extent cx="5591175" cy="2679700"/>
                   <wp:effectExtent b="0" l="0" r="0" t="0"/>
-                  <wp:docPr id="11" name="image17.png"/>
+                  <wp:docPr id="11" name="image5.png"/>
                   <a:graphic>
                     <a:graphicData uri="http://schemas.openxmlformats.org/drawingml/2006/picture">
                       <pic:pic>
                         <pic:nvPicPr>
-                          <pic:cNvPr id="0" name="image17.png"/>
+                          <pic:cNvPr id="0" name="image5.png"/>
                           <pic:cNvPicPr preferRelativeResize="0"/>
                         </pic:nvPicPr>
                         <pic:blipFill>
@@ -7308,12 +7308,12 @@
                 <wp:inline distB="114300" distT="114300" distL="114300" distR="114300">
                   <wp:extent cx="1037956" cy="1624013"/>
                   <wp:effectExtent b="0" l="0" r="0" t="0"/>
-                  <wp:docPr id="23" name="image9.png"/>
+                  <wp:docPr id="23" name="image17.png"/>
                   <a:graphic>
                     <a:graphicData uri="http://schemas.openxmlformats.org/drawingml/2006/picture">
                       <pic:pic>
                         <pic:nvPicPr>
-                          <pic:cNvPr id="0" name="image9.png"/>
+                          <pic:cNvPr id="0" name="image17.png"/>
                           <pic:cNvPicPr preferRelativeResize="0"/>
                         </pic:nvPicPr>
                         <pic:blipFill>
@@ -7396,12 +7396,12 @@
                 <wp:inline distB="114300" distT="114300" distL="114300" distR="114300">
                   <wp:extent cx="5591175" cy="2832100"/>
                   <wp:effectExtent b="0" l="0" r="0" t="0"/>
-                  <wp:docPr id="18" name="image18.png"/>
+                  <wp:docPr id="18" name="image6.png"/>
                   <a:graphic>
                     <a:graphicData uri="http://schemas.openxmlformats.org/drawingml/2006/picture">
                       <pic:pic>
                         <pic:nvPicPr>
-                          <pic:cNvPr id="0" name="image18.png"/>
+                          <pic:cNvPr id="0" name="image6.png"/>
                           <pic:cNvPicPr preferRelativeResize="0"/>
                         </pic:nvPicPr>
                         <pic:blipFill>
@@ -7484,12 +7484,12 @@
                 <wp:inline distB="114300" distT="114300" distL="114300" distR="114300">
                   <wp:extent cx="5591175" cy="3035300"/>
                   <wp:effectExtent b="0" l="0" r="0" t="0"/>
-                  <wp:docPr id="13" name="image16.png"/>
+                  <wp:docPr id="13" name="image13.png"/>
                   <a:graphic>
                     <a:graphicData uri="http://schemas.openxmlformats.org/drawingml/2006/picture">
                       <pic:pic>
                         <pic:nvPicPr>
-                          <pic:cNvPr id="0" name="image16.png"/>
+                          <pic:cNvPr id="0" name="image13.png"/>
                           <pic:cNvPicPr preferRelativeResize="0"/>
                         </pic:nvPicPr>
                         <pic:blipFill>
@@ -7584,12 +7584,12 @@
                 <wp:inline distB="114300" distT="114300" distL="114300" distR="114300">
                   <wp:extent cx="1233488" cy="2000464"/>
                   <wp:effectExtent b="0" l="0" r="0" t="0"/>
-                  <wp:docPr id="20" name="image1.png"/>
+                  <wp:docPr id="20" name="image2.png"/>
                   <a:graphic>
                     <a:graphicData uri="http://schemas.openxmlformats.org/drawingml/2006/picture">
                       <pic:pic>
                         <pic:nvPicPr>
-                          <pic:cNvPr id="0" name="image1.png"/>
+                          <pic:cNvPr id="0" name="image2.png"/>
                           <pic:cNvPicPr preferRelativeResize="0"/>
                         </pic:nvPicPr>
                         <pic:blipFill>
@@ -7672,12 +7672,12 @@
                 <wp:inline distB="114300" distT="114300" distL="114300" distR="114300">
                   <wp:extent cx="5591175" cy="2692400"/>
                   <wp:effectExtent b="0" l="0" r="0" t="0"/>
-                  <wp:docPr id="29" name="image29.png"/>
+                  <wp:docPr id="29" name="image27.png"/>
                   <a:graphic>
                     <a:graphicData uri="http://schemas.openxmlformats.org/drawingml/2006/picture">
                       <pic:pic>
                         <pic:nvPicPr>
-                          <pic:cNvPr id="0" name="image29.png"/>
+                          <pic:cNvPr id="0" name="image27.png"/>
                           <pic:cNvPicPr preferRelativeResize="0"/>
                         </pic:nvPicPr>
                         <pic:blipFill>
@@ -7760,12 +7760,12 @@
                 <wp:inline distB="114300" distT="114300" distL="114300" distR="114300">
                   <wp:extent cx="5591175" cy="2628900"/>
                   <wp:effectExtent b="0" l="0" r="0" t="0"/>
-                  <wp:docPr id="15" name="image13.png"/>
+                  <wp:docPr id="15" name="image18.png"/>
                   <a:graphic>
                     <a:graphicData uri="http://schemas.openxmlformats.org/drawingml/2006/picture">
                       <pic:pic>
                         <pic:nvPicPr>
-                          <pic:cNvPr id="0" name="image13.png"/>
+                          <pic:cNvPr id="0" name="image18.png"/>
                           <pic:cNvPicPr preferRelativeResize="0"/>
                         </pic:nvPicPr>
                         <pic:blipFill>
@@ -7848,12 +7848,12 @@
                 <wp:inline distB="114300" distT="114300" distL="114300" distR="114300">
                   <wp:extent cx="5591175" cy="2565400"/>
                   <wp:effectExtent b="0" l="0" r="0" t="0"/>
-                  <wp:docPr id="12" name="image11.png"/>
+                  <wp:docPr id="12" name="image20.png"/>
                   <a:graphic>
                     <a:graphicData uri="http://schemas.openxmlformats.org/drawingml/2006/picture">
                       <pic:pic>
                         <pic:nvPicPr>
-                          <pic:cNvPr id="0" name="image11.png"/>
+                          <pic:cNvPr id="0" name="image20.png"/>
                           <pic:cNvPicPr preferRelativeResize="0"/>
                         </pic:nvPicPr>
                         <pic:blipFill>
@@ -7936,12 +7936,12 @@
                 <wp:inline distB="114300" distT="114300" distL="114300" distR="114300">
                   <wp:extent cx="5591175" cy="2514600"/>
                   <wp:effectExtent b="0" l="0" r="0" t="0"/>
-                  <wp:docPr id="8" name="image6.png"/>
+                  <wp:docPr id="8" name="image16.png"/>
                   <a:graphic>
                     <a:graphicData uri="http://schemas.openxmlformats.org/drawingml/2006/picture">
                       <pic:pic>
                         <pic:nvPicPr>
-                          <pic:cNvPr id="0" name="image6.png"/>
+                          <pic:cNvPr id="0" name="image16.png"/>
                           <pic:cNvPicPr preferRelativeResize="0"/>
                         </pic:nvPicPr>
                         <pic:blipFill>
@@ -8024,12 +8024,12 @@
                 <wp:inline distB="114300" distT="114300" distL="114300" distR="114300">
                   <wp:extent cx="5591175" cy="2603500"/>
                   <wp:effectExtent b="0" l="0" r="0" t="0"/>
-                  <wp:docPr id="14" name="image15.png"/>
+                  <wp:docPr id="14" name="image7.png"/>
                   <a:graphic>
                     <a:graphicData uri="http://schemas.openxmlformats.org/drawingml/2006/picture">
                       <pic:pic>
                         <pic:nvPicPr>
-                          <pic:cNvPr id="0" name="image15.png"/>
+                          <pic:cNvPr id="0" name="image7.png"/>
                           <pic:cNvPicPr preferRelativeResize="0"/>
                         </pic:nvPicPr>
                         <pic:blipFill>
@@ -8112,12 +8112,12 @@
                 <wp:inline distB="114300" distT="114300" distL="114300" distR="114300">
                   <wp:extent cx="5591175" cy="2565400"/>
                   <wp:effectExtent b="0" l="0" r="0" t="0"/>
-                  <wp:docPr id="16" name="image10.png"/>
+                  <wp:docPr id="16" name="image15.png"/>
                   <a:graphic>
                     <a:graphicData uri="http://schemas.openxmlformats.org/drawingml/2006/picture">
                       <pic:pic>
                         <pic:nvPicPr>
-                          <pic:cNvPr id="0" name="image10.png"/>
+                          <pic:cNvPr id="0" name="image15.png"/>
                           <pic:cNvPicPr preferRelativeResize="0"/>
                         </pic:nvPicPr>
                         <pic:blipFill>
@@ -8200,12 +8200,12 @@
                 <wp:inline distB="114300" distT="114300" distL="114300" distR="114300">
                   <wp:extent cx="5591175" cy="2565400"/>
                   <wp:effectExtent b="0" l="0" r="0" t="0"/>
-                  <wp:docPr id="19" name="image3.png"/>
+                  <wp:docPr id="19" name="image21.png"/>
                   <a:graphic>
                     <a:graphicData uri="http://schemas.openxmlformats.org/drawingml/2006/picture">
                       <pic:pic>
                         <pic:nvPicPr>
-                          <pic:cNvPr id="0" name="image3.png"/>
+                          <pic:cNvPr id="0" name="image21.png"/>
                           <pic:cNvPicPr preferRelativeResize="0"/>
                         </pic:nvPicPr>
                         <pic:blipFill>
@@ -8288,12 +8288,12 @@
                 <wp:inline distB="114300" distT="114300" distL="114300" distR="114300">
                   <wp:extent cx="5591175" cy="2489200"/>
                   <wp:effectExtent b="0" l="0" r="0" t="0"/>
-                  <wp:docPr id="17" name="image7.png"/>
+                  <wp:docPr id="17" name="image9.png"/>
                   <a:graphic>
                     <a:graphicData uri="http://schemas.openxmlformats.org/drawingml/2006/picture">
                       <pic:pic>
                         <pic:nvPicPr>
-                          <pic:cNvPr id="0" name="image7.png"/>
+                          <pic:cNvPr id="0" name="image9.png"/>
                           <pic:cNvPicPr preferRelativeResize="0"/>
                         </pic:nvPicPr>
                         <pic:blipFill>
@@ -8376,12 +8376,12 @@
                 <wp:inline distB="114300" distT="114300" distL="114300" distR="114300">
                   <wp:extent cx="5591175" cy="2628900"/>
                   <wp:effectExtent b="0" l="0" r="0" t="0"/>
-                  <wp:docPr id="4" name="image21.png"/>
+                  <wp:docPr id="4" name="image8.png"/>
                   <a:graphic>
                     <a:graphicData uri="http://schemas.openxmlformats.org/drawingml/2006/picture">
                       <pic:pic>
                         <pic:nvPicPr>
-                          <pic:cNvPr id="0" name="image21.png"/>
+                          <pic:cNvPr id="0" name="image8.png"/>
                           <pic:cNvPicPr preferRelativeResize="0"/>
                         </pic:nvPicPr>
                         <pic:blipFill>
@@ -8464,12 +8464,12 @@
                 <wp:inline distB="114300" distT="114300" distL="114300" distR="114300">
                   <wp:extent cx="5591175" cy="2641600"/>
                   <wp:effectExtent b="0" l="0" r="0" t="0"/>
-                  <wp:docPr id="2" name="image4.png"/>
+                  <wp:docPr id="2" name="image11.png"/>
                   <a:graphic>
                     <a:graphicData uri="http://schemas.openxmlformats.org/drawingml/2006/picture">
                       <pic:pic>
                         <pic:nvPicPr>
-                          <pic:cNvPr id="0" name="image4.png"/>
+                          <pic:cNvPr id="0" name="image11.png"/>
                           <pic:cNvPicPr preferRelativeResize="0"/>
                         </pic:nvPicPr>
                         <pic:blipFill>
@@ -8552,12 +8552,12 @@
                 <wp:inline distB="114300" distT="114300" distL="114300" distR="114300">
                   <wp:extent cx="5591175" cy="2768600"/>
                   <wp:effectExtent b="0" l="0" r="0" t="0"/>
-                  <wp:docPr id="28" name="image27.png"/>
+                  <wp:docPr id="28" name="image29.png"/>
                   <a:graphic>
                     <a:graphicData uri="http://schemas.openxmlformats.org/drawingml/2006/picture">
                       <pic:pic>
                         <pic:nvPicPr>
-                          <pic:cNvPr id="0" name="image27.png"/>
+                          <pic:cNvPr id="0" name="image29.png"/>
                           <pic:cNvPicPr preferRelativeResize="0"/>
                         </pic:nvPicPr>
                         <pic:blipFill>
@@ -8640,12 +8640,12 @@
                 <wp:inline distB="114300" distT="114300" distL="114300" distR="114300">
                   <wp:extent cx="5591175" cy="2527300"/>
                   <wp:effectExtent b="0" l="0" r="0" t="0"/>
-                  <wp:docPr id="10" name="image23.png"/>
+                  <wp:docPr id="10" name="image14.png"/>
                   <a:graphic>
                     <a:graphicData uri="http://schemas.openxmlformats.org/drawingml/2006/picture">
                       <pic:pic>
                         <pic:nvPicPr>
-                          <pic:cNvPr id="0" name="image23.png"/>
+                          <pic:cNvPr id="0" name="image14.png"/>
                           <pic:cNvPicPr preferRelativeResize="0"/>
                         </pic:nvPicPr>
                         <pic:blipFill>

</xml_diff>

<commit_message>
Solve Placeholder Page and Lastest Version
</commit_message>
<xml_diff>
--- a/ContextObjects/TT3L_G2_ContextObject.docx
+++ b/ContextObjects/TT3L_G2_ContextObject.docx
@@ -24,16 +24,16 @@
           <wp:inline distB="114300" distT="114300" distL="114300" distR="114300">
             <wp:extent cx="4090988" cy="1201728"/>
             <wp:effectExtent b="0" l="0" r="0" t="0"/>
-            <wp:docPr id="22" name="image4.png"/>
+            <wp:docPr id="22" name="image3.png"/>
             <a:graphic>
               <a:graphicData uri="http://schemas.openxmlformats.org/drawingml/2006/picture">
                 <pic:pic>
                   <pic:nvPicPr>
-                    <pic:cNvPr id="0" name="image4.png"/>
+                    <pic:cNvPr id="0" name="image3.png"/>
                     <pic:cNvPicPr preferRelativeResize="0"/>
                   </pic:nvPicPr>
                   <pic:blipFill>
-                    <a:blip r:embed="rId7"/>
+                    <a:blip r:embed="rId6"/>
                     <a:srcRect b="0" l="0" r="0" t="0"/>
                     <a:stretch>
                       <a:fillRect/>
@@ -118,8 +118,6 @@
         </w:rPr>
         <w:t xml:space="preserve">TR</w:t>
       </w:r>
-      <w:commentRangeStart w:id="0"/>
-      <w:commentRangeStart w:id="1"/>
       <w:r>
         <w:rPr>
           <w:rFonts w:ascii="Times New Roman" w:cs="Times New Roman" w:eastAsia="Times New Roman" w:hAnsi="Times New Roman"/>
@@ -129,14 +127,6 @@
           <w:rtl w:val="0"/>
         </w:rPr>
         <w:t xml:space="preserve">IMESTER March/April, 2025</w:t>
-      </w:r>
-      <w:commentRangeEnd w:id="0"/>
-      <w:r>
-        <w:commentReference w:id="0"/>
-      </w:r>
-      <w:commentRangeEnd w:id="1"/>
-      <w:r>
-        <w:commentReference w:id="1"/>
       </w:r>
       <w:r>
         <w:rPr>
@@ -232,8 +222,6 @@
           <w:highlight w:val="white"/>
         </w:rPr>
       </w:pPr>
-      <w:commentRangeStart w:id="2"/>
-      <w:commentRangeStart w:id="3"/>
       <w:r>
         <w:rPr>
           <w:rtl w:val="0"/>
@@ -254,14 +242,6 @@
           <w:highlight w:val="white"/>
         </w:rPr>
       </w:pPr>
-      <w:commentRangeEnd w:id="2"/>
-      <w:r>
-        <w:commentReference w:id="2"/>
-      </w:r>
-      <w:commentRangeEnd w:id="3"/>
-      <w:r>
-        <w:commentReference w:id="3"/>
-      </w:r>
       <w:r>
         <w:rPr>
           <w:rtl w:val="0"/>
@@ -6154,7 +6134,6 @@
       </w:pPr>
       <w:bookmarkStart w:colFirst="0" w:colLast="0" w:name="_xnvq6u2utfrn" w:id="50"/>
       <w:bookmarkEnd w:id="50"/>
-      <w:commentRangeStart w:id="4"/>
       <w:r>
         <w:rPr>
           <w:rFonts w:ascii="Times New Roman" w:cs="Times New Roman" w:eastAsia="Times New Roman" w:hAnsi="Times New Roman"/>
@@ -6162,10 +6141,6 @@
         </w:rPr>
         <w:t xml:space="preserve">Reference</w:t>
       </w:r>
-      <w:commentRangeEnd w:id="4"/>
-      <w:r>
-        <w:commentReference w:id="4"/>
-      </w:r>
       <w:r>
         <w:rPr>
           <w:rtl w:val="0"/>
@@ -6183,7 +6158,7 @@
           <w:highlight w:val="white"/>
         </w:rPr>
       </w:pPr>
-      <w:hyperlink r:id="rId8">
+      <w:hyperlink r:id="rId7">
         <w:r>
           <w:rPr>
             <w:rFonts w:ascii="Times New Roman" w:cs="Times New Roman" w:eastAsia="Times New Roman" w:hAnsi="Times New Roman"/>
@@ -6265,16 +6240,16 @@
                 <wp:inline distB="114300" distT="114300" distL="114300" distR="114300">
                   <wp:extent cx="5591175" cy="2514600"/>
                   <wp:effectExtent b="0" l="0" r="0" t="0"/>
-                  <wp:docPr id="26" name="image29.png"/>
+                  <wp:docPr id="26" name="image24.png"/>
                   <a:graphic>
                     <a:graphicData uri="http://schemas.openxmlformats.org/drawingml/2006/picture">
                       <pic:pic>
                         <pic:nvPicPr>
-                          <pic:cNvPr id="0" name="image29.png"/>
+                          <pic:cNvPr id="0" name="image24.png"/>
                           <pic:cNvPicPr preferRelativeResize="0"/>
                         </pic:nvPicPr>
                         <pic:blipFill>
-                          <a:blip r:embed="rId9"/>
+                          <a:blip r:embed="rId8"/>
                           <a:srcRect b="0" l="0" r="0" t="0"/>
                           <a:stretch>
                             <a:fillRect/>
@@ -6353,16 +6328,16 @@
                 <wp:inline distB="114300" distT="114300" distL="114300" distR="114300">
                   <wp:extent cx="5591175" cy="2997200"/>
                   <wp:effectExtent b="0" l="0" r="0" t="0"/>
-                  <wp:docPr id="21" name="image26.png"/>
+                  <wp:docPr id="21" name="image22.png"/>
                   <a:graphic>
                     <a:graphicData uri="http://schemas.openxmlformats.org/drawingml/2006/picture">
                       <pic:pic>
                         <pic:nvPicPr>
-                          <pic:cNvPr id="0" name="image26.png"/>
+                          <pic:cNvPr id="0" name="image22.png"/>
                           <pic:cNvPicPr preferRelativeResize="0"/>
                         </pic:nvPicPr>
                         <pic:blipFill>
-                          <a:blip r:embed="rId10"/>
+                          <a:blip r:embed="rId9"/>
                           <a:srcRect b="0" l="0" r="0" t="0"/>
                           <a:stretch>
                             <a:fillRect/>
@@ -6441,16 +6416,16 @@
                 <wp:inline distB="114300" distT="114300" distL="114300" distR="114300">
                   <wp:extent cx="5591175" cy="2514600"/>
                   <wp:effectExtent b="0" l="0" r="0" t="0"/>
-                  <wp:docPr id="3" name="image15.png"/>
+                  <wp:docPr id="3" name="image4.png"/>
                   <a:graphic>
                     <a:graphicData uri="http://schemas.openxmlformats.org/drawingml/2006/picture">
                       <pic:pic>
                         <pic:nvPicPr>
-                          <pic:cNvPr id="0" name="image15.png"/>
+                          <pic:cNvPr id="0" name="image4.png"/>
                           <pic:cNvPicPr preferRelativeResize="0"/>
                         </pic:nvPicPr>
                         <pic:blipFill>
-                          <a:blip r:embed="rId11"/>
+                          <a:blip r:embed="rId10"/>
                           <a:srcRect b="0" l="0" r="0" t="0"/>
                           <a:stretch>
                             <a:fillRect/>
@@ -6529,16 +6504,16 @@
                 <wp:inline distB="114300" distT="114300" distL="114300" distR="114300">
                   <wp:extent cx="5591175" cy="2768600"/>
                   <wp:effectExtent b="0" l="0" r="0" t="0"/>
-                  <wp:docPr id="24" name="image24.png"/>
+                  <wp:docPr id="24" name="image27.png"/>
                   <a:graphic>
                     <a:graphicData uri="http://schemas.openxmlformats.org/drawingml/2006/picture">
                       <pic:pic>
                         <pic:nvPicPr>
-                          <pic:cNvPr id="0" name="image24.png"/>
+                          <pic:cNvPr id="0" name="image27.png"/>
                           <pic:cNvPicPr preferRelativeResize="0"/>
                         </pic:nvPicPr>
                         <pic:blipFill>
-                          <a:blip r:embed="rId12"/>
+                          <a:blip r:embed="rId11"/>
                           <a:srcRect b="0" l="0" r="0" t="0"/>
                           <a:stretch>
                             <a:fillRect/>
@@ -6617,16 +6592,16 @@
                 <wp:inline distB="114300" distT="114300" distL="114300" distR="114300">
                   <wp:extent cx="5591175" cy="2743200"/>
                   <wp:effectExtent b="0" l="0" r="0" t="0"/>
-                  <wp:docPr id="25" name="image25.png"/>
+                  <wp:docPr id="25" name="image26.png"/>
                   <a:graphic>
                     <a:graphicData uri="http://schemas.openxmlformats.org/drawingml/2006/picture">
                       <pic:pic>
                         <pic:nvPicPr>
-                          <pic:cNvPr id="0" name="image25.png"/>
+                          <pic:cNvPr id="0" name="image26.png"/>
                           <pic:cNvPicPr preferRelativeResize="0"/>
                         </pic:nvPicPr>
                         <pic:blipFill>
-                          <a:blip r:embed="rId13"/>
+                          <a:blip r:embed="rId12"/>
                           <a:srcRect b="0" l="0" r="0" t="0"/>
                           <a:stretch>
                             <a:fillRect/>
@@ -6735,16 +6710,16 @@
                 <wp:inline distB="114300" distT="114300" distL="114300" distR="114300">
                   <wp:extent cx="5591175" cy="2857500"/>
                   <wp:effectExtent b="0" l="0" r="0" t="0"/>
-                  <wp:docPr id="1" name="image19.png"/>
+                  <wp:docPr id="1" name="image21.png"/>
                   <a:graphic>
                     <a:graphicData uri="http://schemas.openxmlformats.org/drawingml/2006/picture">
                       <pic:pic>
                         <pic:nvPicPr>
-                          <pic:cNvPr id="0" name="image19.png"/>
+                          <pic:cNvPr id="0" name="image21.png"/>
                           <pic:cNvPicPr preferRelativeResize="0"/>
                         </pic:nvPicPr>
                         <pic:blipFill>
-                          <a:blip r:embed="rId14"/>
+                          <a:blip r:embed="rId13"/>
                           <a:srcRect b="0" l="0" r="0" t="0"/>
                           <a:stretch>
                             <a:fillRect/>
@@ -6823,16 +6798,16 @@
                 <wp:inline distB="114300" distT="114300" distL="114300" distR="114300">
                   <wp:extent cx="5591175" cy="2654300"/>
                   <wp:effectExtent b="0" l="0" r="0" t="0"/>
-                  <wp:docPr id="7" name="image13.png"/>
+                  <wp:docPr id="7" name="image6.png"/>
                   <a:graphic>
                     <a:graphicData uri="http://schemas.openxmlformats.org/drawingml/2006/picture">
                       <pic:pic>
                         <pic:nvPicPr>
-                          <pic:cNvPr id="0" name="image13.png"/>
+                          <pic:cNvPr id="0" name="image6.png"/>
                           <pic:cNvPicPr preferRelativeResize="0"/>
                         </pic:nvPicPr>
                         <pic:blipFill>
-                          <a:blip r:embed="rId15"/>
+                          <a:blip r:embed="rId14"/>
                           <a:srcRect b="0" l="0" r="0" t="0"/>
                           <a:stretch>
                             <a:fillRect/>
@@ -6911,16 +6886,16 @@
                 <wp:inline distB="114300" distT="114300" distL="114300" distR="114300">
                   <wp:extent cx="5591175" cy="2844800"/>
                   <wp:effectExtent b="0" l="0" r="0" t="0"/>
-                  <wp:docPr id="27" name="image27.png"/>
+                  <wp:docPr id="27" name="image28.png"/>
                   <a:graphic>
                     <a:graphicData uri="http://schemas.openxmlformats.org/drawingml/2006/picture">
                       <pic:pic>
                         <pic:nvPicPr>
-                          <pic:cNvPr id="0" name="image27.png"/>
+                          <pic:cNvPr id="0" name="image28.png"/>
                           <pic:cNvPicPr preferRelativeResize="0"/>
                         </pic:nvPicPr>
                         <pic:blipFill>
-                          <a:blip r:embed="rId16"/>
+                          <a:blip r:embed="rId15"/>
                           <a:srcRect b="0" l="0" r="0" t="0"/>
                           <a:stretch>
                             <a:fillRect/>
@@ -6987,16 +6962,16 @@
                 <wp:inline distB="114300" distT="114300" distL="114300" distR="114300">
                   <wp:extent cx="5591175" cy="2857500"/>
                   <wp:effectExtent b="0" l="0" r="0" t="0"/>
-                  <wp:docPr id="9" name="image12.png"/>
+                  <wp:docPr id="9" name="image17.png"/>
                   <a:graphic>
                     <a:graphicData uri="http://schemas.openxmlformats.org/drawingml/2006/picture">
                       <pic:pic>
                         <pic:nvPicPr>
-                          <pic:cNvPr id="0" name="image12.png"/>
+                          <pic:cNvPr id="0" name="image17.png"/>
                           <pic:cNvPicPr preferRelativeResize="0"/>
                         </pic:nvPicPr>
                         <pic:blipFill>
-                          <a:blip r:embed="rId17"/>
+                          <a:blip r:embed="rId16"/>
                           <a:srcRect b="0" l="0" r="0" t="0"/>
                           <a:stretch>
                             <a:fillRect/>
@@ -7092,7 +7067,7 @@
                           <pic:cNvPicPr preferRelativeResize="0"/>
                         </pic:nvPicPr>
                         <pic:blipFill>
-                          <a:blip r:embed="rId18"/>
+                          <a:blip r:embed="rId17"/>
                           <a:srcRect b="0" l="0" r="0" t="0"/>
                           <a:stretch>
                             <a:fillRect/>
@@ -7125,16 +7100,16 @@
                   <wp:extent cx="5591175" cy="2984500"/>
                   <wp:effectExtent b="0" l="0" r="0" t="0"/>
                   <wp:wrapSquare wrapText="bothSides" distB="114300" distT="114300" distL="114300" distR="114300"/>
-                  <wp:docPr id="6" name="image10.png"/>
+                  <wp:docPr id="6" name="image23.png"/>
                   <a:graphic>
                     <a:graphicData uri="http://schemas.openxmlformats.org/drawingml/2006/picture">
                       <pic:pic>
                         <pic:nvPicPr>
-                          <pic:cNvPr id="0" name="image10.png"/>
+                          <pic:cNvPr id="0" name="image23.png"/>
                           <pic:cNvPicPr preferRelativeResize="0"/>
                         </pic:nvPicPr>
                         <pic:blipFill>
-                          <a:blip r:embed="rId19"/>
+                          <a:blip r:embed="rId18"/>
                           <a:srcRect b="0" l="0" r="0" t="0"/>
                           <a:stretch>
                             <a:fillRect/>
@@ -7208,16 +7183,16 @@
                 <wp:inline distB="114300" distT="114300" distL="114300" distR="114300">
                   <wp:extent cx="5591175" cy="2679700"/>
                   <wp:effectExtent b="0" l="0" r="0" t="0"/>
-                  <wp:docPr id="11" name="image5.png"/>
+                  <wp:docPr id="11" name="image20.png"/>
                   <a:graphic>
                     <a:graphicData uri="http://schemas.openxmlformats.org/drawingml/2006/picture">
                       <pic:pic>
                         <pic:nvPicPr>
-                          <pic:cNvPr id="0" name="image5.png"/>
+                          <pic:cNvPr id="0" name="image20.png"/>
                           <pic:cNvPicPr preferRelativeResize="0"/>
                         </pic:nvPicPr>
                         <pic:blipFill>
-                          <a:blip r:embed="rId20"/>
+                          <a:blip r:embed="rId19"/>
                           <a:srcRect b="0" l="0" r="0" t="0"/>
                           <a:stretch>
                             <a:fillRect/>
@@ -7308,16 +7283,16 @@
                 <wp:inline distB="114300" distT="114300" distL="114300" distR="114300">
                   <wp:extent cx="1037956" cy="1624013"/>
                   <wp:effectExtent b="0" l="0" r="0" t="0"/>
-                  <wp:docPr id="23" name="image20.png"/>
+                  <wp:docPr id="23" name="image10.png"/>
                   <a:graphic>
                     <a:graphicData uri="http://schemas.openxmlformats.org/drawingml/2006/picture">
                       <pic:pic>
                         <pic:nvPicPr>
-                          <pic:cNvPr id="0" name="image20.png"/>
+                          <pic:cNvPr id="0" name="image10.png"/>
                           <pic:cNvPicPr preferRelativeResize="0"/>
                         </pic:nvPicPr>
                         <pic:blipFill>
-                          <a:blip r:embed="rId21"/>
+                          <a:blip r:embed="rId20"/>
                           <a:srcRect b="0" l="0" r="0" t="0"/>
                           <a:stretch>
                             <a:fillRect/>
@@ -7396,16 +7371,16 @@
                 <wp:inline distB="114300" distT="114300" distL="114300" distR="114300">
                   <wp:extent cx="5591175" cy="2832100"/>
                   <wp:effectExtent b="0" l="0" r="0" t="0"/>
-                  <wp:docPr id="18" name="image9.png"/>
+                  <wp:docPr id="18" name="image15.png"/>
                   <a:graphic>
                     <a:graphicData uri="http://schemas.openxmlformats.org/drawingml/2006/picture">
                       <pic:pic>
                         <pic:nvPicPr>
-                          <pic:cNvPr id="0" name="image9.png"/>
+                          <pic:cNvPr id="0" name="image15.png"/>
                           <pic:cNvPicPr preferRelativeResize="0"/>
                         </pic:nvPicPr>
                         <pic:blipFill>
-                          <a:blip r:embed="rId22"/>
+                          <a:blip r:embed="rId21"/>
                           <a:srcRect b="0" l="0" r="0" t="0"/>
                           <a:stretch>
                             <a:fillRect/>
@@ -7484,16 +7459,16 @@
                 <wp:inline distB="114300" distT="114300" distL="114300" distR="114300">
                   <wp:extent cx="5591175" cy="3035300"/>
                   <wp:effectExtent b="0" l="0" r="0" t="0"/>
-                  <wp:docPr id="13" name="image17.png"/>
+                  <wp:docPr id="13" name="image18.png"/>
                   <a:graphic>
                     <a:graphicData uri="http://schemas.openxmlformats.org/drawingml/2006/picture">
                       <pic:pic>
                         <pic:nvPicPr>
-                          <pic:cNvPr id="0" name="image17.png"/>
+                          <pic:cNvPr id="0" name="image18.png"/>
                           <pic:cNvPicPr preferRelativeResize="0"/>
                         </pic:nvPicPr>
                         <pic:blipFill>
-                          <a:blip r:embed="rId23"/>
+                          <a:blip r:embed="rId22"/>
                           <a:srcRect b="0" l="0" r="0" t="0"/>
                           <a:stretch>
                             <a:fillRect/>
@@ -7593,7 +7568,7 @@
                           <pic:cNvPicPr preferRelativeResize="0"/>
                         </pic:nvPicPr>
                         <pic:blipFill>
-                          <a:blip r:embed="rId24"/>
+                          <a:blip r:embed="rId23"/>
                           <a:srcRect b="0" l="0" r="0" t="0"/>
                           <a:stretch>
                             <a:fillRect/>
@@ -7672,16 +7647,16 @@
                 <wp:inline distB="114300" distT="114300" distL="114300" distR="114300">
                   <wp:extent cx="5591175" cy="2692400"/>
                   <wp:effectExtent b="0" l="0" r="0" t="0"/>
-                  <wp:docPr id="29" name="image28.png"/>
+                  <wp:docPr id="29" name="image29.png"/>
                   <a:graphic>
                     <a:graphicData uri="http://schemas.openxmlformats.org/drawingml/2006/picture">
                       <pic:pic>
                         <pic:nvPicPr>
-                          <pic:cNvPr id="0" name="image28.png"/>
+                          <pic:cNvPr id="0" name="image29.png"/>
                           <pic:cNvPicPr preferRelativeResize="0"/>
                         </pic:nvPicPr>
                         <pic:blipFill>
-                          <a:blip r:embed="rId25"/>
+                          <a:blip r:embed="rId24"/>
                           <a:srcRect b="0" l="0" r="0" t="0"/>
                           <a:stretch>
                             <a:fillRect/>
@@ -7760,16 +7735,16 @@
                 <wp:inline distB="114300" distT="114300" distL="114300" distR="114300">
                   <wp:extent cx="5591175" cy="2628900"/>
                   <wp:effectExtent b="0" l="0" r="0" t="0"/>
-                  <wp:docPr id="15" name="image3.png"/>
+                  <wp:docPr id="15" name="image11.png"/>
                   <a:graphic>
                     <a:graphicData uri="http://schemas.openxmlformats.org/drawingml/2006/picture">
                       <pic:pic>
                         <pic:nvPicPr>
-                          <pic:cNvPr id="0" name="image3.png"/>
+                          <pic:cNvPr id="0" name="image11.png"/>
                           <pic:cNvPicPr preferRelativeResize="0"/>
                         </pic:nvPicPr>
                         <pic:blipFill>
-                          <a:blip r:embed="rId26"/>
+                          <a:blip r:embed="rId25"/>
                           <a:srcRect b="0" l="0" r="0" t="0"/>
                           <a:stretch>
                             <a:fillRect/>
@@ -7848,16 +7823,16 @@
                 <wp:inline distB="114300" distT="114300" distL="114300" distR="114300">
                   <wp:extent cx="5591175" cy="2565400"/>
                   <wp:effectExtent b="0" l="0" r="0" t="0"/>
-                  <wp:docPr id="12" name="image11.png"/>
+                  <wp:docPr id="12" name="image19.png"/>
                   <a:graphic>
                     <a:graphicData uri="http://schemas.openxmlformats.org/drawingml/2006/picture">
                       <pic:pic>
                         <pic:nvPicPr>
-                          <pic:cNvPr id="0" name="image11.png"/>
+                          <pic:cNvPr id="0" name="image19.png"/>
                           <pic:cNvPicPr preferRelativeResize="0"/>
                         </pic:nvPicPr>
                         <pic:blipFill>
-                          <a:blip r:embed="rId27"/>
+                          <a:blip r:embed="rId26"/>
                           <a:srcRect b="0" l="0" r="0" t="0"/>
                           <a:stretch>
                             <a:fillRect/>
@@ -7936,16 +7911,16 @@
                 <wp:inline distB="114300" distT="114300" distL="114300" distR="114300">
                   <wp:extent cx="5591175" cy="2514600"/>
                   <wp:effectExtent b="0" l="0" r="0" t="0"/>
-                  <wp:docPr id="8" name="image21.png"/>
+                  <wp:docPr id="8" name="image13.png"/>
                   <a:graphic>
                     <a:graphicData uri="http://schemas.openxmlformats.org/drawingml/2006/picture">
                       <pic:pic>
                         <pic:nvPicPr>
-                          <pic:cNvPr id="0" name="image21.png"/>
+                          <pic:cNvPr id="0" name="image13.png"/>
                           <pic:cNvPicPr preferRelativeResize="0"/>
                         </pic:nvPicPr>
                         <pic:blipFill>
-                          <a:blip r:embed="rId28"/>
+                          <a:blip r:embed="rId27"/>
                           <a:srcRect b="0" l="0" r="0" t="0"/>
                           <a:stretch>
                             <a:fillRect/>
@@ -8024,16 +7999,16 @@
                 <wp:inline distB="114300" distT="114300" distL="114300" distR="114300">
                   <wp:extent cx="5591175" cy="2603500"/>
                   <wp:effectExtent b="0" l="0" r="0" t="0"/>
-                  <wp:docPr id="14" name="image7.png"/>
+                  <wp:docPr id="14" name="image9.png"/>
                   <a:graphic>
                     <a:graphicData uri="http://schemas.openxmlformats.org/drawingml/2006/picture">
                       <pic:pic>
                         <pic:nvPicPr>
-                          <pic:cNvPr id="0" name="image7.png"/>
+                          <pic:cNvPr id="0" name="image9.png"/>
                           <pic:cNvPicPr preferRelativeResize="0"/>
                         </pic:nvPicPr>
                         <pic:blipFill>
-                          <a:blip r:embed="rId29"/>
+                          <a:blip r:embed="rId28"/>
                           <a:srcRect b="0" l="0" r="0" t="0"/>
                           <a:stretch>
                             <a:fillRect/>
@@ -8112,16 +8087,16 @@
                 <wp:inline distB="114300" distT="114300" distL="114300" distR="114300">
                   <wp:extent cx="5591175" cy="2565400"/>
                   <wp:effectExtent b="0" l="0" r="0" t="0"/>
-                  <wp:docPr id="16" name="image18.png"/>
+                  <wp:docPr id="16" name="image12.png"/>
                   <a:graphic>
                     <a:graphicData uri="http://schemas.openxmlformats.org/drawingml/2006/picture">
                       <pic:pic>
                         <pic:nvPicPr>
-                          <pic:cNvPr id="0" name="image18.png"/>
+                          <pic:cNvPr id="0" name="image12.png"/>
                           <pic:cNvPicPr preferRelativeResize="0"/>
                         </pic:nvPicPr>
                         <pic:blipFill>
-                          <a:blip r:embed="rId30"/>
+                          <a:blip r:embed="rId29"/>
                           <a:srcRect b="0" l="0" r="0" t="0"/>
                           <a:stretch>
                             <a:fillRect/>
@@ -8200,16 +8175,16 @@
                 <wp:inline distB="114300" distT="114300" distL="114300" distR="114300">
                   <wp:extent cx="5591175" cy="2565400"/>
                   <wp:effectExtent b="0" l="0" r="0" t="0"/>
-                  <wp:docPr id="19" name="image8.png"/>
+                  <wp:docPr id="19" name="image7.png"/>
                   <a:graphic>
                     <a:graphicData uri="http://schemas.openxmlformats.org/drawingml/2006/picture">
                       <pic:pic>
                         <pic:nvPicPr>
-                          <pic:cNvPr id="0" name="image8.png"/>
+                          <pic:cNvPr id="0" name="image7.png"/>
                           <pic:cNvPicPr preferRelativeResize="0"/>
                         </pic:nvPicPr>
                         <pic:blipFill>
-                          <a:blip r:embed="rId31"/>
+                          <a:blip r:embed="rId30"/>
                           <a:srcRect b="0" l="0" r="0" t="0"/>
                           <a:stretch>
                             <a:fillRect/>
@@ -8288,16 +8263,16 @@
                 <wp:inline distB="114300" distT="114300" distL="114300" distR="114300">
                   <wp:extent cx="5591175" cy="2489200"/>
                   <wp:effectExtent b="0" l="0" r="0" t="0"/>
-                  <wp:docPr id="17" name="image6.png"/>
+                  <wp:docPr id="17" name="image8.png"/>
                   <a:graphic>
                     <a:graphicData uri="http://schemas.openxmlformats.org/drawingml/2006/picture">
                       <pic:pic>
                         <pic:nvPicPr>
-                          <pic:cNvPr id="0" name="image6.png"/>
+                          <pic:cNvPr id="0" name="image8.png"/>
                           <pic:cNvPicPr preferRelativeResize="0"/>
                         </pic:nvPicPr>
                         <pic:blipFill>
-                          <a:blip r:embed="rId32"/>
+                          <a:blip r:embed="rId31"/>
                           <a:srcRect b="0" l="0" r="0" t="0"/>
                           <a:stretch>
                             <a:fillRect/>
@@ -8385,7 +8360,7 @@
                           <pic:cNvPicPr preferRelativeResize="0"/>
                         </pic:nvPicPr>
                         <pic:blipFill>
-                          <a:blip r:embed="rId33"/>
+                          <a:blip r:embed="rId32"/>
                           <a:srcRect b="0" l="0" r="0" t="0"/>
                           <a:stretch>
                             <a:fillRect/>
@@ -8473,7 +8448,7 @@
                           <pic:cNvPicPr preferRelativeResize="0"/>
                         </pic:nvPicPr>
                         <pic:blipFill>
-                          <a:blip r:embed="rId34"/>
+                          <a:blip r:embed="rId33"/>
                           <a:srcRect b="0" l="0" r="0" t="0"/>
                           <a:stretch>
                             <a:fillRect/>
@@ -8552,16 +8527,16 @@
                 <wp:inline distB="114300" distT="114300" distL="114300" distR="114300">
                   <wp:extent cx="5591175" cy="2768600"/>
                   <wp:effectExtent b="0" l="0" r="0" t="0"/>
-                  <wp:docPr id="28" name="image23.png"/>
+                  <wp:docPr id="28" name="image25.png"/>
                   <a:graphic>
                     <a:graphicData uri="http://schemas.openxmlformats.org/drawingml/2006/picture">
                       <pic:pic>
                         <pic:nvPicPr>
-                          <pic:cNvPr id="0" name="image23.png"/>
+                          <pic:cNvPr id="0" name="image25.png"/>
                           <pic:cNvPicPr preferRelativeResize="0"/>
                         </pic:nvPicPr>
                         <pic:blipFill>
-                          <a:blip r:embed="rId35"/>
+                          <a:blip r:embed="rId34"/>
                           <a:srcRect b="0" l="0" r="0" t="0"/>
                           <a:stretch>
                             <a:fillRect/>
@@ -8640,16 +8615,16 @@
                 <wp:inline distB="114300" distT="114300" distL="114300" distR="114300">
                   <wp:extent cx="5591175" cy="2527300"/>
                   <wp:effectExtent b="0" l="0" r="0" t="0"/>
-                  <wp:docPr id="10" name="image22.png"/>
+                  <wp:docPr id="10" name="image5.png"/>
                   <a:graphic>
                     <a:graphicData uri="http://schemas.openxmlformats.org/drawingml/2006/picture">
                       <pic:pic>
                         <pic:nvPicPr>
-                          <pic:cNvPr id="0" name="image22.png"/>
+                          <pic:cNvPr id="0" name="image5.png"/>
                           <pic:cNvPicPr preferRelativeResize="0"/>
                         </pic:nvPicPr>
                         <pic:blipFill>
-                          <a:blip r:embed="rId36"/>
+                          <a:blip r:embed="rId35"/>
                           <a:srcRect b="0" l="0" r="0" t="0"/>
                           <a:stretch>
                             <a:fillRect/>
@@ -8785,9 +8760,9 @@
       </w:r>
     </w:p>
     <w:sectPr>
-      <w:headerReference r:id="rId37" w:type="default"/>
-      <w:footerReference r:id="rId38" w:type="default"/>
-      <w:footerReference r:id="rId39" w:type="first"/>
+      <w:headerReference r:id="rId36" w:type="default"/>
+      <w:footerReference r:id="rId37" w:type="default"/>
+      <w:footerReference r:id="rId38" w:type="first"/>
       <w:pgSz w:h="16834" w:w="11909" w:orient="portrait"/>
       <w:pgMar w:bottom="1440" w:top="1440" w:left="1440" w:right="1440" w:header="720" w:footer="720"/>
       <w:pgNumType w:start="0"/>
@@ -8795,266 +8770,6 @@
     </w:sectPr>
   </w:body>
 </w:document>
-</file>
-
-<file path=word/comments.xml><?xml version="1.0" encoding="utf-8"?>
-<w:comments xmlns:mc="http://schemas.openxmlformats.org/markup-compatibility/2006" xmlns:o="urn:schemas-microsoft-com:office:office" xmlns:r="http://schemas.openxmlformats.org/officeDocument/2006/relationships" xmlns:m="http://schemas.openxmlformats.org/officeDocument/2006/math" xmlns:v="urn:schemas-microsoft-com:vml" xmlns:wp="http://schemas.openxmlformats.org/drawingml/2006/wordprocessingDrawing" xmlns:w10="urn:schemas-microsoft-com:office:word" xmlns:w="http://schemas.openxmlformats.org/wordprocessingml/2006/main" xmlns:wne="http://schemas.microsoft.com/office/word/2006/wordml" xmlns:sl="http://schemas.openxmlformats.org/schemaLibrary/2006/main" xmlns:a="http://schemas.openxmlformats.org/drawingml/2006/main" xmlns:pic="http://schemas.openxmlformats.org/drawingml/2006/picture" xmlns:c="http://schemas.openxmlformats.org/drawingml/2006/chart" xmlns:lc="http://schemas.openxmlformats.org/drawingml/2006/lockedCanvas" xmlns:dgm="http://schemas.openxmlformats.org/drawingml/2006/diagram" xmlns:wps="http://schemas.microsoft.com/office/word/2010/wordprocessingShape" xmlns:wpg="http://schemas.microsoft.com/office/word/2010/wordprocessingGroup" xmlns:w14="http://schemas.microsoft.com/office/word/2010/wordml" xmlns:w15="http://schemas.microsoft.com/office/word/2012/wordml" xmlns:w16="http://schemas.microsoft.com/office/word/2018/wordml" xmlns:w16cex="http://schemas.microsoft.com/office/word/2018/wordml/cex" xmlns:w16cid="http://schemas.microsoft.com/office/word/2016/wordml/cid" xmlns="http://schemas.microsoft.com/office/tasks/2019/documenttasks" xmlns:cr="http://schemas.microsoft.com/office/comments/2020/reactions">
-  <w:comment w:author="Hong Chia Qian" w:id="2" w:date="2025-05-21T02:58:43Z">
-    <w:p>
-      <w:pPr>
-        <w:keepNext w:val="0"/>
-        <w:keepLines w:val="0"/>
-        <w:pageBreakBefore w:val="0"/>
-        <w:widowControl w:val="0"/>
-        <w:pBdr>
-          <w:top w:space="0" w:sz="0" w:val="nil"/>
-          <w:left w:space="0" w:sz="0" w:val="nil"/>
-          <w:bottom w:space="0" w:sz="0" w:val="nil"/>
-          <w:right w:space="0" w:sz="0" w:val="nil"/>
-          <w:between w:space="0" w:sz="0" w:val="nil"/>
-        </w:pBdr>
-        <w:shd w:fill="auto" w:val="clear"/>
-        <w:spacing w:after="0" w:before="0" w:line="240" w:lineRule="auto"/>
-        <w:ind w:left="0" w:right="0" w:firstLine="0"/>
-        <w:jc w:val="left"/>
-        <w:rPr>
-          <w:rFonts w:ascii="Arial" w:cs="Arial" w:eastAsia="Arial" w:hAnsi="Arial"/>
-          <w:b w:val="0"/>
-          <w:i w:val="0"/>
-          <w:smallCaps w:val="0"/>
-          <w:strike w:val="0"/>
-          <w:color w:val="000000"/>
-          <w:sz w:val="22"/>
-          <w:szCs w:val="22"/>
-          <w:u w:val="none"/>
-          <w:shd w:fill="auto" w:val="clear"/>
-          <w:vertAlign w:val="baseline"/>
-        </w:rPr>
-      </w:pPr>
-      <w:r>
-        <w:rPr>
-          <w:rFonts w:ascii="Arial" w:cs="Arial" w:eastAsia="Arial" w:hAnsi="Arial"/>
-          <w:b w:val="0"/>
-          <w:i w:val="0"/>
-          <w:smallCaps w:val="0"/>
-          <w:strike w:val="0"/>
-          <w:color w:val="000000"/>
-          <w:sz w:val="22"/>
-          <w:szCs w:val="22"/>
-          <w:u w:val="none"/>
-          <w:shd w:fill="auto" w:val="clear"/>
-          <w:vertAlign w:val="baseline"/>
-          <w:rtl w:val="0"/>
-        </w:rPr>
-        <w:t xml:space="preserve">done with 5. (video link from youtube havnt paste)</w:t>
-      </w:r>
-    </w:p>
-  </w:comment>
-  <w:comment w:author="Boon Xun Sim" w:id="3" w:date="2025-05-21T19:03:28Z">
-    <w:p>
-      <w:pPr>
-        <w:keepNext w:val="0"/>
-        <w:keepLines w:val="0"/>
-        <w:pageBreakBefore w:val="0"/>
-        <w:widowControl w:val="0"/>
-        <w:pBdr>
-          <w:top w:space="0" w:sz="0" w:val="nil"/>
-          <w:left w:space="0" w:sz="0" w:val="nil"/>
-          <w:bottom w:space="0" w:sz="0" w:val="nil"/>
-          <w:right w:space="0" w:sz="0" w:val="nil"/>
-          <w:between w:space="0" w:sz="0" w:val="nil"/>
-        </w:pBdr>
-        <w:shd w:fill="auto" w:val="clear"/>
-        <w:spacing w:after="0" w:before="0" w:line="240" w:lineRule="auto"/>
-        <w:ind w:left="0" w:right="0" w:firstLine="0"/>
-        <w:jc w:val="left"/>
-        <w:rPr>
-          <w:rFonts w:ascii="Arial" w:cs="Arial" w:eastAsia="Arial" w:hAnsi="Arial"/>
-          <w:b w:val="0"/>
-          <w:i w:val="0"/>
-          <w:smallCaps w:val="0"/>
-          <w:strike w:val="0"/>
-          <w:color w:val="000000"/>
-          <w:sz w:val="22"/>
-          <w:szCs w:val="22"/>
-          <w:u w:val="none"/>
-          <w:shd w:fill="auto" w:val="clear"/>
-          <w:vertAlign w:val="baseline"/>
-        </w:rPr>
-      </w:pPr>
-      <w:r>
-        <w:rPr>
-          <w:rFonts w:ascii="Arial" w:cs="Arial" w:eastAsia="Arial" w:hAnsi="Arial"/>
-          <w:b w:val="0"/>
-          <w:i w:val="0"/>
-          <w:smallCaps w:val="0"/>
-          <w:strike w:val="0"/>
-          <w:color w:val="000000"/>
-          <w:sz w:val="22"/>
-          <w:szCs w:val="22"/>
-          <w:u w:val="none"/>
-          <w:shd w:fill="auto" w:val="clear"/>
-          <w:vertAlign w:val="baseline"/>
-          <w:rtl w:val="0"/>
-        </w:rPr>
-        <w:t xml:space="preserve">check references</w:t>
-      </w:r>
-    </w:p>
-  </w:comment>
-  <w:comment w:author="Boon Xun Sim" w:id="0" w:date="2025-05-15T07:19:51Z">
-    <w:p>
-      <w:pPr>
-        <w:keepNext w:val="0"/>
-        <w:keepLines w:val="0"/>
-        <w:pageBreakBefore w:val="0"/>
-        <w:widowControl w:val="0"/>
-        <w:pBdr>
-          <w:top w:space="0" w:sz="0" w:val="nil"/>
-          <w:left w:space="0" w:sz="0" w:val="nil"/>
-          <w:bottom w:space="0" w:sz="0" w:val="nil"/>
-          <w:right w:space="0" w:sz="0" w:val="nil"/>
-          <w:between w:space="0" w:sz="0" w:val="nil"/>
-        </w:pBdr>
-        <w:shd w:fill="auto" w:val="clear"/>
-        <w:spacing w:after="0" w:before="0" w:line="240" w:lineRule="auto"/>
-        <w:ind w:left="0" w:right="0" w:firstLine="0"/>
-        <w:jc w:val="left"/>
-        <w:rPr>
-          <w:rFonts w:ascii="Arial" w:cs="Arial" w:eastAsia="Arial" w:hAnsi="Arial"/>
-          <w:b w:val="0"/>
-          <w:i w:val="0"/>
-          <w:smallCaps w:val="0"/>
-          <w:strike w:val="0"/>
-          <w:color w:val="000000"/>
-          <w:sz w:val="22"/>
-          <w:szCs w:val="22"/>
-          <w:u w:val="none"/>
-          <w:shd w:fill="auto" w:val="clear"/>
-          <w:vertAlign w:val="baseline"/>
-        </w:rPr>
-      </w:pPr>
-      <w:r>
-        <w:rPr>
-          <w:rFonts w:ascii="Arial" w:cs="Arial" w:eastAsia="Arial" w:hAnsi="Arial"/>
-          <w:b w:val="0"/>
-          <w:i w:val="0"/>
-          <w:smallCaps w:val="0"/>
-          <w:strike w:val="0"/>
-          <w:color w:val="000000"/>
-          <w:sz w:val="22"/>
-          <w:szCs w:val="22"/>
-          <w:u w:val="none"/>
-          <w:shd w:fill="auto" w:val="clear"/>
-          <w:vertAlign w:val="baseline"/>
-          <w:rtl w:val="0"/>
-        </w:rPr>
-        <w:t xml:space="preserve">need change every content to paragraph? or point form ? like this can or not?</w:t>
-      </w:r>
-    </w:p>
-  </w:comment>
-  <w:comment w:author="Boon Xun Sim" w:id="1" w:date="2025-05-15T10:30:12Z">
-    <w:p>
-      <w:pPr>
-        <w:keepNext w:val="0"/>
-        <w:keepLines w:val="0"/>
-        <w:pageBreakBefore w:val="0"/>
-        <w:widowControl w:val="0"/>
-        <w:pBdr>
-          <w:top w:space="0" w:sz="0" w:val="nil"/>
-          <w:left w:space="0" w:sz="0" w:val="nil"/>
-          <w:bottom w:space="0" w:sz="0" w:val="nil"/>
-          <w:right w:space="0" w:sz="0" w:val="nil"/>
-          <w:between w:space="0" w:sz="0" w:val="nil"/>
-        </w:pBdr>
-        <w:shd w:fill="auto" w:val="clear"/>
-        <w:spacing w:after="0" w:before="0" w:line="240" w:lineRule="auto"/>
-        <w:ind w:left="0" w:right="0" w:firstLine="0"/>
-        <w:jc w:val="left"/>
-        <w:rPr>
-          <w:rFonts w:ascii="Arial" w:cs="Arial" w:eastAsia="Arial" w:hAnsi="Arial"/>
-          <w:b w:val="0"/>
-          <w:i w:val="0"/>
-          <w:smallCaps w:val="0"/>
-          <w:strike w:val="0"/>
-          <w:color w:val="000000"/>
-          <w:sz w:val="22"/>
-          <w:szCs w:val="22"/>
-          <w:u w:val="none"/>
-          <w:shd w:fill="auto" w:val="clear"/>
-          <w:vertAlign w:val="baseline"/>
-        </w:rPr>
-      </w:pPr>
-      <w:r>
-        <w:rPr>
-          <w:rFonts w:ascii="Arial" w:cs="Arial" w:eastAsia="Arial" w:hAnsi="Arial"/>
-          <w:b w:val="0"/>
-          <w:i w:val="0"/>
-          <w:smallCaps w:val="0"/>
-          <w:strike w:val="0"/>
-          <w:color w:val="000000"/>
-          <w:sz w:val="22"/>
-          <w:szCs w:val="22"/>
-          <w:u w:val="none"/>
-          <w:shd w:fill="auto" w:val="clear"/>
-          <w:vertAlign w:val="baseline"/>
-          <w:rtl w:val="0"/>
-        </w:rPr>
-        <w:t xml:space="preserve">Normal text -Justify, 12 size,line spacing 1.5</w:t>
-      </w:r>
-    </w:p>
-  </w:comment>
-  <w:comment w:author="Hong Chia Qian" w:id="4" w:date="2025-05-22T08:43:36Z">
-    <w:p>
-      <w:pPr>
-        <w:keepNext w:val="0"/>
-        <w:keepLines w:val="0"/>
-        <w:pageBreakBefore w:val="0"/>
-        <w:widowControl w:val="0"/>
-        <w:pBdr>
-          <w:top w:space="0" w:sz="0" w:val="nil"/>
-          <w:left w:space="0" w:sz="0" w:val="nil"/>
-          <w:bottom w:space="0" w:sz="0" w:val="nil"/>
-          <w:right w:space="0" w:sz="0" w:val="nil"/>
-          <w:between w:space="0" w:sz="0" w:val="nil"/>
-        </w:pBdr>
-        <w:shd w:fill="auto" w:val="clear"/>
-        <w:spacing w:after="0" w:before="0" w:line="240" w:lineRule="auto"/>
-        <w:ind w:left="0" w:right="0" w:firstLine="0"/>
-        <w:jc w:val="left"/>
-        <w:rPr>
-          <w:rFonts w:ascii="Arial" w:cs="Arial" w:eastAsia="Arial" w:hAnsi="Arial"/>
-          <w:b w:val="0"/>
-          <w:i w:val="0"/>
-          <w:smallCaps w:val="0"/>
-          <w:strike w:val="0"/>
-          <w:color w:val="000000"/>
-          <w:sz w:val="22"/>
-          <w:szCs w:val="22"/>
-          <w:u w:val="none"/>
-          <w:shd w:fill="auto" w:val="clear"/>
-          <w:vertAlign w:val="baseline"/>
-        </w:rPr>
-      </w:pPr>
-      <w:r>
-        <w:rPr>
-          <w:rFonts w:ascii="Arial" w:cs="Arial" w:eastAsia="Arial" w:hAnsi="Arial"/>
-          <w:b w:val="0"/>
-          <w:i w:val="0"/>
-          <w:smallCaps w:val="0"/>
-          <w:strike w:val="0"/>
-          <w:color w:val="000000"/>
-          <w:sz w:val="22"/>
-          <w:szCs w:val="22"/>
-          <w:u w:val="none"/>
-          <w:shd w:fill="auto" w:val="clear"/>
-          <w:vertAlign w:val="baseline"/>
-          <w:rtl w:val="0"/>
-        </w:rPr>
-        <w:t xml:space="preserve">do we have to include prototype + google form + interview link?</w:t>
-      </w:r>
-    </w:p>
-  </w:comment>
-</w:comments>
 </file>
 
 <file path=word/footer1.xml><?xml version="1.0" encoding="utf-8"?>

</xml_diff>